<commit_message>
More sync up with standard
</commit_message>
<xml_diff>
--- a/KegID App Standard.docx
+++ b/KegID App Standard.docx
@@ -11,13 +11,23 @@
           <w:szCs w:val="36"/>
         </w:rPr>
       </w:pPr>
+      <w:proofErr w:type="spellStart"/>
       <w:r>
         <w:rPr>
           <w:b/>
           <w:sz w:val="36"/>
           <w:szCs w:val="36"/>
         </w:rPr>
-        <w:t xml:space="preserve">KegID App </w:t>
+        <w:t>KegID</w:t>
+      </w:r>
+      <w:proofErr w:type="spellEnd"/>
+      <w:r>
+        <w:rPr>
+          <w:b/>
+          <w:sz w:val="36"/>
+          <w:szCs w:val="36"/>
+        </w:rPr>
+        <w:t xml:space="preserve"> App </w:t>
       </w:r>
       <w:r>
         <w:rPr>
@@ -35,6 +45,7 @@
         </w:rPr>
         <w:t xml:space="preserve"> (</w:t>
       </w:r>
+      <w:proofErr w:type="spellStart"/>
       <w:r>
         <w:rPr>
           <w:b/>
@@ -51,13 +62,32 @@
         </w:rPr>
         <w:t>amarin</w:t>
       </w:r>
+      <w:proofErr w:type="spellEnd"/>
       <w:r>
         <w:rPr>
           <w:b/>
           <w:sz w:val="36"/>
           <w:szCs w:val="36"/>
         </w:rPr>
-        <w:t xml:space="preserve"> Ver 1.0.0.0)</w:t>
+        <w:t xml:space="preserve"> </w:t>
+      </w:r>
+      <w:proofErr w:type="spellStart"/>
+      <w:r>
+        <w:rPr>
+          <w:b/>
+          <w:sz w:val="36"/>
+          <w:szCs w:val="36"/>
+        </w:rPr>
+        <w:t>Ver</w:t>
+      </w:r>
+      <w:proofErr w:type="spellEnd"/>
+      <w:r>
+        <w:rPr>
+          <w:b/>
+          <w:sz w:val="36"/>
+          <w:szCs w:val="36"/>
+        </w:rPr>
+        <w:t xml:space="preserve"> 1.0.0.0)</w:t>
       </w:r>
     </w:p>
     <w:p>
@@ -132,13 +162,23 @@
                 <w:szCs w:val="36"/>
               </w:rPr>
             </w:pPr>
-            <w:r>
-              <w:rPr>
-                <w:b/>
-                <w:sz w:val="36"/>
-                <w:szCs w:val="36"/>
-              </w:rPr>
-              <w:t>Xamarin iOS</w:t>
+            <w:proofErr w:type="spellStart"/>
+            <w:r>
+              <w:rPr>
+                <w:b/>
+                <w:sz w:val="36"/>
+                <w:szCs w:val="36"/>
+              </w:rPr>
+              <w:t>Xamarin</w:t>
+            </w:r>
+            <w:proofErr w:type="spellEnd"/>
+            <w:r>
+              <w:rPr>
+                <w:b/>
+                <w:sz w:val="36"/>
+                <w:szCs w:val="36"/>
+              </w:rPr>
+              <w:t xml:space="preserve"> iOS</w:t>
             </w:r>
           </w:p>
         </w:tc>
@@ -155,13 +195,23 @@
                 <w:szCs w:val="36"/>
               </w:rPr>
             </w:pPr>
-            <w:r>
-              <w:rPr>
-                <w:b/>
-                <w:sz w:val="36"/>
-                <w:szCs w:val="36"/>
-              </w:rPr>
-              <w:t>Xamarin Android</w:t>
+            <w:proofErr w:type="spellStart"/>
+            <w:r>
+              <w:rPr>
+                <w:b/>
+                <w:sz w:val="36"/>
+                <w:szCs w:val="36"/>
+              </w:rPr>
+              <w:t>Xamarin</w:t>
+            </w:r>
+            <w:proofErr w:type="spellEnd"/>
+            <w:r>
+              <w:rPr>
+                <w:b/>
+                <w:sz w:val="36"/>
+                <w:szCs w:val="36"/>
+              </w:rPr>
+              <w:t xml:space="preserve"> Android</w:t>
             </w:r>
           </w:p>
         </w:tc>
@@ -420,13 +470,23 @@
                 <w:szCs w:val="36"/>
               </w:rPr>
             </w:pPr>
-            <w:r>
-              <w:rPr>
-                <w:b/>
-                <w:sz w:val="36"/>
-                <w:szCs w:val="36"/>
-              </w:rPr>
-              <w:t>Xamarin iOS</w:t>
+            <w:proofErr w:type="spellStart"/>
+            <w:r>
+              <w:rPr>
+                <w:b/>
+                <w:sz w:val="36"/>
+                <w:szCs w:val="36"/>
+              </w:rPr>
+              <w:t>Xamarin</w:t>
+            </w:r>
+            <w:proofErr w:type="spellEnd"/>
+            <w:r>
+              <w:rPr>
+                <w:b/>
+                <w:sz w:val="36"/>
+                <w:szCs w:val="36"/>
+              </w:rPr>
+              <w:t xml:space="preserve"> iOS</w:t>
             </w:r>
           </w:p>
         </w:tc>
@@ -443,13 +503,23 @@
                 <w:szCs w:val="36"/>
               </w:rPr>
             </w:pPr>
-            <w:r>
-              <w:rPr>
-                <w:b/>
-                <w:sz w:val="36"/>
-                <w:szCs w:val="36"/>
-              </w:rPr>
-              <w:t>Xamarin Android</w:t>
+            <w:proofErr w:type="spellStart"/>
+            <w:r>
+              <w:rPr>
+                <w:b/>
+                <w:sz w:val="36"/>
+                <w:szCs w:val="36"/>
+              </w:rPr>
+              <w:t>Xamarin</w:t>
+            </w:r>
+            <w:proofErr w:type="spellEnd"/>
+            <w:r>
+              <w:rPr>
+                <w:b/>
+                <w:sz w:val="36"/>
+                <w:szCs w:val="36"/>
+              </w:rPr>
+              <w:t xml:space="preserve"> Android</w:t>
             </w:r>
           </w:p>
         </w:tc>
@@ -701,13 +771,23 @@
                 <w:szCs w:val="36"/>
               </w:rPr>
             </w:pPr>
-            <w:r>
-              <w:rPr>
-                <w:b/>
-                <w:sz w:val="36"/>
-                <w:szCs w:val="36"/>
-              </w:rPr>
-              <w:t>Xamarin iOS</w:t>
+            <w:proofErr w:type="spellStart"/>
+            <w:r>
+              <w:rPr>
+                <w:b/>
+                <w:sz w:val="36"/>
+                <w:szCs w:val="36"/>
+              </w:rPr>
+              <w:t>Xamarin</w:t>
+            </w:r>
+            <w:proofErr w:type="spellEnd"/>
+            <w:r>
+              <w:rPr>
+                <w:b/>
+                <w:sz w:val="36"/>
+                <w:szCs w:val="36"/>
+              </w:rPr>
+              <w:t xml:space="preserve"> iOS</w:t>
             </w:r>
           </w:p>
         </w:tc>
@@ -724,13 +804,23 @@
                 <w:szCs w:val="36"/>
               </w:rPr>
             </w:pPr>
-            <w:r>
-              <w:rPr>
-                <w:b/>
-                <w:sz w:val="36"/>
-                <w:szCs w:val="36"/>
-              </w:rPr>
-              <w:t>Xamarin Android</w:t>
+            <w:proofErr w:type="spellStart"/>
+            <w:r>
+              <w:rPr>
+                <w:b/>
+                <w:sz w:val="36"/>
+                <w:szCs w:val="36"/>
+              </w:rPr>
+              <w:t>Xamarin</w:t>
+            </w:r>
+            <w:proofErr w:type="spellEnd"/>
+            <w:r>
+              <w:rPr>
+                <w:b/>
+                <w:sz w:val="36"/>
+                <w:szCs w:val="36"/>
+              </w:rPr>
+              <w:t xml:space="preserve"> Android</w:t>
             </w:r>
           </w:p>
         </w:tc>
@@ -976,13 +1066,23 @@
                 <w:szCs w:val="36"/>
               </w:rPr>
             </w:pPr>
-            <w:r>
-              <w:rPr>
-                <w:b/>
-                <w:sz w:val="36"/>
-                <w:szCs w:val="36"/>
-              </w:rPr>
-              <w:t>Xamarin iOS</w:t>
+            <w:proofErr w:type="spellStart"/>
+            <w:r>
+              <w:rPr>
+                <w:b/>
+                <w:sz w:val="36"/>
+                <w:szCs w:val="36"/>
+              </w:rPr>
+              <w:t>Xamarin</w:t>
+            </w:r>
+            <w:proofErr w:type="spellEnd"/>
+            <w:r>
+              <w:rPr>
+                <w:b/>
+                <w:sz w:val="36"/>
+                <w:szCs w:val="36"/>
+              </w:rPr>
+              <w:t xml:space="preserve"> iOS</w:t>
             </w:r>
           </w:p>
         </w:tc>
@@ -999,13 +1099,23 @@
                 <w:szCs w:val="36"/>
               </w:rPr>
             </w:pPr>
-            <w:r>
-              <w:rPr>
-                <w:b/>
-                <w:sz w:val="36"/>
-                <w:szCs w:val="36"/>
-              </w:rPr>
-              <w:t>Xamarin Android</w:t>
+            <w:proofErr w:type="spellStart"/>
+            <w:r>
+              <w:rPr>
+                <w:b/>
+                <w:sz w:val="36"/>
+                <w:szCs w:val="36"/>
+              </w:rPr>
+              <w:t>Xamarin</w:t>
+            </w:r>
+            <w:proofErr w:type="spellEnd"/>
+            <w:r>
+              <w:rPr>
+                <w:b/>
+                <w:sz w:val="36"/>
+                <w:szCs w:val="36"/>
+              </w:rPr>
+              <w:t xml:space="preserve"> Android</w:t>
             </w:r>
           </w:p>
         </w:tc>
@@ -1259,13 +1369,23 @@
                 <w:szCs w:val="36"/>
               </w:rPr>
             </w:pPr>
-            <w:r>
-              <w:rPr>
-                <w:b/>
-                <w:sz w:val="36"/>
-                <w:szCs w:val="36"/>
-              </w:rPr>
-              <w:t>Xamarin iOS</w:t>
+            <w:proofErr w:type="spellStart"/>
+            <w:r>
+              <w:rPr>
+                <w:b/>
+                <w:sz w:val="36"/>
+                <w:szCs w:val="36"/>
+              </w:rPr>
+              <w:t>Xamarin</w:t>
+            </w:r>
+            <w:proofErr w:type="spellEnd"/>
+            <w:r>
+              <w:rPr>
+                <w:b/>
+                <w:sz w:val="36"/>
+                <w:szCs w:val="36"/>
+              </w:rPr>
+              <w:t xml:space="preserve"> iOS</w:t>
             </w:r>
           </w:p>
         </w:tc>
@@ -1282,13 +1402,23 @@
                 <w:szCs w:val="36"/>
               </w:rPr>
             </w:pPr>
-            <w:r>
-              <w:rPr>
-                <w:b/>
-                <w:sz w:val="36"/>
-                <w:szCs w:val="36"/>
-              </w:rPr>
-              <w:t>Xamarin Android</w:t>
+            <w:proofErr w:type="spellStart"/>
+            <w:r>
+              <w:rPr>
+                <w:b/>
+                <w:sz w:val="36"/>
+                <w:szCs w:val="36"/>
+              </w:rPr>
+              <w:t>Xamarin</w:t>
+            </w:r>
+            <w:proofErr w:type="spellEnd"/>
+            <w:r>
+              <w:rPr>
+                <w:b/>
+                <w:sz w:val="36"/>
+                <w:szCs w:val="36"/>
+              </w:rPr>
+              <w:t xml:space="preserve"> Android</w:t>
             </w:r>
           </w:p>
         </w:tc>
@@ -1534,13 +1664,23 @@
                 <w:szCs w:val="36"/>
               </w:rPr>
             </w:pPr>
-            <w:r>
-              <w:rPr>
-                <w:b/>
-                <w:sz w:val="36"/>
-                <w:szCs w:val="36"/>
-              </w:rPr>
-              <w:t>Xamarin iOS</w:t>
+            <w:proofErr w:type="spellStart"/>
+            <w:r>
+              <w:rPr>
+                <w:b/>
+                <w:sz w:val="36"/>
+                <w:szCs w:val="36"/>
+              </w:rPr>
+              <w:t>Xamarin</w:t>
+            </w:r>
+            <w:proofErr w:type="spellEnd"/>
+            <w:r>
+              <w:rPr>
+                <w:b/>
+                <w:sz w:val="36"/>
+                <w:szCs w:val="36"/>
+              </w:rPr>
+              <w:t xml:space="preserve"> iOS</w:t>
             </w:r>
           </w:p>
         </w:tc>
@@ -1557,13 +1697,23 @@
                 <w:szCs w:val="36"/>
               </w:rPr>
             </w:pPr>
-            <w:r>
-              <w:rPr>
-                <w:b/>
-                <w:sz w:val="36"/>
-                <w:szCs w:val="36"/>
-              </w:rPr>
-              <w:t>Xamarin Android</w:t>
+            <w:proofErr w:type="spellStart"/>
+            <w:r>
+              <w:rPr>
+                <w:b/>
+                <w:sz w:val="36"/>
+                <w:szCs w:val="36"/>
+              </w:rPr>
+              <w:t>Xamarin</w:t>
+            </w:r>
+            <w:proofErr w:type="spellEnd"/>
+            <w:r>
+              <w:rPr>
+                <w:b/>
+                <w:sz w:val="36"/>
+                <w:szCs w:val="36"/>
+              </w:rPr>
+              <w:t xml:space="preserve"> Android</w:t>
             </w:r>
           </w:p>
         </w:tc>
@@ -1820,13 +1970,23 @@
                 <w:szCs w:val="36"/>
               </w:rPr>
             </w:pPr>
-            <w:r>
-              <w:rPr>
-                <w:b/>
-                <w:sz w:val="36"/>
-                <w:szCs w:val="36"/>
-              </w:rPr>
-              <w:t>Xamarin iOS</w:t>
+            <w:proofErr w:type="spellStart"/>
+            <w:r>
+              <w:rPr>
+                <w:b/>
+                <w:sz w:val="36"/>
+                <w:szCs w:val="36"/>
+              </w:rPr>
+              <w:t>Xamarin</w:t>
+            </w:r>
+            <w:proofErr w:type="spellEnd"/>
+            <w:r>
+              <w:rPr>
+                <w:b/>
+                <w:sz w:val="36"/>
+                <w:szCs w:val="36"/>
+              </w:rPr>
+              <w:t xml:space="preserve"> iOS</w:t>
             </w:r>
           </w:p>
         </w:tc>
@@ -1843,13 +2003,23 @@
                 <w:szCs w:val="36"/>
               </w:rPr>
             </w:pPr>
-            <w:r>
-              <w:rPr>
-                <w:b/>
-                <w:sz w:val="36"/>
-                <w:szCs w:val="36"/>
-              </w:rPr>
-              <w:t>Xamarin Android</w:t>
+            <w:proofErr w:type="spellStart"/>
+            <w:r>
+              <w:rPr>
+                <w:b/>
+                <w:sz w:val="36"/>
+                <w:szCs w:val="36"/>
+              </w:rPr>
+              <w:t>Xamarin</w:t>
+            </w:r>
+            <w:proofErr w:type="spellEnd"/>
+            <w:r>
+              <w:rPr>
+                <w:b/>
+                <w:sz w:val="36"/>
+                <w:szCs w:val="36"/>
+              </w:rPr>
+              <w:t xml:space="preserve"> Android</w:t>
             </w:r>
           </w:p>
         </w:tc>
@@ -2095,13 +2265,23 @@
                 <w:szCs w:val="36"/>
               </w:rPr>
             </w:pPr>
-            <w:r>
-              <w:rPr>
-                <w:b/>
-                <w:sz w:val="36"/>
-                <w:szCs w:val="36"/>
-              </w:rPr>
-              <w:t>Xamarin iOS</w:t>
+            <w:proofErr w:type="spellStart"/>
+            <w:r>
+              <w:rPr>
+                <w:b/>
+                <w:sz w:val="36"/>
+                <w:szCs w:val="36"/>
+              </w:rPr>
+              <w:t>Xamarin</w:t>
+            </w:r>
+            <w:proofErr w:type="spellEnd"/>
+            <w:r>
+              <w:rPr>
+                <w:b/>
+                <w:sz w:val="36"/>
+                <w:szCs w:val="36"/>
+              </w:rPr>
+              <w:t xml:space="preserve"> iOS</w:t>
             </w:r>
           </w:p>
         </w:tc>
@@ -2118,13 +2298,23 @@
                 <w:szCs w:val="36"/>
               </w:rPr>
             </w:pPr>
-            <w:r>
-              <w:rPr>
-                <w:b/>
-                <w:sz w:val="36"/>
-                <w:szCs w:val="36"/>
-              </w:rPr>
-              <w:t>Xamarin Android</w:t>
+            <w:proofErr w:type="spellStart"/>
+            <w:r>
+              <w:rPr>
+                <w:b/>
+                <w:sz w:val="36"/>
+                <w:szCs w:val="36"/>
+              </w:rPr>
+              <w:t>Xamarin</w:t>
+            </w:r>
+            <w:proofErr w:type="spellEnd"/>
+            <w:r>
+              <w:rPr>
+                <w:b/>
+                <w:sz w:val="36"/>
+                <w:szCs w:val="36"/>
+              </w:rPr>
+              <w:t xml:space="preserve"> Android</w:t>
             </w:r>
           </w:p>
         </w:tc>
@@ -2381,13 +2571,23 @@
                 <w:szCs w:val="36"/>
               </w:rPr>
             </w:pPr>
-            <w:r>
-              <w:rPr>
-                <w:b/>
-                <w:sz w:val="36"/>
-                <w:szCs w:val="36"/>
-              </w:rPr>
-              <w:t>Xamarin iOS</w:t>
+            <w:proofErr w:type="spellStart"/>
+            <w:r>
+              <w:rPr>
+                <w:b/>
+                <w:sz w:val="36"/>
+                <w:szCs w:val="36"/>
+              </w:rPr>
+              <w:t>Xamarin</w:t>
+            </w:r>
+            <w:proofErr w:type="spellEnd"/>
+            <w:r>
+              <w:rPr>
+                <w:b/>
+                <w:sz w:val="36"/>
+                <w:szCs w:val="36"/>
+              </w:rPr>
+              <w:t xml:space="preserve"> iOS</w:t>
             </w:r>
           </w:p>
         </w:tc>
@@ -2404,13 +2604,23 @@
                 <w:szCs w:val="36"/>
               </w:rPr>
             </w:pPr>
-            <w:r>
-              <w:rPr>
-                <w:b/>
-                <w:sz w:val="36"/>
-                <w:szCs w:val="36"/>
-              </w:rPr>
-              <w:t>Xamarin Android</w:t>
+            <w:proofErr w:type="spellStart"/>
+            <w:r>
+              <w:rPr>
+                <w:b/>
+                <w:sz w:val="36"/>
+                <w:szCs w:val="36"/>
+              </w:rPr>
+              <w:t>Xamarin</w:t>
+            </w:r>
+            <w:proofErr w:type="spellEnd"/>
+            <w:r>
+              <w:rPr>
+                <w:b/>
+                <w:sz w:val="36"/>
+                <w:szCs w:val="36"/>
+              </w:rPr>
+              <w:t xml:space="preserve"> Android</w:t>
             </w:r>
           </w:p>
         </w:tc>
@@ -2670,13 +2880,23 @@
                 <w:szCs w:val="36"/>
               </w:rPr>
             </w:pPr>
-            <w:r>
-              <w:rPr>
-                <w:b/>
-                <w:sz w:val="36"/>
-                <w:szCs w:val="36"/>
-              </w:rPr>
-              <w:t>Xamarin iOS</w:t>
+            <w:proofErr w:type="spellStart"/>
+            <w:r>
+              <w:rPr>
+                <w:b/>
+                <w:sz w:val="36"/>
+                <w:szCs w:val="36"/>
+              </w:rPr>
+              <w:t>Xamarin</w:t>
+            </w:r>
+            <w:proofErr w:type="spellEnd"/>
+            <w:r>
+              <w:rPr>
+                <w:b/>
+                <w:sz w:val="36"/>
+                <w:szCs w:val="36"/>
+              </w:rPr>
+              <w:t xml:space="preserve"> iOS</w:t>
             </w:r>
           </w:p>
         </w:tc>
@@ -2693,13 +2913,23 @@
                 <w:szCs w:val="36"/>
               </w:rPr>
             </w:pPr>
-            <w:r>
-              <w:rPr>
-                <w:b/>
-                <w:sz w:val="36"/>
-                <w:szCs w:val="36"/>
-              </w:rPr>
-              <w:t>Xamarin Android</w:t>
+            <w:proofErr w:type="spellStart"/>
+            <w:r>
+              <w:rPr>
+                <w:b/>
+                <w:sz w:val="36"/>
+                <w:szCs w:val="36"/>
+              </w:rPr>
+              <w:t>Xamarin</w:t>
+            </w:r>
+            <w:proofErr w:type="spellEnd"/>
+            <w:r>
+              <w:rPr>
+                <w:b/>
+                <w:sz w:val="36"/>
+                <w:szCs w:val="36"/>
+              </w:rPr>
+              <w:t xml:space="preserve"> Android</w:t>
             </w:r>
           </w:p>
         </w:tc>
@@ -2806,7 +3036,6 @@
                 <w:szCs w:val="36"/>
               </w:rPr>
             </w:pPr>
-            <w:bookmarkStart w:id="1" w:name="_GoBack"/>
             <w:r>
               <w:rPr>
                 <w:noProof/>
@@ -2861,6 +3090,2373 @@
                 </wp:inline>
               </w:drawing>
             </w:r>
+          </w:p>
+        </w:tc>
+      </w:tr>
+    </w:tbl>
+    <w:p>
+      <w:pPr>
+        <w:jc w:val="center"/>
+        <w:rPr>
+          <w:b/>
+          <w:sz w:val="36"/>
+          <w:szCs w:val="36"/>
+        </w:rPr>
+      </w:pPr>
+    </w:p>
+    <w:p>
+      <w:pPr>
+        <w:pStyle w:val="ListParagraph"/>
+        <w:numPr>
+          <w:ilvl w:val="0"/>
+          <w:numId w:val="1"/>
+        </w:numPr>
+        <w:rPr>
+          <w:b/>
+          <w:sz w:val="36"/>
+          <w:szCs w:val="36"/>
+        </w:rPr>
+      </w:pPr>
+      <w:r>
+        <w:rPr>
+          <w:b/>
+          <w:sz w:val="36"/>
+          <w:szCs w:val="36"/>
+        </w:rPr>
+        <w:lastRenderedPageBreak/>
+        <w:t>Fill</w:t>
+      </w:r>
+    </w:p>
+    <w:tbl>
+      <w:tblPr>
+        <w:tblStyle w:val="TableGrid"/>
+        <w:tblW w:w="0" w:type="auto"/>
+        <w:tblLook w:val="04A0" w:firstRow="1" w:lastRow="0" w:firstColumn="1" w:lastColumn="0" w:noHBand="0" w:noVBand="1"/>
+      </w:tblPr>
+      <w:tblGrid>
+        <w:gridCol w:w="5016"/>
+        <w:gridCol w:w="3932"/>
+        <w:gridCol w:w="5000"/>
+      </w:tblGrid>
+      <w:tr>
+        <w:tc>
+          <w:tcPr>
+            <w:tcW w:w="4649" w:type="dxa"/>
+          </w:tcPr>
+          <w:p>
+            <w:pPr>
+              <w:jc w:val="center"/>
+              <w:rPr>
+                <w:b/>
+                <w:noProof/>
+                <w:sz w:val="36"/>
+                <w:szCs w:val="36"/>
+              </w:rPr>
+            </w:pPr>
+            <w:r>
+              <w:rPr>
+                <w:b/>
+                <w:noProof/>
+                <w:sz w:val="36"/>
+                <w:szCs w:val="36"/>
+              </w:rPr>
+              <w:t>Current</w:t>
+            </w:r>
+          </w:p>
+        </w:tc>
+        <w:tc>
+          <w:tcPr>
+            <w:tcW w:w="4649" w:type="dxa"/>
+          </w:tcPr>
+          <w:p>
+            <w:pPr>
+              <w:jc w:val="center"/>
+              <w:rPr>
+                <w:b/>
+                <w:sz w:val="36"/>
+                <w:szCs w:val="36"/>
+              </w:rPr>
+            </w:pPr>
+            <w:proofErr w:type="spellStart"/>
+            <w:r>
+              <w:rPr>
+                <w:b/>
+                <w:sz w:val="36"/>
+                <w:szCs w:val="36"/>
+              </w:rPr>
+              <w:t>Xamarin</w:t>
+            </w:r>
+            <w:proofErr w:type="spellEnd"/>
+            <w:r>
+              <w:rPr>
+                <w:b/>
+                <w:sz w:val="36"/>
+                <w:szCs w:val="36"/>
+              </w:rPr>
+              <w:t xml:space="preserve"> iOS</w:t>
+            </w:r>
+          </w:p>
+        </w:tc>
+        <w:tc>
+          <w:tcPr>
+            <w:tcW w:w="4650" w:type="dxa"/>
+          </w:tcPr>
+          <w:p>
+            <w:pPr>
+              <w:jc w:val="center"/>
+              <w:rPr>
+                <w:b/>
+                <w:sz w:val="36"/>
+                <w:szCs w:val="36"/>
+              </w:rPr>
+            </w:pPr>
+            <w:proofErr w:type="spellStart"/>
+            <w:r>
+              <w:rPr>
+                <w:b/>
+                <w:sz w:val="36"/>
+                <w:szCs w:val="36"/>
+              </w:rPr>
+              <w:t>Xamarin</w:t>
+            </w:r>
+            <w:proofErr w:type="spellEnd"/>
+            <w:r>
+              <w:rPr>
+                <w:b/>
+                <w:sz w:val="36"/>
+                <w:szCs w:val="36"/>
+              </w:rPr>
+              <w:t xml:space="preserve"> Android</w:t>
+            </w:r>
+          </w:p>
+        </w:tc>
+      </w:tr>
+      <w:tr>
+        <w:tc>
+          <w:tcPr>
+            <w:tcW w:w="4649" w:type="dxa"/>
+          </w:tcPr>
+          <w:p>
+            <w:pPr>
+              <w:jc w:val="center"/>
+              <w:rPr>
+                <w:b/>
+                <w:sz w:val="36"/>
+                <w:szCs w:val="36"/>
+              </w:rPr>
+            </w:pPr>
+            <w:r>
+              <w:rPr>
+                <w:b/>
+                <w:noProof/>
+                <w:sz w:val="36"/>
+                <w:szCs w:val="36"/>
+                <w:lang w:eastAsia="en-IN"/>
+              </w:rPr>
+              <w:drawing>
+                <wp:inline distT="0" distB="0" distL="0" distR="0" wp14:anchorId="6085A125" wp14:editId="44EB315B">
+                  <wp:extent cx="3042000" cy="5400000"/>
+                  <wp:effectExtent l="0" t="0" r="6350" b="0"/>
+                  <wp:docPr id="12" name="Picture 12" descr="C:\Users\jdj1\Desktop\IMG_0044.PNG"/>
+                  <wp:cNvGraphicFramePr>
+                    <a:graphicFrameLocks xmlns:a="http://schemas.openxmlformats.org/drawingml/2006/main" noChangeAspect="1"/>
+                  </wp:cNvGraphicFramePr>
+                  <a:graphic xmlns:a="http://schemas.openxmlformats.org/drawingml/2006/main">
+                    <a:graphicData uri="http://schemas.openxmlformats.org/drawingml/2006/picture">
+                      <pic:pic xmlns:pic="http://schemas.openxmlformats.org/drawingml/2006/picture">
+                        <pic:nvPicPr>
+                          <pic:cNvPr id="0" name="Picture 1" descr="C:\Users\jdj1\Desktop\IMG_0044.PNG"/>
+                          <pic:cNvPicPr>
+                            <a:picLocks noChangeAspect="1" noChangeArrowheads="1"/>
+                          </pic:cNvPicPr>
+                        </pic:nvPicPr>
+                        <pic:blipFill>
+                          <a:blip r:embed="rId28">
+                            <a:extLst>
+                              <a:ext uri="{28A0092B-C50C-407E-A947-70E740481C1C}">
+                                <a14:useLocalDpi xmlns:a14="http://schemas.microsoft.com/office/drawing/2010/main" val="0"/>
+                              </a:ext>
+                            </a:extLst>
+                          </a:blip>
+                          <a:srcRect/>
+                          <a:stretch>
+                            <a:fillRect/>
+                          </a:stretch>
+                        </pic:blipFill>
+                        <pic:spPr bwMode="auto">
+                          <a:xfrm>
+                            <a:off x="0" y="0"/>
+                            <a:ext cx="3042000" cy="5400000"/>
+                          </a:xfrm>
+                          <a:prstGeom prst="rect">
+                            <a:avLst/>
+                          </a:prstGeom>
+                          <a:noFill/>
+                          <a:ln>
+                            <a:noFill/>
+                          </a:ln>
+                        </pic:spPr>
+                      </pic:pic>
+                    </a:graphicData>
+                  </a:graphic>
+                </wp:inline>
+              </w:drawing>
+            </w:r>
+          </w:p>
+        </w:tc>
+        <w:tc>
+          <w:tcPr>
+            <w:tcW w:w="4649" w:type="dxa"/>
+          </w:tcPr>
+          <w:p>
+            <w:pPr>
+              <w:jc w:val="center"/>
+              <w:rPr>
+                <w:b/>
+                <w:sz w:val="36"/>
+                <w:szCs w:val="36"/>
+                <w:lang w:val="en-US"/>
+              </w:rPr>
+            </w:pPr>
+          </w:p>
+        </w:tc>
+        <w:tc>
+          <w:tcPr>
+            <w:tcW w:w="4650" w:type="dxa"/>
+          </w:tcPr>
+          <w:p>
+            <w:pPr>
+              <w:jc w:val="center"/>
+              <w:rPr>
+                <w:b/>
+                <w:sz w:val="36"/>
+                <w:szCs w:val="36"/>
+              </w:rPr>
+            </w:pPr>
+            <w:r>
+              <w:rPr>
+                <w:b/>
+                <w:noProof/>
+                <w:sz w:val="36"/>
+                <w:szCs w:val="36"/>
+                <w:lang w:eastAsia="en-IN"/>
+              </w:rPr>
+              <w:drawing>
+                <wp:inline distT="0" distB="0" distL="0" distR="0" wp14:anchorId="64947780" wp14:editId="75A358B7">
+                  <wp:extent cx="3038400" cy="5400000"/>
+                  <wp:effectExtent l="0" t="0" r="0" b="0"/>
+                  <wp:docPr id="15" name="Picture 15" descr="C:\Users\jdj1\Desktop\Fill.png"/>
+                  <wp:cNvGraphicFramePr>
+                    <a:graphicFrameLocks xmlns:a="http://schemas.openxmlformats.org/drawingml/2006/main" noChangeAspect="1"/>
+                  </wp:cNvGraphicFramePr>
+                  <a:graphic xmlns:a="http://schemas.openxmlformats.org/drawingml/2006/main">
+                    <a:graphicData uri="http://schemas.openxmlformats.org/drawingml/2006/picture">
+                      <pic:pic xmlns:pic="http://schemas.openxmlformats.org/drawingml/2006/picture">
+                        <pic:nvPicPr>
+                          <pic:cNvPr id="0" name="Picture 2" descr="C:\Users\jdj1\Desktop\Fill.png"/>
+                          <pic:cNvPicPr>
+                            <a:picLocks noChangeAspect="1" noChangeArrowheads="1"/>
+                          </pic:cNvPicPr>
+                        </pic:nvPicPr>
+                        <pic:blipFill>
+                          <a:blip r:embed="rId29" cstate="print">
+                            <a:extLst>
+                              <a:ext uri="{28A0092B-C50C-407E-A947-70E740481C1C}">
+                                <a14:useLocalDpi xmlns:a14="http://schemas.microsoft.com/office/drawing/2010/main" val="0"/>
+                              </a:ext>
+                            </a:extLst>
+                          </a:blip>
+                          <a:srcRect/>
+                          <a:stretch>
+                            <a:fillRect/>
+                          </a:stretch>
+                        </pic:blipFill>
+                        <pic:spPr bwMode="auto">
+                          <a:xfrm>
+                            <a:off x="0" y="0"/>
+                            <a:ext cx="3038400" cy="5400000"/>
+                          </a:xfrm>
+                          <a:prstGeom prst="rect">
+                            <a:avLst/>
+                          </a:prstGeom>
+                          <a:noFill/>
+                          <a:ln>
+                            <a:noFill/>
+                          </a:ln>
+                        </pic:spPr>
+                      </pic:pic>
+                    </a:graphicData>
+                  </a:graphic>
+                </wp:inline>
+              </w:drawing>
+            </w:r>
+          </w:p>
+        </w:tc>
+      </w:tr>
+    </w:tbl>
+    <w:p>
+      <w:pPr>
+        <w:jc w:val="center"/>
+        <w:rPr>
+          <w:b/>
+          <w:sz w:val="36"/>
+          <w:szCs w:val="36"/>
+        </w:rPr>
+      </w:pPr>
+    </w:p>
+    <w:p>
+      <w:pPr>
+        <w:pStyle w:val="ListParagraph"/>
+        <w:numPr>
+          <w:ilvl w:val="0"/>
+          <w:numId w:val="1"/>
+        </w:numPr>
+        <w:rPr>
+          <w:b/>
+          <w:sz w:val="36"/>
+          <w:szCs w:val="36"/>
+        </w:rPr>
+      </w:pPr>
+      <w:r>
+        <w:rPr>
+          <w:b/>
+          <w:sz w:val="36"/>
+          <w:szCs w:val="36"/>
+        </w:rPr>
+        <w:t>Select Batch</w:t>
+      </w:r>
+    </w:p>
+    <w:tbl>
+      <w:tblPr>
+        <w:tblStyle w:val="TableGrid"/>
+        <w:tblW w:w="0" w:type="auto"/>
+        <w:tblLook w:val="04A0" w:firstRow="1" w:lastRow="0" w:firstColumn="1" w:lastColumn="0" w:noHBand="0" w:noVBand="1"/>
+      </w:tblPr>
+      <w:tblGrid>
+        <w:gridCol w:w="5016"/>
+        <w:gridCol w:w="3932"/>
+        <w:gridCol w:w="5000"/>
+      </w:tblGrid>
+      <w:tr>
+        <w:tc>
+          <w:tcPr>
+            <w:tcW w:w="4649" w:type="dxa"/>
+          </w:tcPr>
+          <w:p>
+            <w:pPr>
+              <w:jc w:val="center"/>
+              <w:rPr>
+                <w:b/>
+                <w:noProof/>
+                <w:sz w:val="36"/>
+                <w:szCs w:val="36"/>
+              </w:rPr>
+            </w:pPr>
+            <w:r>
+              <w:rPr>
+                <w:b/>
+                <w:noProof/>
+                <w:sz w:val="36"/>
+                <w:szCs w:val="36"/>
+              </w:rPr>
+              <w:t>Current</w:t>
+            </w:r>
+          </w:p>
+        </w:tc>
+        <w:tc>
+          <w:tcPr>
+            <w:tcW w:w="4649" w:type="dxa"/>
+          </w:tcPr>
+          <w:p>
+            <w:pPr>
+              <w:jc w:val="center"/>
+              <w:rPr>
+                <w:b/>
+                <w:sz w:val="36"/>
+                <w:szCs w:val="36"/>
+              </w:rPr>
+            </w:pPr>
+            <w:proofErr w:type="spellStart"/>
+            <w:r>
+              <w:rPr>
+                <w:b/>
+                <w:sz w:val="36"/>
+                <w:szCs w:val="36"/>
+              </w:rPr>
+              <w:t>Xamarin</w:t>
+            </w:r>
+            <w:proofErr w:type="spellEnd"/>
+            <w:r>
+              <w:rPr>
+                <w:b/>
+                <w:sz w:val="36"/>
+                <w:szCs w:val="36"/>
+              </w:rPr>
+              <w:t xml:space="preserve"> iOS</w:t>
+            </w:r>
+          </w:p>
+        </w:tc>
+        <w:tc>
+          <w:tcPr>
+            <w:tcW w:w="4650" w:type="dxa"/>
+          </w:tcPr>
+          <w:p>
+            <w:pPr>
+              <w:jc w:val="center"/>
+              <w:rPr>
+                <w:b/>
+                <w:sz w:val="36"/>
+                <w:szCs w:val="36"/>
+              </w:rPr>
+            </w:pPr>
+            <w:proofErr w:type="spellStart"/>
+            <w:r>
+              <w:rPr>
+                <w:b/>
+                <w:sz w:val="36"/>
+                <w:szCs w:val="36"/>
+              </w:rPr>
+              <w:t>Xamarin</w:t>
+            </w:r>
+            <w:proofErr w:type="spellEnd"/>
+            <w:r>
+              <w:rPr>
+                <w:b/>
+                <w:sz w:val="36"/>
+                <w:szCs w:val="36"/>
+              </w:rPr>
+              <w:t xml:space="preserve"> Android</w:t>
+            </w:r>
+          </w:p>
+        </w:tc>
+      </w:tr>
+      <w:tr>
+        <w:tc>
+          <w:tcPr>
+            <w:tcW w:w="4649" w:type="dxa"/>
+          </w:tcPr>
+          <w:p>
+            <w:pPr>
+              <w:jc w:val="center"/>
+              <w:rPr>
+                <w:b/>
+                <w:sz w:val="36"/>
+                <w:szCs w:val="36"/>
+              </w:rPr>
+            </w:pPr>
+            <w:r>
+              <w:rPr>
+                <w:b/>
+                <w:noProof/>
+                <w:sz w:val="36"/>
+                <w:szCs w:val="36"/>
+                <w:lang w:eastAsia="en-IN"/>
+              </w:rPr>
+              <w:drawing>
+                <wp:inline distT="0" distB="0" distL="0" distR="0" wp14:anchorId="2927EE3F" wp14:editId="253E086C">
+                  <wp:extent cx="3042000" cy="5400000"/>
+                  <wp:effectExtent l="0" t="0" r="6350" b="0"/>
+                  <wp:docPr id="21" name="Picture 21" descr="C:\Users\jdj1\Desktop\Select Batch.PNG"/>
+                  <wp:cNvGraphicFramePr>
+                    <a:graphicFrameLocks xmlns:a="http://schemas.openxmlformats.org/drawingml/2006/main" noChangeAspect="1"/>
+                  </wp:cNvGraphicFramePr>
+                  <a:graphic xmlns:a="http://schemas.openxmlformats.org/drawingml/2006/main">
+                    <a:graphicData uri="http://schemas.openxmlformats.org/drawingml/2006/picture">
+                      <pic:pic xmlns:pic="http://schemas.openxmlformats.org/drawingml/2006/picture">
+                        <pic:nvPicPr>
+                          <pic:cNvPr id="0" name="Picture 3" descr="C:\Users\jdj1\Desktop\Select Batch.PNG"/>
+                          <pic:cNvPicPr>
+                            <a:picLocks noChangeAspect="1" noChangeArrowheads="1"/>
+                          </pic:cNvPicPr>
+                        </pic:nvPicPr>
+                        <pic:blipFill>
+                          <a:blip r:embed="rId30">
+                            <a:extLst>
+                              <a:ext uri="{28A0092B-C50C-407E-A947-70E740481C1C}">
+                                <a14:useLocalDpi xmlns:a14="http://schemas.microsoft.com/office/drawing/2010/main" val="0"/>
+                              </a:ext>
+                            </a:extLst>
+                          </a:blip>
+                          <a:srcRect/>
+                          <a:stretch>
+                            <a:fillRect/>
+                          </a:stretch>
+                        </pic:blipFill>
+                        <pic:spPr bwMode="auto">
+                          <a:xfrm>
+                            <a:off x="0" y="0"/>
+                            <a:ext cx="3042000" cy="5400000"/>
+                          </a:xfrm>
+                          <a:prstGeom prst="rect">
+                            <a:avLst/>
+                          </a:prstGeom>
+                          <a:noFill/>
+                          <a:ln>
+                            <a:noFill/>
+                          </a:ln>
+                        </pic:spPr>
+                      </pic:pic>
+                    </a:graphicData>
+                  </a:graphic>
+                </wp:inline>
+              </w:drawing>
+            </w:r>
+          </w:p>
+        </w:tc>
+        <w:tc>
+          <w:tcPr>
+            <w:tcW w:w="4649" w:type="dxa"/>
+          </w:tcPr>
+          <w:p>
+            <w:pPr>
+              <w:jc w:val="center"/>
+              <w:rPr>
+                <w:b/>
+                <w:sz w:val="36"/>
+                <w:szCs w:val="36"/>
+                <w:lang w:val="en-US"/>
+              </w:rPr>
+            </w:pPr>
+          </w:p>
+        </w:tc>
+        <w:tc>
+          <w:tcPr>
+            <w:tcW w:w="4650" w:type="dxa"/>
+          </w:tcPr>
+          <w:p>
+            <w:pPr>
+              <w:jc w:val="center"/>
+              <w:rPr>
+                <w:b/>
+                <w:sz w:val="36"/>
+                <w:szCs w:val="36"/>
+              </w:rPr>
+            </w:pPr>
+            <w:r>
+              <w:rPr>
+                <w:b/>
+                <w:noProof/>
+                <w:sz w:val="36"/>
+                <w:szCs w:val="36"/>
+                <w:lang w:eastAsia="en-IN"/>
+              </w:rPr>
+              <w:drawing>
+                <wp:inline distT="0" distB="0" distL="0" distR="0" wp14:anchorId="5DB48AC2" wp14:editId="28ED8883">
+                  <wp:extent cx="3038400" cy="5400000"/>
+                  <wp:effectExtent l="0" t="0" r="0" b="0"/>
+                  <wp:docPr id="24" name="Picture 24" descr="C:\Users\jdj1\Desktop\Select Batch.png"/>
+                  <wp:cNvGraphicFramePr>
+                    <a:graphicFrameLocks xmlns:a="http://schemas.openxmlformats.org/drawingml/2006/main" noChangeAspect="1"/>
+                  </wp:cNvGraphicFramePr>
+                  <a:graphic xmlns:a="http://schemas.openxmlformats.org/drawingml/2006/main">
+                    <a:graphicData uri="http://schemas.openxmlformats.org/drawingml/2006/picture">
+                      <pic:pic xmlns:pic="http://schemas.openxmlformats.org/drawingml/2006/picture">
+                        <pic:nvPicPr>
+                          <pic:cNvPr id="0" name="Picture 5" descr="C:\Users\jdj1\Desktop\Select Batch.png"/>
+                          <pic:cNvPicPr>
+                            <a:picLocks noChangeAspect="1" noChangeArrowheads="1"/>
+                          </pic:cNvPicPr>
+                        </pic:nvPicPr>
+                        <pic:blipFill>
+                          <a:blip r:embed="rId31" cstate="print">
+                            <a:extLst>
+                              <a:ext uri="{28A0092B-C50C-407E-A947-70E740481C1C}">
+                                <a14:useLocalDpi xmlns:a14="http://schemas.microsoft.com/office/drawing/2010/main" val="0"/>
+                              </a:ext>
+                            </a:extLst>
+                          </a:blip>
+                          <a:srcRect/>
+                          <a:stretch>
+                            <a:fillRect/>
+                          </a:stretch>
+                        </pic:blipFill>
+                        <pic:spPr bwMode="auto">
+                          <a:xfrm>
+                            <a:off x="0" y="0"/>
+                            <a:ext cx="3038400" cy="5400000"/>
+                          </a:xfrm>
+                          <a:prstGeom prst="rect">
+                            <a:avLst/>
+                          </a:prstGeom>
+                          <a:noFill/>
+                          <a:ln>
+                            <a:noFill/>
+                          </a:ln>
+                        </pic:spPr>
+                      </pic:pic>
+                    </a:graphicData>
+                  </a:graphic>
+                </wp:inline>
+              </w:drawing>
+            </w:r>
+          </w:p>
+        </w:tc>
+      </w:tr>
+    </w:tbl>
+    <w:p>
+      <w:pPr>
+        <w:jc w:val="center"/>
+        <w:rPr>
+          <w:b/>
+          <w:sz w:val="36"/>
+          <w:szCs w:val="36"/>
+        </w:rPr>
+      </w:pPr>
+    </w:p>
+    <w:p>
+      <w:pPr>
+        <w:jc w:val="center"/>
+        <w:rPr>
+          <w:b/>
+          <w:sz w:val="36"/>
+          <w:szCs w:val="36"/>
+        </w:rPr>
+      </w:pPr>
+    </w:p>
+    <w:p>
+      <w:pPr>
+        <w:pStyle w:val="ListParagraph"/>
+        <w:numPr>
+          <w:ilvl w:val="0"/>
+          <w:numId w:val="1"/>
+        </w:numPr>
+        <w:rPr>
+          <w:b/>
+          <w:sz w:val="36"/>
+          <w:szCs w:val="36"/>
+        </w:rPr>
+      </w:pPr>
+      <w:r>
+        <w:rPr>
+          <w:b/>
+          <w:sz w:val="36"/>
+          <w:szCs w:val="36"/>
+        </w:rPr>
+        <w:lastRenderedPageBreak/>
+        <w:t>Add Batch</w:t>
+      </w:r>
+    </w:p>
+    <w:tbl>
+      <w:tblPr>
+        <w:tblStyle w:val="TableGrid"/>
+        <w:tblW w:w="0" w:type="auto"/>
+        <w:tblLook w:val="04A0" w:firstRow="1" w:lastRow="0" w:firstColumn="1" w:lastColumn="0" w:noHBand="0" w:noVBand="1"/>
+      </w:tblPr>
+      <w:tblGrid>
+        <w:gridCol w:w="4471"/>
+        <w:gridCol w:w="4477"/>
+        <w:gridCol w:w="5000"/>
+      </w:tblGrid>
+      <w:tr>
+        <w:tc>
+          <w:tcPr>
+            <w:tcW w:w="4649" w:type="dxa"/>
+          </w:tcPr>
+          <w:p>
+            <w:pPr>
+              <w:jc w:val="center"/>
+              <w:rPr>
+                <w:b/>
+                <w:noProof/>
+                <w:sz w:val="36"/>
+                <w:szCs w:val="36"/>
+              </w:rPr>
+            </w:pPr>
+            <w:r>
+              <w:rPr>
+                <w:b/>
+                <w:noProof/>
+                <w:sz w:val="36"/>
+                <w:szCs w:val="36"/>
+              </w:rPr>
+              <w:t>Current</w:t>
+            </w:r>
+          </w:p>
+        </w:tc>
+        <w:tc>
+          <w:tcPr>
+            <w:tcW w:w="4649" w:type="dxa"/>
+          </w:tcPr>
+          <w:p>
+            <w:pPr>
+              <w:jc w:val="center"/>
+              <w:rPr>
+                <w:b/>
+                <w:sz w:val="36"/>
+                <w:szCs w:val="36"/>
+              </w:rPr>
+            </w:pPr>
+            <w:proofErr w:type="spellStart"/>
+            <w:r>
+              <w:rPr>
+                <w:b/>
+                <w:sz w:val="36"/>
+                <w:szCs w:val="36"/>
+              </w:rPr>
+              <w:t>Xamarin</w:t>
+            </w:r>
+            <w:proofErr w:type="spellEnd"/>
+            <w:r>
+              <w:rPr>
+                <w:b/>
+                <w:sz w:val="36"/>
+                <w:szCs w:val="36"/>
+              </w:rPr>
+              <w:t xml:space="preserve"> iOS</w:t>
+            </w:r>
+          </w:p>
+        </w:tc>
+        <w:tc>
+          <w:tcPr>
+            <w:tcW w:w="4650" w:type="dxa"/>
+          </w:tcPr>
+          <w:p>
+            <w:pPr>
+              <w:jc w:val="center"/>
+              <w:rPr>
+                <w:b/>
+                <w:sz w:val="36"/>
+                <w:szCs w:val="36"/>
+              </w:rPr>
+            </w:pPr>
+            <w:proofErr w:type="spellStart"/>
+            <w:r>
+              <w:rPr>
+                <w:b/>
+                <w:sz w:val="36"/>
+                <w:szCs w:val="36"/>
+              </w:rPr>
+              <w:t>Xamarin</w:t>
+            </w:r>
+            <w:proofErr w:type="spellEnd"/>
+            <w:r>
+              <w:rPr>
+                <w:b/>
+                <w:sz w:val="36"/>
+                <w:szCs w:val="36"/>
+              </w:rPr>
+              <w:t xml:space="preserve"> Android</w:t>
+            </w:r>
+          </w:p>
+        </w:tc>
+      </w:tr>
+      <w:tr>
+        <w:tc>
+          <w:tcPr>
+            <w:tcW w:w="4649" w:type="dxa"/>
+          </w:tcPr>
+          <w:p>
+            <w:pPr>
+              <w:jc w:val="center"/>
+              <w:rPr>
+                <w:b/>
+                <w:sz w:val="36"/>
+                <w:szCs w:val="36"/>
+              </w:rPr>
+            </w:pPr>
+          </w:p>
+        </w:tc>
+        <w:tc>
+          <w:tcPr>
+            <w:tcW w:w="4649" w:type="dxa"/>
+          </w:tcPr>
+          <w:p>
+            <w:pPr>
+              <w:jc w:val="center"/>
+              <w:rPr>
+                <w:b/>
+                <w:sz w:val="36"/>
+                <w:szCs w:val="36"/>
+                <w:lang w:val="en-US"/>
+              </w:rPr>
+            </w:pPr>
+          </w:p>
+        </w:tc>
+        <w:tc>
+          <w:tcPr>
+            <w:tcW w:w="4650" w:type="dxa"/>
+          </w:tcPr>
+          <w:p>
+            <w:pPr>
+              <w:jc w:val="center"/>
+              <w:rPr>
+                <w:b/>
+                <w:sz w:val="36"/>
+                <w:szCs w:val="36"/>
+              </w:rPr>
+            </w:pPr>
+            <w:r>
+              <w:rPr>
+                <w:b/>
+                <w:noProof/>
+                <w:sz w:val="36"/>
+                <w:szCs w:val="36"/>
+                <w:lang w:eastAsia="en-IN"/>
+              </w:rPr>
+              <w:drawing>
+                <wp:inline distT="0" distB="0" distL="0" distR="0" wp14:anchorId="506A0220" wp14:editId="58BE729F">
+                  <wp:extent cx="3038400" cy="5400000"/>
+                  <wp:effectExtent l="0" t="0" r="0" b="0"/>
+                  <wp:docPr id="36" name="Picture 36" descr="C:\Users\jdj1\Desktop\Add Batch.png"/>
+                  <wp:cNvGraphicFramePr>
+                    <a:graphicFrameLocks xmlns:a="http://schemas.openxmlformats.org/drawingml/2006/main" noChangeAspect="1"/>
+                  </wp:cNvGraphicFramePr>
+                  <a:graphic xmlns:a="http://schemas.openxmlformats.org/drawingml/2006/main">
+                    <a:graphicData uri="http://schemas.openxmlformats.org/drawingml/2006/picture">
+                      <pic:pic xmlns:pic="http://schemas.openxmlformats.org/drawingml/2006/picture">
+                        <pic:nvPicPr>
+                          <pic:cNvPr id="0" name="Picture 8" descr="C:\Users\jdj1\Desktop\Add Batch.png"/>
+                          <pic:cNvPicPr>
+                            <a:picLocks noChangeAspect="1" noChangeArrowheads="1"/>
+                          </pic:cNvPicPr>
+                        </pic:nvPicPr>
+                        <pic:blipFill>
+                          <a:blip r:embed="rId32" cstate="print">
+                            <a:extLst>
+                              <a:ext uri="{28A0092B-C50C-407E-A947-70E740481C1C}">
+                                <a14:useLocalDpi xmlns:a14="http://schemas.microsoft.com/office/drawing/2010/main" val="0"/>
+                              </a:ext>
+                            </a:extLst>
+                          </a:blip>
+                          <a:srcRect/>
+                          <a:stretch>
+                            <a:fillRect/>
+                          </a:stretch>
+                        </pic:blipFill>
+                        <pic:spPr bwMode="auto">
+                          <a:xfrm>
+                            <a:off x="0" y="0"/>
+                            <a:ext cx="3038400" cy="5400000"/>
+                          </a:xfrm>
+                          <a:prstGeom prst="rect">
+                            <a:avLst/>
+                          </a:prstGeom>
+                          <a:noFill/>
+                          <a:ln>
+                            <a:noFill/>
+                          </a:ln>
+                        </pic:spPr>
+                      </pic:pic>
+                    </a:graphicData>
+                  </a:graphic>
+                </wp:inline>
+              </w:drawing>
+            </w:r>
+          </w:p>
+        </w:tc>
+      </w:tr>
+    </w:tbl>
+    <w:p>
+      <w:pPr>
+        <w:jc w:val="center"/>
+        <w:rPr>
+          <w:b/>
+          <w:sz w:val="36"/>
+          <w:szCs w:val="36"/>
+        </w:rPr>
+      </w:pPr>
+    </w:p>
+    <w:p>
+      <w:pPr>
+        <w:jc w:val="center"/>
+        <w:rPr>
+          <w:b/>
+          <w:sz w:val="36"/>
+          <w:szCs w:val="36"/>
+        </w:rPr>
+      </w:pPr>
+    </w:p>
+    <w:p>
+      <w:pPr>
+        <w:pStyle w:val="ListParagraph"/>
+        <w:numPr>
+          <w:ilvl w:val="0"/>
+          <w:numId w:val="1"/>
+        </w:numPr>
+        <w:rPr>
+          <w:b/>
+          <w:sz w:val="36"/>
+          <w:szCs w:val="36"/>
+        </w:rPr>
+      </w:pPr>
+      <w:r>
+        <w:rPr>
+          <w:b/>
+          <w:sz w:val="36"/>
+          <w:szCs w:val="36"/>
+        </w:rPr>
+        <w:t>Select Size</w:t>
+      </w:r>
+    </w:p>
+    <w:tbl>
+      <w:tblPr>
+        <w:tblStyle w:val="TableGrid"/>
+        <w:tblW w:w="0" w:type="auto"/>
+        <w:tblLook w:val="04A0" w:firstRow="1" w:lastRow="0" w:firstColumn="1" w:lastColumn="0" w:noHBand="0" w:noVBand="1"/>
+      </w:tblPr>
+      <w:tblGrid>
+        <w:gridCol w:w="5016"/>
+        <w:gridCol w:w="3932"/>
+        <w:gridCol w:w="5000"/>
+      </w:tblGrid>
+      <w:tr>
+        <w:tc>
+          <w:tcPr>
+            <w:tcW w:w="4649" w:type="dxa"/>
+          </w:tcPr>
+          <w:p>
+            <w:pPr>
+              <w:jc w:val="center"/>
+              <w:rPr>
+                <w:b/>
+                <w:noProof/>
+                <w:sz w:val="36"/>
+                <w:szCs w:val="36"/>
+              </w:rPr>
+            </w:pPr>
+            <w:r>
+              <w:rPr>
+                <w:b/>
+                <w:noProof/>
+                <w:sz w:val="36"/>
+                <w:szCs w:val="36"/>
+              </w:rPr>
+              <w:t>Current</w:t>
+            </w:r>
+          </w:p>
+        </w:tc>
+        <w:tc>
+          <w:tcPr>
+            <w:tcW w:w="4649" w:type="dxa"/>
+          </w:tcPr>
+          <w:p>
+            <w:pPr>
+              <w:jc w:val="center"/>
+              <w:rPr>
+                <w:b/>
+                <w:sz w:val="36"/>
+                <w:szCs w:val="36"/>
+              </w:rPr>
+            </w:pPr>
+            <w:proofErr w:type="spellStart"/>
+            <w:r>
+              <w:rPr>
+                <w:b/>
+                <w:sz w:val="36"/>
+                <w:szCs w:val="36"/>
+              </w:rPr>
+              <w:t>Xamarin</w:t>
+            </w:r>
+            <w:proofErr w:type="spellEnd"/>
+            <w:r>
+              <w:rPr>
+                <w:b/>
+                <w:sz w:val="36"/>
+                <w:szCs w:val="36"/>
+              </w:rPr>
+              <w:t xml:space="preserve"> iOS</w:t>
+            </w:r>
+          </w:p>
+        </w:tc>
+        <w:tc>
+          <w:tcPr>
+            <w:tcW w:w="4650" w:type="dxa"/>
+          </w:tcPr>
+          <w:p>
+            <w:pPr>
+              <w:jc w:val="center"/>
+              <w:rPr>
+                <w:b/>
+                <w:sz w:val="36"/>
+                <w:szCs w:val="36"/>
+              </w:rPr>
+            </w:pPr>
+            <w:proofErr w:type="spellStart"/>
+            <w:r>
+              <w:rPr>
+                <w:b/>
+                <w:sz w:val="36"/>
+                <w:szCs w:val="36"/>
+              </w:rPr>
+              <w:t>Xamarin</w:t>
+            </w:r>
+            <w:proofErr w:type="spellEnd"/>
+            <w:r>
+              <w:rPr>
+                <w:b/>
+                <w:sz w:val="36"/>
+                <w:szCs w:val="36"/>
+              </w:rPr>
+              <w:t xml:space="preserve"> Android</w:t>
+            </w:r>
+          </w:p>
+        </w:tc>
+      </w:tr>
+      <w:tr>
+        <w:tc>
+          <w:tcPr>
+            <w:tcW w:w="4649" w:type="dxa"/>
+          </w:tcPr>
+          <w:p>
+            <w:pPr>
+              <w:jc w:val="center"/>
+              <w:rPr>
+                <w:b/>
+                <w:sz w:val="36"/>
+                <w:szCs w:val="36"/>
+              </w:rPr>
+            </w:pPr>
+            <w:r>
+              <w:rPr>
+                <w:b/>
+                <w:noProof/>
+                <w:sz w:val="36"/>
+                <w:szCs w:val="36"/>
+                <w:lang w:eastAsia="en-IN"/>
+              </w:rPr>
+              <w:drawing>
+                <wp:inline distT="0" distB="0" distL="0" distR="0" wp14:anchorId="0808EDA7" wp14:editId="551C80E6">
+                  <wp:extent cx="3042000" cy="5400000"/>
+                  <wp:effectExtent l="0" t="0" r="6350" b="0"/>
+                  <wp:docPr id="30" name="Picture 30" descr="C:\Project\KegID\Screenshots\Xamarin Screenshort\Current\Fill\Select Size.PNG"/>
+                  <wp:cNvGraphicFramePr>
+                    <a:graphicFrameLocks xmlns:a="http://schemas.openxmlformats.org/drawingml/2006/main" noChangeAspect="1"/>
+                  </wp:cNvGraphicFramePr>
+                  <a:graphic xmlns:a="http://schemas.openxmlformats.org/drawingml/2006/main">
+                    <a:graphicData uri="http://schemas.openxmlformats.org/drawingml/2006/picture">
+                      <pic:pic xmlns:pic="http://schemas.openxmlformats.org/drawingml/2006/picture">
+                        <pic:nvPicPr>
+                          <pic:cNvPr id="0" name="Picture 6" descr="C:\Project\KegID\Screenshots\Xamarin Screenshort\Current\Fill\Select Size.PNG"/>
+                          <pic:cNvPicPr>
+                            <a:picLocks noChangeAspect="1" noChangeArrowheads="1"/>
+                          </pic:cNvPicPr>
+                        </pic:nvPicPr>
+                        <pic:blipFill>
+                          <a:blip r:embed="rId33">
+                            <a:extLst>
+                              <a:ext uri="{28A0092B-C50C-407E-A947-70E740481C1C}">
+                                <a14:useLocalDpi xmlns:a14="http://schemas.microsoft.com/office/drawing/2010/main" val="0"/>
+                              </a:ext>
+                            </a:extLst>
+                          </a:blip>
+                          <a:srcRect/>
+                          <a:stretch>
+                            <a:fillRect/>
+                          </a:stretch>
+                        </pic:blipFill>
+                        <pic:spPr bwMode="auto">
+                          <a:xfrm>
+                            <a:off x="0" y="0"/>
+                            <a:ext cx="3042000" cy="5400000"/>
+                          </a:xfrm>
+                          <a:prstGeom prst="rect">
+                            <a:avLst/>
+                          </a:prstGeom>
+                          <a:noFill/>
+                          <a:ln>
+                            <a:noFill/>
+                          </a:ln>
+                        </pic:spPr>
+                      </pic:pic>
+                    </a:graphicData>
+                  </a:graphic>
+                </wp:inline>
+              </w:drawing>
+            </w:r>
+          </w:p>
+        </w:tc>
+        <w:tc>
+          <w:tcPr>
+            <w:tcW w:w="4649" w:type="dxa"/>
+          </w:tcPr>
+          <w:p>
+            <w:pPr>
+              <w:jc w:val="center"/>
+              <w:rPr>
+                <w:b/>
+                <w:sz w:val="36"/>
+                <w:szCs w:val="36"/>
+                <w:lang w:val="en-US"/>
+              </w:rPr>
+            </w:pPr>
+          </w:p>
+        </w:tc>
+        <w:tc>
+          <w:tcPr>
+            <w:tcW w:w="4650" w:type="dxa"/>
+          </w:tcPr>
+          <w:p>
+            <w:pPr>
+              <w:jc w:val="center"/>
+              <w:rPr>
+                <w:b/>
+                <w:sz w:val="36"/>
+                <w:szCs w:val="36"/>
+              </w:rPr>
+            </w:pPr>
+            <w:r>
+              <w:rPr>
+                <w:b/>
+                <w:noProof/>
+                <w:sz w:val="36"/>
+                <w:szCs w:val="36"/>
+                <w:lang w:eastAsia="en-IN"/>
+              </w:rPr>
+              <w:drawing>
+                <wp:inline distT="0" distB="0" distL="0" distR="0" wp14:anchorId="7CE17726" wp14:editId="21E3EC28">
+                  <wp:extent cx="3038400" cy="5400000"/>
+                  <wp:effectExtent l="0" t="0" r="0" b="0"/>
+                  <wp:docPr id="11" name="Picture 11" descr="C:\Project\KegID\Screenshots\Xamarin Screenshort\Android\Fill\Select Size.png"/>
+                  <wp:cNvGraphicFramePr>
+                    <a:graphicFrameLocks xmlns:a="http://schemas.openxmlformats.org/drawingml/2006/main" noChangeAspect="1"/>
+                  </wp:cNvGraphicFramePr>
+                  <a:graphic xmlns:a="http://schemas.openxmlformats.org/drawingml/2006/main">
+                    <a:graphicData uri="http://schemas.openxmlformats.org/drawingml/2006/picture">
+                      <pic:pic xmlns:pic="http://schemas.openxmlformats.org/drawingml/2006/picture">
+                        <pic:nvPicPr>
+                          <pic:cNvPr id="0" name="Picture 2" descr="C:\Project\KegID\Screenshots\Xamarin Screenshort\Android\Fill\Select Size.png"/>
+                          <pic:cNvPicPr>
+                            <a:picLocks noChangeAspect="1" noChangeArrowheads="1"/>
+                          </pic:cNvPicPr>
+                        </pic:nvPicPr>
+                        <pic:blipFill>
+                          <a:blip r:embed="rId34" cstate="print">
+                            <a:extLst>
+                              <a:ext uri="{28A0092B-C50C-407E-A947-70E740481C1C}">
+                                <a14:useLocalDpi xmlns:a14="http://schemas.microsoft.com/office/drawing/2010/main" val="0"/>
+                              </a:ext>
+                            </a:extLst>
+                          </a:blip>
+                          <a:srcRect/>
+                          <a:stretch>
+                            <a:fillRect/>
+                          </a:stretch>
+                        </pic:blipFill>
+                        <pic:spPr bwMode="auto">
+                          <a:xfrm>
+                            <a:off x="0" y="0"/>
+                            <a:ext cx="3038400" cy="5400000"/>
+                          </a:xfrm>
+                          <a:prstGeom prst="rect">
+                            <a:avLst/>
+                          </a:prstGeom>
+                          <a:noFill/>
+                          <a:ln>
+                            <a:noFill/>
+                          </a:ln>
+                        </pic:spPr>
+                      </pic:pic>
+                    </a:graphicData>
+                  </a:graphic>
+                </wp:inline>
+              </w:drawing>
+            </w:r>
+          </w:p>
+        </w:tc>
+      </w:tr>
+    </w:tbl>
+    <w:p>
+      <w:pPr>
+        <w:jc w:val="center"/>
+        <w:rPr>
+          <w:b/>
+          <w:sz w:val="36"/>
+          <w:szCs w:val="36"/>
+        </w:rPr>
+      </w:pPr>
+    </w:p>
+    <w:p>
+      <w:pPr>
+        <w:pStyle w:val="ListParagraph"/>
+        <w:numPr>
+          <w:ilvl w:val="0"/>
+          <w:numId w:val="1"/>
+        </w:numPr>
+        <w:rPr>
+          <w:b/>
+          <w:sz w:val="36"/>
+          <w:szCs w:val="36"/>
+        </w:rPr>
+      </w:pPr>
+      <w:r>
+        <w:rPr>
+          <w:b/>
+          <w:sz w:val="36"/>
+          <w:szCs w:val="36"/>
+        </w:rPr>
+        <w:lastRenderedPageBreak/>
+        <w:t>Add Pallets</w:t>
+      </w:r>
+    </w:p>
+    <w:tbl>
+      <w:tblPr>
+        <w:tblStyle w:val="TableGrid"/>
+        <w:tblW w:w="0" w:type="auto"/>
+        <w:tblLook w:val="04A0" w:firstRow="1" w:lastRow="0" w:firstColumn="1" w:lastColumn="0" w:noHBand="0" w:noVBand="1"/>
+      </w:tblPr>
+      <w:tblGrid>
+        <w:gridCol w:w="5016"/>
+        <w:gridCol w:w="3932"/>
+        <w:gridCol w:w="5000"/>
+      </w:tblGrid>
+      <w:tr>
+        <w:tc>
+          <w:tcPr>
+            <w:tcW w:w="4649" w:type="dxa"/>
+          </w:tcPr>
+          <w:p>
+            <w:pPr>
+              <w:jc w:val="center"/>
+              <w:rPr>
+                <w:b/>
+                <w:noProof/>
+                <w:sz w:val="36"/>
+                <w:szCs w:val="36"/>
+              </w:rPr>
+            </w:pPr>
+            <w:r>
+              <w:rPr>
+                <w:b/>
+                <w:noProof/>
+                <w:sz w:val="36"/>
+                <w:szCs w:val="36"/>
+              </w:rPr>
+              <w:t>Current</w:t>
+            </w:r>
+          </w:p>
+        </w:tc>
+        <w:tc>
+          <w:tcPr>
+            <w:tcW w:w="4649" w:type="dxa"/>
+          </w:tcPr>
+          <w:p>
+            <w:pPr>
+              <w:jc w:val="center"/>
+              <w:rPr>
+                <w:b/>
+                <w:sz w:val="36"/>
+                <w:szCs w:val="36"/>
+              </w:rPr>
+            </w:pPr>
+            <w:proofErr w:type="spellStart"/>
+            <w:r>
+              <w:rPr>
+                <w:b/>
+                <w:sz w:val="36"/>
+                <w:szCs w:val="36"/>
+              </w:rPr>
+              <w:t>Xamarin</w:t>
+            </w:r>
+            <w:proofErr w:type="spellEnd"/>
+            <w:r>
+              <w:rPr>
+                <w:b/>
+                <w:sz w:val="36"/>
+                <w:szCs w:val="36"/>
+              </w:rPr>
+              <w:t xml:space="preserve"> iOS</w:t>
+            </w:r>
+          </w:p>
+        </w:tc>
+        <w:tc>
+          <w:tcPr>
+            <w:tcW w:w="4650" w:type="dxa"/>
+          </w:tcPr>
+          <w:p>
+            <w:pPr>
+              <w:jc w:val="center"/>
+              <w:rPr>
+                <w:b/>
+                <w:sz w:val="36"/>
+                <w:szCs w:val="36"/>
+              </w:rPr>
+            </w:pPr>
+            <w:proofErr w:type="spellStart"/>
+            <w:r>
+              <w:rPr>
+                <w:b/>
+                <w:sz w:val="36"/>
+                <w:szCs w:val="36"/>
+              </w:rPr>
+              <w:t>Xamarin</w:t>
+            </w:r>
+            <w:proofErr w:type="spellEnd"/>
+            <w:r>
+              <w:rPr>
+                <w:b/>
+                <w:sz w:val="36"/>
+                <w:szCs w:val="36"/>
+              </w:rPr>
+              <w:t xml:space="preserve"> Android</w:t>
+            </w:r>
+          </w:p>
+        </w:tc>
+      </w:tr>
+      <w:tr>
+        <w:tc>
+          <w:tcPr>
+            <w:tcW w:w="4649" w:type="dxa"/>
+          </w:tcPr>
+          <w:p>
+            <w:pPr>
+              <w:jc w:val="center"/>
+              <w:rPr>
+                <w:b/>
+                <w:sz w:val="36"/>
+                <w:szCs w:val="36"/>
+              </w:rPr>
+            </w:pPr>
+            <w:r>
+              <w:rPr>
+                <w:b/>
+                <w:noProof/>
+                <w:sz w:val="36"/>
+                <w:szCs w:val="36"/>
+                <w:lang w:eastAsia="en-IN"/>
+              </w:rPr>
+              <w:drawing>
+                <wp:inline distT="0" distB="0" distL="0" distR="0" wp14:anchorId="199763FE" wp14:editId="5F198D58">
+                  <wp:extent cx="3042000" cy="5400000"/>
+                  <wp:effectExtent l="0" t="0" r="6350" b="0"/>
+                  <wp:docPr id="22" name="Picture 22" descr="C:\Project\KegID\Screenshots\Xamarin Screenshort\Current\Fill\Add Pallets.PNG"/>
+                  <wp:cNvGraphicFramePr>
+                    <a:graphicFrameLocks xmlns:a="http://schemas.openxmlformats.org/drawingml/2006/main" noChangeAspect="1"/>
+                  </wp:cNvGraphicFramePr>
+                  <a:graphic xmlns:a="http://schemas.openxmlformats.org/drawingml/2006/main">
+                    <a:graphicData uri="http://schemas.openxmlformats.org/drawingml/2006/picture">
+                      <pic:pic xmlns:pic="http://schemas.openxmlformats.org/drawingml/2006/picture">
+                        <pic:nvPicPr>
+                          <pic:cNvPr id="0" name="Picture 3" descr="C:\Project\KegID\Screenshots\Xamarin Screenshort\Current\Fill\Add Pallets.PNG"/>
+                          <pic:cNvPicPr>
+                            <a:picLocks noChangeAspect="1" noChangeArrowheads="1"/>
+                          </pic:cNvPicPr>
+                        </pic:nvPicPr>
+                        <pic:blipFill>
+                          <a:blip r:embed="rId35">
+                            <a:extLst>
+                              <a:ext uri="{28A0092B-C50C-407E-A947-70E740481C1C}">
+                                <a14:useLocalDpi xmlns:a14="http://schemas.microsoft.com/office/drawing/2010/main" val="0"/>
+                              </a:ext>
+                            </a:extLst>
+                          </a:blip>
+                          <a:srcRect/>
+                          <a:stretch>
+                            <a:fillRect/>
+                          </a:stretch>
+                        </pic:blipFill>
+                        <pic:spPr bwMode="auto">
+                          <a:xfrm>
+                            <a:off x="0" y="0"/>
+                            <a:ext cx="3042000" cy="5400000"/>
+                          </a:xfrm>
+                          <a:prstGeom prst="rect">
+                            <a:avLst/>
+                          </a:prstGeom>
+                          <a:noFill/>
+                          <a:ln>
+                            <a:noFill/>
+                          </a:ln>
+                        </pic:spPr>
+                      </pic:pic>
+                    </a:graphicData>
+                  </a:graphic>
+                </wp:inline>
+              </w:drawing>
+            </w:r>
+          </w:p>
+        </w:tc>
+        <w:tc>
+          <w:tcPr>
+            <w:tcW w:w="4649" w:type="dxa"/>
+          </w:tcPr>
+          <w:p>
+            <w:pPr>
+              <w:jc w:val="center"/>
+              <w:rPr>
+                <w:b/>
+                <w:sz w:val="36"/>
+                <w:szCs w:val="36"/>
+                <w:lang w:val="en-US"/>
+              </w:rPr>
+            </w:pPr>
+          </w:p>
+        </w:tc>
+        <w:tc>
+          <w:tcPr>
+            <w:tcW w:w="4650" w:type="dxa"/>
+          </w:tcPr>
+          <w:p>
+            <w:pPr>
+              <w:jc w:val="center"/>
+              <w:rPr>
+                <w:b/>
+                <w:sz w:val="36"/>
+                <w:szCs w:val="36"/>
+              </w:rPr>
+            </w:pPr>
+            <w:r>
+              <w:rPr>
+                <w:b/>
+                <w:noProof/>
+                <w:sz w:val="36"/>
+                <w:szCs w:val="36"/>
+                <w:lang w:eastAsia="en-IN"/>
+              </w:rPr>
+              <w:drawing>
+                <wp:inline distT="0" distB="0" distL="0" distR="0" wp14:anchorId="4AAEF2AA" wp14:editId="589D135D">
+                  <wp:extent cx="3038400" cy="5400000"/>
+                  <wp:effectExtent l="0" t="0" r="0" b="0"/>
+                  <wp:docPr id="27" name="Picture 27" descr="C:\Project\KegID\Screenshots\Xamarin Screenshort\Android\Fill\Add Pallets.png"/>
+                  <wp:cNvGraphicFramePr>
+                    <a:graphicFrameLocks xmlns:a="http://schemas.openxmlformats.org/drawingml/2006/main" noChangeAspect="1"/>
+                  </wp:cNvGraphicFramePr>
+                  <a:graphic xmlns:a="http://schemas.openxmlformats.org/drawingml/2006/main">
+                    <a:graphicData uri="http://schemas.openxmlformats.org/drawingml/2006/picture">
+                      <pic:pic xmlns:pic="http://schemas.openxmlformats.org/drawingml/2006/picture">
+                        <pic:nvPicPr>
+                          <pic:cNvPr id="0" name="Picture 4" descr="C:\Project\KegID\Screenshots\Xamarin Screenshort\Android\Fill\Add Pallets.png"/>
+                          <pic:cNvPicPr>
+                            <a:picLocks noChangeAspect="1" noChangeArrowheads="1"/>
+                          </pic:cNvPicPr>
+                        </pic:nvPicPr>
+                        <pic:blipFill>
+                          <a:blip r:embed="rId36" cstate="print">
+                            <a:extLst>
+                              <a:ext uri="{28A0092B-C50C-407E-A947-70E740481C1C}">
+                                <a14:useLocalDpi xmlns:a14="http://schemas.microsoft.com/office/drawing/2010/main" val="0"/>
+                              </a:ext>
+                            </a:extLst>
+                          </a:blip>
+                          <a:srcRect/>
+                          <a:stretch>
+                            <a:fillRect/>
+                          </a:stretch>
+                        </pic:blipFill>
+                        <pic:spPr bwMode="auto">
+                          <a:xfrm>
+                            <a:off x="0" y="0"/>
+                            <a:ext cx="3038400" cy="5400000"/>
+                          </a:xfrm>
+                          <a:prstGeom prst="rect">
+                            <a:avLst/>
+                          </a:prstGeom>
+                          <a:noFill/>
+                          <a:ln>
+                            <a:noFill/>
+                          </a:ln>
+                        </pic:spPr>
+                      </pic:pic>
+                    </a:graphicData>
+                  </a:graphic>
+                </wp:inline>
+              </w:drawing>
+            </w:r>
+          </w:p>
+        </w:tc>
+      </w:tr>
+    </w:tbl>
+    <w:p>
+      <w:pPr>
+        <w:jc w:val="center"/>
+        <w:rPr>
+          <w:b/>
+          <w:sz w:val="36"/>
+          <w:szCs w:val="36"/>
+        </w:rPr>
+      </w:pPr>
+    </w:p>
+    <w:p>
+      <w:pPr>
+        <w:pStyle w:val="ListParagraph"/>
+        <w:numPr>
+          <w:ilvl w:val="0"/>
+          <w:numId w:val="1"/>
+        </w:numPr>
+        <w:rPr>
+          <w:b/>
+          <w:sz w:val="36"/>
+          <w:szCs w:val="36"/>
+        </w:rPr>
+      </w:pPr>
+      <w:r>
+        <w:rPr>
+          <w:b/>
+          <w:sz w:val="36"/>
+          <w:szCs w:val="36"/>
+        </w:rPr>
+        <w:t>Fill Scan</w:t>
+      </w:r>
+    </w:p>
+    <w:tbl>
+      <w:tblPr>
+        <w:tblStyle w:val="TableGrid"/>
+        <w:tblW w:w="0" w:type="auto"/>
+        <w:tblLook w:val="04A0" w:firstRow="1" w:lastRow="0" w:firstColumn="1" w:lastColumn="0" w:noHBand="0" w:noVBand="1"/>
+      </w:tblPr>
+      <w:tblGrid>
+        <w:gridCol w:w="5016"/>
+        <w:gridCol w:w="3932"/>
+        <w:gridCol w:w="5000"/>
+      </w:tblGrid>
+      <w:tr>
+        <w:tc>
+          <w:tcPr>
+            <w:tcW w:w="4649" w:type="dxa"/>
+          </w:tcPr>
+          <w:p>
+            <w:pPr>
+              <w:jc w:val="center"/>
+              <w:rPr>
+                <w:b/>
+                <w:noProof/>
+                <w:sz w:val="36"/>
+                <w:szCs w:val="36"/>
+              </w:rPr>
+            </w:pPr>
+            <w:r>
+              <w:rPr>
+                <w:b/>
+                <w:noProof/>
+                <w:sz w:val="36"/>
+                <w:szCs w:val="36"/>
+              </w:rPr>
+              <w:t>Current</w:t>
+            </w:r>
+          </w:p>
+        </w:tc>
+        <w:tc>
+          <w:tcPr>
+            <w:tcW w:w="4649" w:type="dxa"/>
+          </w:tcPr>
+          <w:p>
+            <w:pPr>
+              <w:jc w:val="center"/>
+              <w:rPr>
+                <w:b/>
+                <w:sz w:val="36"/>
+                <w:szCs w:val="36"/>
+              </w:rPr>
+            </w:pPr>
+            <w:proofErr w:type="spellStart"/>
+            <w:r>
+              <w:rPr>
+                <w:b/>
+                <w:sz w:val="36"/>
+                <w:szCs w:val="36"/>
+              </w:rPr>
+              <w:t>Xamarin</w:t>
+            </w:r>
+            <w:proofErr w:type="spellEnd"/>
+            <w:r>
+              <w:rPr>
+                <w:b/>
+                <w:sz w:val="36"/>
+                <w:szCs w:val="36"/>
+              </w:rPr>
+              <w:t xml:space="preserve"> iOS</w:t>
+            </w:r>
+          </w:p>
+        </w:tc>
+        <w:tc>
+          <w:tcPr>
+            <w:tcW w:w="4650" w:type="dxa"/>
+          </w:tcPr>
+          <w:p>
+            <w:pPr>
+              <w:jc w:val="center"/>
+              <w:rPr>
+                <w:b/>
+                <w:sz w:val="36"/>
+                <w:szCs w:val="36"/>
+              </w:rPr>
+            </w:pPr>
+            <w:proofErr w:type="spellStart"/>
+            <w:r>
+              <w:rPr>
+                <w:b/>
+                <w:sz w:val="36"/>
+                <w:szCs w:val="36"/>
+              </w:rPr>
+              <w:t>Xamarin</w:t>
+            </w:r>
+            <w:proofErr w:type="spellEnd"/>
+            <w:r>
+              <w:rPr>
+                <w:b/>
+                <w:sz w:val="36"/>
+                <w:szCs w:val="36"/>
+              </w:rPr>
+              <w:t xml:space="preserve"> Android</w:t>
+            </w:r>
+          </w:p>
+        </w:tc>
+      </w:tr>
+      <w:tr>
+        <w:tc>
+          <w:tcPr>
+            <w:tcW w:w="4649" w:type="dxa"/>
+          </w:tcPr>
+          <w:p>
+            <w:pPr>
+              <w:jc w:val="center"/>
+              <w:rPr>
+                <w:b/>
+                <w:sz w:val="36"/>
+                <w:szCs w:val="36"/>
+              </w:rPr>
+            </w:pPr>
+            <w:r>
+              <w:rPr>
+                <w:b/>
+                <w:noProof/>
+                <w:sz w:val="36"/>
+                <w:szCs w:val="36"/>
+                <w:lang w:eastAsia="en-IN"/>
+              </w:rPr>
+              <w:drawing>
+                <wp:inline distT="0" distB="0" distL="0" distR="0" wp14:anchorId="71F802A9" wp14:editId="086A0EA2">
+                  <wp:extent cx="3042000" cy="5400000"/>
+                  <wp:effectExtent l="0" t="0" r="6350" b="0"/>
+                  <wp:docPr id="37" name="Picture 37" descr="C:\Project\KegID\Screenshots\Xamarin Screenshort\Current\Fill\Fill Scan.PNG"/>
+                  <wp:cNvGraphicFramePr>
+                    <a:graphicFrameLocks xmlns:a="http://schemas.openxmlformats.org/drawingml/2006/main" noChangeAspect="1"/>
+                  </wp:cNvGraphicFramePr>
+                  <a:graphic xmlns:a="http://schemas.openxmlformats.org/drawingml/2006/main">
+                    <a:graphicData uri="http://schemas.openxmlformats.org/drawingml/2006/picture">
+                      <pic:pic xmlns:pic="http://schemas.openxmlformats.org/drawingml/2006/picture">
+                        <pic:nvPicPr>
+                          <pic:cNvPr id="0" name="Picture 6" descr="C:\Project\KegID\Screenshots\Xamarin Screenshort\Current\Fill\Fill Scan.PNG"/>
+                          <pic:cNvPicPr>
+                            <a:picLocks noChangeAspect="1" noChangeArrowheads="1"/>
+                          </pic:cNvPicPr>
+                        </pic:nvPicPr>
+                        <pic:blipFill>
+                          <a:blip r:embed="rId37">
+                            <a:extLst>
+                              <a:ext uri="{28A0092B-C50C-407E-A947-70E740481C1C}">
+                                <a14:useLocalDpi xmlns:a14="http://schemas.microsoft.com/office/drawing/2010/main" val="0"/>
+                              </a:ext>
+                            </a:extLst>
+                          </a:blip>
+                          <a:srcRect/>
+                          <a:stretch>
+                            <a:fillRect/>
+                          </a:stretch>
+                        </pic:blipFill>
+                        <pic:spPr bwMode="auto">
+                          <a:xfrm>
+                            <a:off x="0" y="0"/>
+                            <a:ext cx="3042000" cy="5400000"/>
+                          </a:xfrm>
+                          <a:prstGeom prst="rect">
+                            <a:avLst/>
+                          </a:prstGeom>
+                          <a:noFill/>
+                          <a:ln>
+                            <a:noFill/>
+                          </a:ln>
+                        </pic:spPr>
+                      </pic:pic>
+                    </a:graphicData>
+                  </a:graphic>
+                </wp:inline>
+              </w:drawing>
+            </w:r>
+          </w:p>
+        </w:tc>
+        <w:tc>
+          <w:tcPr>
+            <w:tcW w:w="4649" w:type="dxa"/>
+          </w:tcPr>
+          <w:p>
+            <w:pPr>
+              <w:jc w:val="center"/>
+              <w:rPr>
+                <w:b/>
+                <w:sz w:val="36"/>
+                <w:szCs w:val="36"/>
+                <w:lang w:val="en-US"/>
+              </w:rPr>
+            </w:pPr>
+          </w:p>
+        </w:tc>
+        <w:tc>
+          <w:tcPr>
+            <w:tcW w:w="4650" w:type="dxa"/>
+          </w:tcPr>
+          <w:p>
+            <w:pPr>
+              <w:jc w:val="center"/>
+              <w:rPr>
+                <w:b/>
+                <w:sz w:val="36"/>
+                <w:szCs w:val="36"/>
+              </w:rPr>
+            </w:pPr>
+            <w:r>
+              <w:rPr>
+                <w:b/>
+                <w:noProof/>
+                <w:sz w:val="36"/>
+                <w:szCs w:val="36"/>
+                <w:lang w:eastAsia="en-IN"/>
+              </w:rPr>
+              <w:drawing>
+                <wp:inline distT="0" distB="0" distL="0" distR="0" wp14:anchorId="520192A8" wp14:editId="6052989E">
+                  <wp:extent cx="3038400" cy="5400000"/>
+                  <wp:effectExtent l="0" t="0" r="0" b="0"/>
+                  <wp:docPr id="38" name="Picture 38" descr="C:\Project\KegID\Screenshots\Xamarin Screenshort\Android\Fill\Fill Scan.png"/>
+                  <wp:cNvGraphicFramePr>
+                    <a:graphicFrameLocks xmlns:a="http://schemas.openxmlformats.org/drawingml/2006/main" noChangeAspect="1"/>
+                  </wp:cNvGraphicFramePr>
+                  <a:graphic xmlns:a="http://schemas.openxmlformats.org/drawingml/2006/main">
+                    <a:graphicData uri="http://schemas.openxmlformats.org/drawingml/2006/picture">
+                      <pic:pic xmlns:pic="http://schemas.openxmlformats.org/drawingml/2006/picture">
+                        <pic:nvPicPr>
+                          <pic:cNvPr id="0" name="Picture 7" descr="C:\Project\KegID\Screenshots\Xamarin Screenshort\Android\Fill\Fill Scan.png"/>
+                          <pic:cNvPicPr>
+                            <a:picLocks noChangeAspect="1" noChangeArrowheads="1"/>
+                          </pic:cNvPicPr>
+                        </pic:nvPicPr>
+                        <pic:blipFill>
+                          <a:blip r:embed="rId38" cstate="print">
+                            <a:extLst>
+                              <a:ext uri="{28A0092B-C50C-407E-A947-70E740481C1C}">
+                                <a14:useLocalDpi xmlns:a14="http://schemas.microsoft.com/office/drawing/2010/main" val="0"/>
+                              </a:ext>
+                            </a:extLst>
+                          </a:blip>
+                          <a:srcRect/>
+                          <a:stretch>
+                            <a:fillRect/>
+                          </a:stretch>
+                        </pic:blipFill>
+                        <pic:spPr bwMode="auto">
+                          <a:xfrm>
+                            <a:off x="0" y="0"/>
+                            <a:ext cx="3038400" cy="5400000"/>
+                          </a:xfrm>
+                          <a:prstGeom prst="rect">
+                            <a:avLst/>
+                          </a:prstGeom>
+                          <a:noFill/>
+                          <a:ln>
+                            <a:noFill/>
+                          </a:ln>
+                        </pic:spPr>
+                      </pic:pic>
+                    </a:graphicData>
+                  </a:graphic>
+                </wp:inline>
+              </w:drawing>
+            </w:r>
+          </w:p>
+        </w:tc>
+      </w:tr>
+    </w:tbl>
+    <w:p>
+      <w:pPr>
+        <w:jc w:val="center"/>
+        <w:rPr>
+          <w:b/>
+          <w:sz w:val="36"/>
+          <w:szCs w:val="36"/>
+        </w:rPr>
+      </w:pPr>
+    </w:p>
+    <w:p>
+      <w:pPr>
+        <w:jc w:val="center"/>
+        <w:rPr>
+          <w:b/>
+          <w:sz w:val="36"/>
+          <w:szCs w:val="36"/>
+        </w:rPr>
+      </w:pPr>
+    </w:p>
+    <w:p>
+      <w:pPr>
+        <w:pStyle w:val="ListParagraph"/>
+        <w:numPr>
+          <w:ilvl w:val="0"/>
+          <w:numId w:val="1"/>
+        </w:numPr>
+        <w:rPr>
+          <w:b/>
+          <w:sz w:val="36"/>
+          <w:szCs w:val="36"/>
+        </w:rPr>
+      </w:pPr>
+      <w:r>
+        <w:rPr>
+          <w:b/>
+          <w:sz w:val="36"/>
+          <w:szCs w:val="36"/>
+        </w:rPr>
+        <w:lastRenderedPageBreak/>
+        <w:t>Build Pallet</w:t>
+      </w:r>
+    </w:p>
+    <w:tbl>
+      <w:tblPr>
+        <w:tblStyle w:val="TableGrid"/>
+        <w:tblW w:w="0" w:type="auto"/>
+        <w:tblLook w:val="04A0" w:firstRow="1" w:lastRow="0" w:firstColumn="1" w:lastColumn="0" w:noHBand="0" w:noVBand="1"/>
+      </w:tblPr>
+      <w:tblGrid>
+        <w:gridCol w:w="5016"/>
+        <w:gridCol w:w="3932"/>
+        <w:gridCol w:w="5000"/>
+      </w:tblGrid>
+      <w:tr>
+        <w:tc>
+          <w:tcPr>
+            <w:tcW w:w="4649" w:type="dxa"/>
+          </w:tcPr>
+          <w:p>
+            <w:pPr>
+              <w:jc w:val="center"/>
+              <w:rPr>
+                <w:b/>
+                <w:noProof/>
+                <w:sz w:val="36"/>
+                <w:szCs w:val="36"/>
+              </w:rPr>
+            </w:pPr>
+            <w:r>
+              <w:rPr>
+                <w:b/>
+                <w:noProof/>
+                <w:sz w:val="36"/>
+                <w:szCs w:val="36"/>
+              </w:rPr>
+              <w:t>Current</w:t>
+            </w:r>
+          </w:p>
+        </w:tc>
+        <w:tc>
+          <w:tcPr>
+            <w:tcW w:w="4649" w:type="dxa"/>
+          </w:tcPr>
+          <w:p>
+            <w:pPr>
+              <w:jc w:val="center"/>
+              <w:rPr>
+                <w:b/>
+                <w:sz w:val="36"/>
+                <w:szCs w:val="36"/>
+              </w:rPr>
+            </w:pPr>
+            <w:proofErr w:type="spellStart"/>
+            <w:r>
+              <w:rPr>
+                <w:b/>
+                <w:sz w:val="36"/>
+                <w:szCs w:val="36"/>
+              </w:rPr>
+              <w:t>Xamarin</w:t>
+            </w:r>
+            <w:proofErr w:type="spellEnd"/>
+            <w:r>
+              <w:rPr>
+                <w:b/>
+                <w:sz w:val="36"/>
+                <w:szCs w:val="36"/>
+              </w:rPr>
+              <w:t xml:space="preserve"> iOS</w:t>
+            </w:r>
+          </w:p>
+        </w:tc>
+        <w:tc>
+          <w:tcPr>
+            <w:tcW w:w="4650" w:type="dxa"/>
+          </w:tcPr>
+          <w:p>
+            <w:pPr>
+              <w:jc w:val="center"/>
+              <w:rPr>
+                <w:b/>
+                <w:sz w:val="36"/>
+                <w:szCs w:val="36"/>
+              </w:rPr>
+            </w:pPr>
+            <w:proofErr w:type="spellStart"/>
+            <w:r>
+              <w:rPr>
+                <w:b/>
+                <w:sz w:val="36"/>
+                <w:szCs w:val="36"/>
+              </w:rPr>
+              <w:t>Xamarin</w:t>
+            </w:r>
+            <w:proofErr w:type="spellEnd"/>
+            <w:r>
+              <w:rPr>
+                <w:b/>
+                <w:sz w:val="36"/>
+                <w:szCs w:val="36"/>
+              </w:rPr>
+              <w:t xml:space="preserve"> Android</w:t>
+            </w:r>
+          </w:p>
+        </w:tc>
+      </w:tr>
+      <w:tr>
+        <w:tc>
+          <w:tcPr>
+            <w:tcW w:w="4649" w:type="dxa"/>
+          </w:tcPr>
+          <w:p>
+            <w:pPr>
+              <w:jc w:val="center"/>
+              <w:rPr>
+                <w:b/>
+                <w:sz w:val="36"/>
+                <w:szCs w:val="36"/>
+              </w:rPr>
+            </w:pPr>
+            <w:r>
+              <w:rPr>
+                <w:b/>
+                <w:noProof/>
+                <w:sz w:val="36"/>
+                <w:szCs w:val="36"/>
+                <w:lang w:eastAsia="en-IN"/>
+              </w:rPr>
+              <w:drawing>
+                <wp:inline distT="0" distB="0" distL="0" distR="0" wp14:anchorId="507CD148" wp14:editId="5F7585FB">
+                  <wp:extent cx="3042000" cy="5400000"/>
+                  <wp:effectExtent l="0" t="0" r="6350" b="0"/>
+                  <wp:docPr id="40" name="Picture 40" descr="C:\Project\KegID\Screenshots\Xamarin Screenshort\Current\Fill\Fill Scan.PNG"/>
+                  <wp:cNvGraphicFramePr>
+                    <a:graphicFrameLocks xmlns:a="http://schemas.openxmlformats.org/drawingml/2006/main" noChangeAspect="1"/>
+                  </wp:cNvGraphicFramePr>
+                  <a:graphic xmlns:a="http://schemas.openxmlformats.org/drawingml/2006/main">
+                    <a:graphicData uri="http://schemas.openxmlformats.org/drawingml/2006/picture">
+                      <pic:pic xmlns:pic="http://schemas.openxmlformats.org/drawingml/2006/picture">
+                        <pic:nvPicPr>
+                          <pic:cNvPr id="0" name="Picture 6" descr="C:\Project\KegID\Screenshots\Xamarin Screenshort\Current\Fill\Fill Scan.PNG"/>
+                          <pic:cNvPicPr>
+                            <a:picLocks noChangeAspect="1" noChangeArrowheads="1"/>
+                          </pic:cNvPicPr>
+                        </pic:nvPicPr>
+                        <pic:blipFill>
+                          <a:blip r:embed="rId37">
+                            <a:extLst>
+                              <a:ext uri="{28A0092B-C50C-407E-A947-70E740481C1C}">
+                                <a14:useLocalDpi xmlns:a14="http://schemas.microsoft.com/office/drawing/2010/main" val="0"/>
+                              </a:ext>
+                            </a:extLst>
+                          </a:blip>
+                          <a:srcRect/>
+                          <a:stretch>
+                            <a:fillRect/>
+                          </a:stretch>
+                        </pic:blipFill>
+                        <pic:spPr bwMode="auto">
+                          <a:xfrm>
+                            <a:off x="0" y="0"/>
+                            <a:ext cx="3042000" cy="5400000"/>
+                          </a:xfrm>
+                          <a:prstGeom prst="rect">
+                            <a:avLst/>
+                          </a:prstGeom>
+                          <a:noFill/>
+                          <a:ln>
+                            <a:noFill/>
+                          </a:ln>
+                        </pic:spPr>
+                      </pic:pic>
+                    </a:graphicData>
+                  </a:graphic>
+                </wp:inline>
+              </w:drawing>
+            </w:r>
+          </w:p>
+        </w:tc>
+        <w:tc>
+          <w:tcPr>
+            <w:tcW w:w="4649" w:type="dxa"/>
+          </w:tcPr>
+          <w:p>
+            <w:pPr>
+              <w:jc w:val="center"/>
+              <w:rPr>
+                <w:b/>
+                <w:sz w:val="36"/>
+                <w:szCs w:val="36"/>
+                <w:lang w:val="en-US"/>
+              </w:rPr>
+            </w:pPr>
+          </w:p>
+        </w:tc>
+        <w:tc>
+          <w:tcPr>
+            <w:tcW w:w="4650" w:type="dxa"/>
+          </w:tcPr>
+          <w:p>
+            <w:pPr>
+              <w:jc w:val="center"/>
+              <w:rPr>
+                <w:b/>
+                <w:sz w:val="36"/>
+                <w:szCs w:val="36"/>
+              </w:rPr>
+            </w:pPr>
+            <w:r>
+              <w:rPr>
+                <w:noProof/>
+                <w:lang w:eastAsia="en-IN"/>
+              </w:rPr>
+              <w:drawing>
+                <wp:inline distT="0" distB="0" distL="0" distR="0" wp14:anchorId="20745080" wp14:editId="330EC98F">
+                  <wp:extent cx="3038400" cy="5400000"/>
+                  <wp:effectExtent l="0" t="0" r="0" b="0"/>
+                  <wp:docPr id="42" name="Picture 42" descr="C:\Users\jdj1\AppData\Local\Microsoft\Windows\INetCache\Content.Word\Build Pallet"/>
+                  <wp:cNvGraphicFramePr>
+                    <a:graphicFrameLocks xmlns:a="http://schemas.openxmlformats.org/drawingml/2006/main" noChangeAspect="1"/>
+                  </wp:cNvGraphicFramePr>
+                  <a:graphic xmlns:a="http://schemas.openxmlformats.org/drawingml/2006/main">
+                    <a:graphicData uri="http://schemas.openxmlformats.org/drawingml/2006/picture">
+                      <pic:pic xmlns:pic="http://schemas.openxmlformats.org/drawingml/2006/picture">
+                        <pic:nvPicPr>
+                          <pic:cNvPr id="0" name="Picture 8" descr="C:\Users\jdj1\AppData\Local\Microsoft\Windows\INetCache\Content.Word\Build Pallet"/>
+                          <pic:cNvPicPr>
+                            <a:picLocks noChangeAspect="1" noChangeArrowheads="1"/>
+                          </pic:cNvPicPr>
+                        </pic:nvPicPr>
+                        <pic:blipFill>
+                          <a:blip r:embed="rId39" cstate="print">
+                            <a:extLst>
+                              <a:ext uri="{28A0092B-C50C-407E-A947-70E740481C1C}">
+                                <a14:useLocalDpi xmlns:a14="http://schemas.microsoft.com/office/drawing/2010/main" val="0"/>
+                              </a:ext>
+                            </a:extLst>
+                          </a:blip>
+                          <a:srcRect/>
+                          <a:stretch>
+                            <a:fillRect/>
+                          </a:stretch>
+                        </pic:blipFill>
+                        <pic:spPr bwMode="auto">
+                          <a:xfrm>
+                            <a:off x="0" y="0"/>
+                            <a:ext cx="3038400" cy="5400000"/>
+                          </a:xfrm>
+                          <a:prstGeom prst="rect">
+                            <a:avLst/>
+                          </a:prstGeom>
+                          <a:noFill/>
+                          <a:ln>
+                            <a:noFill/>
+                          </a:ln>
+                        </pic:spPr>
+                      </pic:pic>
+                    </a:graphicData>
+                  </a:graphic>
+                </wp:inline>
+              </w:drawing>
+            </w:r>
+          </w:p>
+        </w:tc>
+      </w:tr>
+    </w:tbl>
+    <w:p>
+      <w:pPr>
+        <w:jc w:val="center"/>
+        <w:rPr>
+          <w:b/>
+          <w:sz w:val="36"/>
+          <w:szCs w:val="36"/>
+        </w:rPr>
+      </w:pPr>
+    </w:p>
+    <w:p>
+      <w:pPr>
+        <w:pStyle w:val="ListParagraph"/>
+        <w:numPr>
+          <w:ilvl w:val="0"/>
+          <w:numId w:val="1"/>
+        </w:numPr>
+        <w:rPr>
+          <w:b/>
+          <w:sz w:val="36"/>
+          <w:szCs w:val="36"/>
+        </w:rPr>
+      </w:pPr>
+      <w:r>
+        <w:rPr>
+          <w:b/>
+          <w:sz w:val="36"/>
+          <w:szCs w:val="36"/>
+        </w:rPr>
+        <w:t>Maintain</w:t>
+      </w:r>
+    </w:p>
+    <w:tbl>
+      <w:tblPr>
+        <w:tblStyle w:val="TableGrid"/>
+        <w:tblW w:w="0" w:type="auto"/>
+        <w:tblLook w:val="04A0" w:firstRow="1" w:lastRow="0" w:firstColumn="1" w:lastColumn="0" w:noHBand="0" w:noVBand="1"/>
+      </w:tblPr>
+      <w:tblGrid>
+        <w:gridCol w:w="5016"/>
+        <w:gridCol w:w="3932"/>
+        <w:gridCol w:w="5000"/>
+      </w:tblGrid>
+      <w:tr>
+        <w:tc>
+          <w:tcPr>
+            <w:tcW w:w="4649" w:type="dxa"/>
+          </w:tcPr>
+          <w:p>
+            <w:pPr>
+              <w:jc w:val="center"/>
+              <w:rPr>
+                <w:b/>
+                <w:noProof/>
+                <w:sz w:val="36"/>
+                <w:szCs w:val="36"/>
+              </w:rPr>
+            </w:pPr>
+            <w:r>
+              <w:rPr>
+                <w:b/>
+                <w:noProof/>
+                <w:sz w:val="36"/>
+                <w:szCs w:val="36"/>
+              </w:rPr>
+              <w:t>Current</w:t>
+            </w:r>
+          </w:p>
+        </w:tc>
+        <w:tc>
+          <w:tcPr>
+            <w:tcW w:w="4649" w:type="dxa"/>
+          </w:tcPr>
+          <w:p>
+            <w:pPr>
+              <w:jc w:val="center"/>
+              <w:rPr>
+                <w:b/>
+                <w:sz w:val="36"/>
+                <w:szCs w:val="36"/>
+              </w:rPr>
+            </w:pPr>
+            <w:proofErr w:type="spellStart"/>
+            <w:r>
+              <w:rPr>
+                <w:b/>
+                <w:sz w:val="36"/>
+                <w:szCs w:val="36"/>
+              </w:rPr>
+              <w:t>Xamarin</w:t>
+            </w:r>
+            <w:proofErr w:type="spellEnd"/>
+            <w:r>
+              <w:rPr>
+                <w:b/>
+                <w:sz w:val="36"/>
+                <w:szCs w:val="36"/>
+              </w:rPr>
+              <w:t xml:space="preserve"> iOS</w:t>
+            </w:r>
+          </w:p>
+        </w:tc>
+        <w:tc>
+          <w:tcPr>
+            <w:tcW w:w="4650" w:type="dxa"/>
+          </w:tcPr>
+          <w:p>
+            <w:pPr>
+              <w:jc w:val="center"/>
+              <w:rPr>
+                <w:b/>
+                <w:sz w:val="36"/>
+                <w:szCs w:val="36"/>
+              </w:rPr>
+            </w:pPr>
+            <w:proofErr w:type="spellStart"/>
+            <w:r>
+              <w:rPr>
+                <w:b/>
+                <w:sz w:val="36"/>
+                <w:szCs w:val="36"/>
+              </w:rPr>
+              <w:t>Xamarin</w:t>
+            </w:r>
+            <w:proofErr w:type="spellEnd"/>
+            <w:r>
+              <w:rPr>
+                <w:b/>
+                <w:sz w:val="36"/>
+                <w:szCs w:val="36"/>
+              </w:rPr>
+              <w:t xml:space="preserve"> Android</w:t>
+            </w:r>
+          </w:p>
+        </w:tc>
+      </w:tr>
+      <w:tr>
+        <w:tc>
+          <w:tcPr>
+            <w:tcW w:w="4649" w:type="dxa"/>
+          </w:tcPr>
+          <w:p>
+            <w:pPr>
+              <w:jc w:val="center"/>
+              <w:rPr>
+                <w:b/>
+                <w:sz w:val="36"/>
+                <w:szCs w:val="36"/>
+              </w:rPr>
+            </w:pPr>
+            <w:r>
+              <w:rPr>
+                <w:b/>
+                <w:noProof/>
+                <w:sz w:val="36"/>
+                <w:szCs w:val="36"/>
+                <w:lang w:eastAsia="en-IN"/>
+              </w:rPr>
+              <w:drawing>
+                <wp:inline distT="0" distB="0" distL="0" distR="0" wp14:anchorId="43C770B1" wp14:editId="553B1C34">
+                  <wp:extent cx="3042000" cy="5400000"/>
+                  <wp:effectExtent l="0" t="0" r="6350" b="0"/>
+                  <wp:docPr id="43" name="Picture 43" descr="C:\Project\KegID\Screenshots\Xamarin Screenshort\Current\Fill\Fill Scan.PNG"/>
+                  <wp:cNvGraphicFramePr>
+                    <a:graphicFrameLocks xmlns:a="http://schemas.openxmlformats.org/drawingml/2006/main" noChangeAspect="1"/>
+                  </wp:cNvGraphicFramePr>
+                  <a:graphic xmlns:a="http://schemas.openxmlformats.org/drawingml/2006/main">
+                    <a:graphicData uri="http://schemas.openxmlformats.org/drawingml/2006/picture">
+                      <pic:pic xmlns:pic="http://schemas.openxmlformats.org/drawingml/2006/picture">
+                        <pic:nvPicPr>
+                          <pic:cNvPr id="0" name="Picture 6" descr="C:\Project\KegID\Screenshots\Xamarin Screenshort\Current\Fill\Fill Scan.PNG"/>
+                          <pic:cNvPicPr>
+                            <a:picLocks noChangeAspect="1" noChangeArrowheads="1"/>
+                          </pic:cNvPicPr>
+                        </pic:nvPicPr>
+                        <pic:blipFill>
+                          <a:blip r:embed="rId37">
+                            <a:extLst>
+                              <a:ext uri="{28A0092B-C50C-407E-A947-70E740481C1C}">
+                                <a14:useLocalDpi xmlns:a14="http://schemas.microsoft.com/office/drawing/2010/main" val="0"/>
+                              </a:ext>
+                            </a:extLst>
+                          </a:blip>
+                          <a:srcRect/>
+                          <a:stretch>
+                            <a:fillRect/>
+                          </a:stretch>
+                        </pic:blipFill>
+                        <pic:spPr bwMode="auto">
+                          <a:xfrm>
+                            <a:off x="0" y="0"/>
+                            <a:ext cx="3042000" cy="5400000"/>
+                          </a:xfrm>
+                          <a:prstGeom prst="rect">
+                            <a:avLst/>
+                          </a:prstGeom>
+                          <a:noFill/>
+                          <a:ln>
+                            <a:noFill/>
+                          </a:ln>
+                        </pic:spPr>
+                      </pic:pic>
+                    </a:graphicData>
+                  </a:graphic>
+                </wp:inline>
+              </w:drawing>
+            </w:r>
+          </w:p>
+        </w:tc>
+        <w:tc>
+          <w:tcPr>
+            <w:tcW w:w="4649" w:type="dxa"/>
+          </w:tcPr>
+          <w:p>
+            <w:pPr>
+              <w:jc w:val="center"/>
+              <w:rPr>
+                <w:b/>
+                <w:sz w:val="36"/>
+                <w:szCs w:val="36"/>
+                <w:lang w:val="en-US"/>
+              </w:rPr>
+            </w:pPr>
+          </w:p>
+        </w:tc>
+        <w:tc>
+          <w:tcPr>
+            <w:tcW w:w="4650" w:type="dxa"/>
+          </w:tcPr>
+          <w:p>
+            <w:pPr>
+              <w:jc w:val="center"/>
+              <w:rPr>
+                <w:b/>
+                <w:sz w:val="36"/>
+                <w:szCs w:val="36"/>
+              </w:rPr>
+            </w:pPr>
+            <w:bookmarkStart w:id="1" w:name="_GoBack"/>
+            <w:r>
+              <w:rPr>
+                <w:b/>
+                <w:noProof/>
+                <w:sz w:val="36"/>
+                <w:szCs w:val="36"/>
+                <w:lang w:eastAsia="en-IN"/>
+              </w:rPr>
+              <w:drawing>
+                <wp:inline distT="0" distB="0" distL="0" distR="0" wp14:anchorId="38990B80" wp14:editId="79E6BF08">
+                  <wp:extent cx="3038400" cy="5400000"/>
+                  <wp:effectExtent l="0" t="0" r="0" b="0"/>
+                  <wp:docPr id="45" name="Picture 45" descr="C:\Project\KegID\Screenshots\Xamarin Screenshort\Android\Maintian\Maintain.png"/>
+                  <wp:cNvGraphicFramePr>
+                    <a:graphicFrameLocks xmlns:a="http://schemas.openxmlformats.org/drawingml/2006/main" noChangeAspect="1"/>
+                  </wp:cNvGraphicFramePr>
+                  <a:graphic xmlns:a="http://schemas.openxmlformats.org/drawingml/2006/main">
+                    <a:graphicData uri="http://schemas.openxmlformats.org/drawingml/2006/picture">
+                      <pic:pic xmlns:pic="http://schemas.openxmlformats.org/drawingml/2006/picture">
+                        <pic:nvPicPr>
+                          <pic:cNvPr id="0" name="Picture 10" descr="C:\Project\KegID\Screenshots\Xamarin Screenshort\Android\Maintian\Maintain.png"/>
+                          <pic:cNvPicPr>
+                            <a:picLocks noChangeAspect="1" noChangeArrowheads="1"/>
+                          </pic:cNvPicPr>
+                        </pic:nvPicPr>
+                        <pic:blipFill>
+                          <a:blip r:embed="rId40" cstate="print">
+                            <a:extLst>
+                              <a:ext uri="{28A0092B-C50C-407E-A947-70E740481C1C}">
+                                <a14:useLocalDpi xmlns:a14="http://schemas.microsoft.com/office/drawing/2010/main" val="0"/>
+                              </a:ext>
+                            </a:extLst>
+                          </a:blip>
+                          <a:srcRect/>
+                          <a:stretch>
+                            <a:fillRect/>
+                          </a:stretch>
+                        </pic:blipFill>
+                        <pic:spPr bwMode="auto">
+                          <a:xfrm>
+                            <a:off x="0" y="0"/>
+                            <a:ext cx="3038400" cy="5400000"/>
+                          </a:xfrm>
+                          <a:prstGeom prst="rect">
+                            <a:avLst/>
+                          </a:prstGeom>
+                          <a:noFill/>
+                          <a:ln>
+                            <a:noFill/>
+                          </a:ln>
+                        </pic:spPr>
+                      </pic:pic>
+                    </a:graphicData>
+                  </a:graphic>
+                </wp:inline>
+              </w:drawing>
+            </w:r>
             <w:bookmarkEnd w:id="1"/>
           </w:p>
         </w:tc>
@@ -3013,6 +5609,178 @@
     </w:lvl>
   </w:abstractNum>
   <w:abstractNum w:abstractNumId="1">
+    <w:nsid w:val="0B142DA6"/>
+    <w:multiLevelType w:val="hybridMultilevel"/>
+    <w:tmpl w:val="7FCE631E"/>
+    <w:lvl w:ilvl="0" w:tplc="D00AC05C">
+      <w:start w:val="1"/>
+      <w:numFmt w:val="decimal"/>
+      <w:lvlText w:val="%1."/>
+      <w:lvlJc w:val="left"/>
+      <w:pPr>
+        <w:ind w:left="720" w:hanging="360"/>
+      </w:pPr>
+    </w:lvl>
+    <w:lvl w:ilvl="1" w:tplc="40090019" w:tentative="1">
+      <w:start w:val="1"/>
+      <w:numFmt w:val="lowerLetter"/>
+      <w:lvlText w:val="%2."/>
+      <w:lvlJc w:val="left"/>
+      <w:pPr>
+        <w:ind w:left="1440" w:hanging="360"/>
+      </w:pPr>
+    </w:lvl>
+    <w:lvl w:ilvl="2" w:tplc="4009001B" w:tentative="1">
+      <w:start w:val="1"/>
+      <w:numFmt w:val="lowerRoman"/>
+      <w:lvlText w:val="%3."/>
+      <w:lvlJc w:val="right"/>
+      <w:pPr>
+        <w:ind w:left="2160" w:hanging="180"/>
+      </w:pPr>
+    </w:lvl>
+    <w:lvl w:ilvl="3" w:tplc="4009000F" w:tentative="1">
+      <w:start w:val="1"/>
+      <w:numFmt w:val="decimal"/>
+      <w:lvlText w:val="%4."/>
+      <w:lvlJc w:val="left"/>
+      <w:pPr>
+        <w:ind w:left="2880" w:hanging="360"/>
+      </w:pPr>
+    </w:lvl>
+    <w:lvl w:ilvl="4" w:tplc="40090019" w:tentative="1">
+      <w:start w:val="1"/>
+      <w:numFmt w:val="lowerLetter"/>
+      <w:lvlText w:val="%5."/>
+      <w:lvlJc w:val="left"/>
+      <w:pPr>
+        <w:ind w:left="3600" w:hanging="360"/>
+      </w:pPr>
+    </w:lvl>
+    <w:lvl w:ilvl="5" w:tplc="4009001B" w:tentative="1">
+      <w:start w:val="1"/>
+      <w:numFmt w:val="lowerRoman"/>
+      <w:lvlText w:val="%6."/>
+      <w:lvlJc w:val="right"/>
+      <w:pPr>
+        <w:ind w:left="4320" w:hanging="180"/>
+      </w:pPr>
+    </w:lvl>
+    <w:lvl w:ilvl="6" w:tplc="4009000F" w:tentative="1">
+      <w:start w:val="1"/>
+      <w:numFmt w:val="decimal"/>
+      <w:lvlText w:val="%7."/>
+      <w:lvlJc w:val="left"/>
+      <w:pPr>
+        <w:ind w:left="5040" w:hanging="360"/>
+      </w:pPr>
+    </w:lvl>
+    <w:lvl w:ilvl="7" w:tplc="40090019" w:tentative="1">
+      <w:start w:val="1"/>
+      <w:numFmt w:val="lowerLetter"/>
+      <w:lvlText w:val="%8."/>
+      <w:lvlJc w:val="left"/>
+      <w:pPr>
+        <w:ind w:left="5760" w:hanging="360"/>
+      </w:pPr>
+    </w:lvl>
+    <w:lvl w:ilvl="8" w:tplc="4009001B" w:tentative="1">
+      <w:start w:val="1"/>
+      <w:numFmt w:val="lowerRoman"/>
+      <w:lvlText w:val="%9."/>
+      <w:lvlJc w:val="right"/>
+      <w:pPr>
+        <w:ind w:left="6480" w:hanging="180"/>
+      </w:pPr>
+    </w:lvl>
+  </w:abstractNum>
+  <w:abstractNum w:abstractNumId="2">
+    <w:nsid w:val="0DD42692"/>
+    <w:multiLevelType w:val="hybridMultilevel"/>
+    <w:tmpl w:val="A0520A52"/>
+    <w:lvl w:ilvl="0" w:tplc="D00AC05C">
+      <w:start w:val="1"/>
+      <w:numFmt w:val="decimal"/>
+      <w:lvlText w:val="%1."/>
+      <w:lvlJc w:val="left"/>
+      <w:pPr>
+        <w:ind w:left="720" w:hanging="360"/>
+      </w:pPr>
+    </w:lvl>
+    <w:lvl w:ilvl="1" w:tplc="40090019" w:tentative="1">
+      <w:start w:val="1"/>
+      <w:numFmt w:val="lowerLetter"/>
+      <w:lvlText w:val="%2."/>
+      <w:lvlJc w:val="left"/>
+      <w:pPr>
+        <w:ind w:left="1440" w:hanging="360"/>
+      </w:pPr>
+    </w:lvl>
+    <w:lvl w:ilvl="2" w:tplc="4009001B" w:tentative="1">
+      <w:start w:val="1"/>
+      <w:numFmt w:val="lowerRoman"/>
+      <w:lvlText w:val="%3."/>
+      <w:lvlJc w:val="right"/>
+      <w:pPr>
+        <w:ind w:left="2160" w:hanging="180"/>
+      </w:pPr>
+    </w:lvl>
+    <w:lvl w:ilvl="3" w:tplc="4009000F" w:tentative="1">
+      <w:start w:val="1"/>
+      <w:numFmt w:val="decimal"/>
+      <w:lvlText w:val="%4."/>
+      <w:lvlJc w:val="left"/>
+      <w:pPr>
+        <w:ind w:left="2880" w:hanging="360"/>
+      </w:pPr>
+    </w:lvl>
+    <w:lvl w:ilvl="4" w:tplc="40090019" w:tentative="1">
+      <w:start w:val="1"/>
+      <w:numFmt w:val="lowerLetter"/>
+      <w:lvlText w:val="%5."/>
+      <w:lvlJc w:val="left"/>
+      <w:pPr>
+        <w:ind w:left="3600" w:hanging="360"/>
+      </w:pPr>
+    </w:lvl>
+    <w:lvl w:ilvl="5" w:tplc="4009001B" w:tentative="1">
+      <w:start w:val="1"/>
+      <w:numFmt w:val="lowerRoman"/>
+      <w:lvlText w:val="%6."/>
+      <w:lvlJc w:val="right"/>
+      <w:pPr>
+        <w:ind w:left="4320" w:hanging="180"/>
+      </w:pPr>
+    </w:lvl>
+    <w:lvl w:ilvl="6" w:tplc="4009000F" w:tentative="1">
+      <w:start w:val="1"/>
+      <w:numFmt w:val="decimal"/>
+      <w:lvlText w:val="%7."/>
+      <w:lvlJc w:val="left"/>
+      <w:pPr>
+        <w:ind w:left="5040" w:hanging="360"/>
+      </w:pPr>
+    </w:lvl>
+    <w:lvl w:ilvl="7" w:tplc="40090019" w:tentative="1">
+      <w:start w:val="1"/>
+      <w:numFmt w:val="lowerLetter"/>
+      <w:lvlText w:val="%8."/>
+      <w:lvlJc w:val="left"/>
+      <w:pPr>
+        <w:ind w:left="5760" w:hanging="360"/>
+      </w:pPr>
+    </w:lvl>
+    <w:lvl w:ilvl="8" w:tplc="4009001B" w:tentative="1">
+      <w:start w:val="1"/>
+      <w:numFmt w:val="lowerRoman"/>
+      <w:lvlText w:val="%9."/>
+      <w:lvlJc w:val="right"/>
+      <w:pPr>
+        <w:ind w:left="6480" w:hanging="180"/>
+      </w:pPr>
+    </w:lvl>
+  </w:abstractNum>
+  <w:abstractNum w:abstractNumId="3">
     <w:nsid w:val="0E1C6FCA"/>
     <w:multiLevelType w:val="hybridMultilevel"/>
     <w:tmpl w:val="460EEB00"/>
@@ -3098,7 +5866,179 @@
       </w:pPr>
     </w:lvl>
   </w:abstractNum>
-  <w:abstractNum w:abstractNumId="2">
+  <w:abstractNum w:abstractNumId="4">
+    <w:nsid w:val="1E1A15AA"/>
+    <w:multiLevelType w:val="hybridMultilevel"/>
+    <w:tmpl w:val="D540997C"/>
+    <w:lvl w:ilvl="0" w:tplc="D00AC05C">
+      <w:start w:val="1"/>
+      <w:numFmt w:val="decimal"/>
+      <w:lvlText w:val="%1."/>
+      <w:lvlJc w:val="left"/>
+      <w:pPr>
+        <w:ind w:left="720" w:hanging="360"/>
+      </w:pPr>
+    </w:lvl>
+    <w:lvl w:ilvl="1" w:tplc="40090019" w:tentative="1">
+      <w:start w:val="1"/>
+      <w:numFmt w:val="lowerLetter"/>
+      <w:lvlText w:val="%2."/>
+      <w:lvlJc w:val="left"/>
+      <w:pPr>
+        <w:ind w:left="1440" w:hanging="360"/>
+      </w:pPr>
+    </w:lvl>
+    <w:lvl w:ilvl="2" w:tplc="4009001B" w:tentative="1">
+      <w:start w:val="1"/>
+      <w:numFmt w:val="lowerRoman"/>
+      <w:lvlText w:val="%3."/>
+      <w:lvlJc w:val="right"/>
+      <w:pPr>
+        <w:ind w:left="2160" w:hanging="180"/>
+      </w:pPr>
+    </w:lvl>
+    <w:lvl w:ilvl="3" w:tplc="4009000F" w:tentative="1">
+      <w:start w:val="1"/>
+      <w:numFmt w:val="decimal"/>
+      <w:lvlText w:val="%4."/>
+      <w:lvlJc w:val="left"/>
+      <w:pPr>
+        <w:ind w:left="2880" w:hanging="360"/>
+      </w:pPr>
+    </w:lvl>
+    <w:lvl w:ilvl="4" w:tplc="40090019" w:tentative="1">
+      <w:start w:val="1"/>
+      <w:numFmt w:val="lowerLetter"/>
+      <w:lvlText w:val="%5."/>
+      <w:lvlJc w:val="left"/>
+      <w:pPr>
+        <w:ind w:left="3600" w:hanging="360"/>
+      </w:pPr>
+    </w:lvl>
+    <w:lvl w:ilvl="5" w:tplc="4009001B" w:tentative="1">
+      <w:start w:val="1"/>
+      <w:numFmt w:val="lowerRoman"/>
+      <w:lvlText w:val="%6."/>
+      <w:lvlJc w:val="right"/>
+      <w:pPr>
+        <w:ind w:left="4320" w:hanging="180"/>
+      </w:pPr>
+    </w:lvl>
+    <w:lvl w:ilvl="6" w:tplc="4009000F" w:tentative="1">
+      <w:start w:val="1"/>
+      <w:numFmt w:val="decimal"/>
+      <w:lvlText w:val="%7."/>
+      <w:lvlJc w:val="left"/>
+      <w:pPr>
+        <w:ind w:left="5040" w:hanging="360"/>
+      </w:pPr>
+    </w:lvl>
+    <w:lvl w:ilvl="7" w:tplc="40090019" w:tentative="1">
+      <w:start w:val="1"/>
+      <w:numFmt w:val="lowerLetter"/>
+      <w:lvlText w:val="%8."/>
+      <w:lvlJc w:val="left"/>
+      <w:pPr>
+        <w:ind w:left="5760" w:hanging="360"/>
+      </w:pPr>
+    </w:lvl>
+    <w:lvl w:ilvl="8" w:tplc="4009001B" w:tentative="1">
+      <w:start w:val="1"/>
+      <w:numFmt w:val="lowerRoman"/>
+      <w:lvlText w:val="%9."/>
+      <w:lvlJc w:val="right"/>
+      <w:pPr>
+        <w:ind w:left="6480" w:hanging="180"/>
+      </w:pPr>
+    </w:lvl>
+  </w:abstractNum>
+  <w:abstractNum w:abstractNumId="5">
+    <w:nsid w:val="20343566"/>
+    <w:multiLevelType w:val="hybridMultilevel"/>
+    <w:tmpl w:val="5F743EEC"/>
+    <w:lvl w:ilvl="0" w:tplc="D00AC05C">
+      <w:start w:val="1"/>
+      <w:numFmt w:val="decimal"/>
+      <w:lvlText w:val="%1."/>
+      <w:lvlJc w:val="left"/>
+      <w:pPr>
+        <w:ind w:left="720" w:hanging="360"/>
+      </w:pPr>
+    </w:lvl>
+    <w:lvl w:ilvl="1" w:tplc="40090019" w:tentative="1">
+      <w:start w:val="1"/>
+      <w:numFmt w:val="lowerLetter"/>
+      <w:lvlText w:val="%2."/>
+      <w:lvlJc w:val="left"/>
+      <w:pPr>
+        <w:ind w:left="1440" w:hanging="360"/>
+      </w:pPr>
+    </w:lvl>
+    <w:lvl w:ilvl="2" w:tplc="4009001B" w:tentative="1">
+      <w:start w:val="1"/>
+      <w:numFmt w:val="lowerRoman"/>
+      <w:lvlText w:val="%3."/>
+      <w:lvlJc w:val="right"/>
+      <w:pPr>
+        <w:ind w:left="2160" w:hanging="180"/>
+      </w:pPr>
+    </w:lvl>
+    <w:lvl w:ilvl="3" w:tplc="4009000F" w:tentative="1">
+      <w:start w:val="1"/>
+      <w:numFmt w:val="decimal"/>
+      <w:lvlText w:val="%4."/>
+      <w:lvlJc w:val="left"/>
+      <w:pPr>
+        <w:ind w:left="2880" w:hanging="360"/>
+      </w:pPr>
+    </w:lvl>
+    <w:lvl w:ilvl="4" w:tplc="40090019" w:tentative="1">
+      <w:start w:val="1"/>
+      <w:numFmt w:val="lowerLetter"/>
+      <w:lvlText w:val="%5."/>
+      <w:lvlJc w:val="left"/>
+      <w:pPr>
+        <w:ind w:left="3600" w:hanging="360"/>
+      </w:pPr>
+    </w:lvl>
+    <w:lvl w:ilvl="5" w:tplc="4009001B" w:tentative="1">
+      <w:start w:val="1"/>
+      <w:numFmt w:val="lowerRoman"/>
+      <w:lvlText w:val="%6."/>
+      <w:lvlJc w:val="right"/>
+      <w:pPr>
+        <w:ind w:left="4320" w:hanging="180"/>
+      </w:pPr>
+    </w:lvl>
+    <w:lvl w:ilvl="6" w:tplc="4009000F" w:tentative="1">
+      <w:start w:val="1"/>
+      <w:numFmt w:val="decimal"/>
+      <w:lvlText w:val="%7."/>
+      <w:lvlJc w:val="left"/>
+      <w:pPr>
+        <w:ind w:left="5040" w:hanging="360"/>
+      </w:pPr>
+    </w:lvl>
+    <w:lvl w:ilvl="7" w:tplc="40090019" w:tentative="1">
+      <w:start w:val="1"/>
+      <w:numFmt w:val="lowerLetter"/>
+      <w:lvlText w:val="%8."/>
+      <w:lvlJc w:val="left"/>
+      <w:pPr>
+        <w:ind w:left="5760" w:hanging="360"/>
+      </w:pPr>
+    </w:lvl>
+    <w:lvl w:ilvl="8" w:tplc="4009001B" w:tentative="1">
+      <w:start w:val="1"/>
+      <w:numFmt w:val="lowerRoman"/>
+      <w:lvlText w:val="%9."/>
+      <w:lvlJc w:val="right"/>
+      <w:pPr>
+        <w:ind w:left="6480" w:hanging="180"/>
+      </w:pPr>
+    </w:lvl>
+  </w:abstractNum>
+  <w:abstractNum w:abstractNumId="6">
     <w:nsid w:val="2465010A"/>
     <w:multiLevelType w:val="hybridMultilevel"/>
     <w:tmpl w:val="18FA89BC"/>
@@ -3184,7 +6124,7 @@
       </w:pPr>
     </w:lvl>
   </w:abstractNum>
-  <w:abstractNum w:abstractNumId="3">
+  <w:abstractNum w:abstractNumId="7">
     <w:nsid w:val="2C2958B4"/>
     <w:multiLevelType w:val="hybridMultilevel"/>
     <w:tmpl w:val="08528BA0"/>
@@ -3270,10 +6210,10 @@
       </w:pPr>
     </w:lvl>
   </w:abstractNum>
-  <w:abstractNum w:abstractNumId="4">
-    <w:nsid w:val="39D43006"/>
+  <w:abstractNum w:abstractNumId="8">
+    <w:nsid w:val="359A1AB2"/>
     <w:multiLevelType w:val="hybridMultilevel"/>
-    <w:tmpl w:val="D63EBDD2"/>
+    <w:tmpl w:val="1BB6732E"/>
     <w:lvl w:ilvl="0" w:tplc="D00AC05C">
       <w:start w:val="1"/>
       <w:numFmt w:val="decimal"/>
@@ -3356,7 +6296,93 @@
       </w:pPr>
     </w:lvl>
   </w:abstractNum>
-  <w:abstractNum w:abstractNumId="5">
+  <w:abstractNum w:abstractNumId="9">
+    <w:nsid w:val="39D43006"/>
+    <w:multiLevelType w:val="hybridMultilevel"/>
+    <w:tmpl w:val="C422BE6E"/>
+    <w:lvl w:ilvl="0" w:tplc="D00AC05C">
+      <w:start w:val="1"/>
+      <w:numFmt w:val="decimal"/>
+      <w:lvlText w:val="%1."/>
+      <w:lvlJc w:val="left"/>
+      <w:pPr>
+        <w:ind w:left="720" w:hanging="360"/>
+      </w:pPr>
+    </w:lvl>
+    <w:lvl w:ilvl="1" w:tplc="40090019" w:tentative="1">
+      <w:start w:val="1"/>
+      <w:numFmt w:val="lowerLetter"/>
+      <w:lvlText w:val="%2."/>
+      <w:lvlJc w:val="left"/>
+      <w:pPr>
+        <w:ind w:left="1440" w:hanging="360"/>
+      </w:pPr>
+    </w:lvl>
+    <w:lvl w:ilvl="2" w:tplc="4009001B" w:tentative="1">
+      <w:start w:val="1"/>
+      <w:numFmt w:val="lowerRoman"/>
+      <w:lvlText w:val="%3."/>
+      <w:lvlJc w:val="right"/>
+      <w:pPr>
+        <w:ind w:left="2160" w:hanging="180"/>
+      </w:pPr>
+    </w:lvl>
+    <w:lvl w:ilvl="3" w:tplc="4009000F" w:tentative="1">
+      <w:start w:val="1"/>
+      <w:numFmt w:val="decimal"/>
+      <w:lvlText w:val="%4."/>
+      <w:lvlJc w:val="left"/>
+      <w:pPr>
+        <w:ind w:left="2880" w:hanging="360"/>
+      </w:pPr>
+    </w:lvl>
+    <w:lvl w:ilvl="4" w:tplc="40090019" w:tentative="1">
+      <w:start w:val="1"/>
+      <w:numFmt w:val="lowerLetter"/>
+      <w:lvlText w:val="%5."/>
+      <w:lvlJc w:val="left"/>
+      <w:pPr>
+        <w:ind w:left="3600" w:hanging="360"/>
+      </w:pPr>
+    </w:lvl>
+    <w:lvl w:ilvl="5" w:tplc="4009001B" w:tentative="1">
+      <w:start w:val="1"/>
+      <w:numFmt w:val="lowerRoman"/>
+      <w:lvlText w:val="%6."/>
+      <w:lvlJc w:val="right"/>
+      <w:pPr>
+        <w:ind w:left="4320" w:hanging="180"/>
+      </w:pPr>
+    </w:lvl>
+    <w:lvl w:ilvl="6" w:tplc="4009000F" w:tentative="1">
+      <w:start w:val="1"/>
+      <w:numFmt w:val="decimal"/>
+      <w:lvlText w:val="%7."/>
+      <w:lvlJc w:val="left"/>
+      <w:pPr>
+        <w:ind w:left="5040" w:hanging="360"/>
+      </w:pPr>
+    </w:lvl>
+    <w:lvl w:ilvl="7" w:tplc="40090019" w:tentative="1">
+      <w:start w:val="1"/>
+      <w:numFmt w:val="lowerLetter"/>
+      <w:lvlText w:val="%8."/>
+      <w:lvlJc w:val="left"/>
+      <w:pPr>
+        <w:ind w:left="5760" w:hanging="360"/>
+      </w:pPr>
+    </w:lvl>
+    <w:lvl w:ilvl="8" w:tplc="4009001B" w:tentative="1">
+      <w:start w:val="1"/>
+      <w:numFmt w:val="lowerRoman"/>
+      <w:lvlText w:val="%9."/>
+      <w:lvlJc w:val="right"/>
+      <w:pPr>
+        <w:ind w:left="6480" w:hanging="180"/>
+      </w:pPr>
+    </w:lvl>
+  </w:abstractNum>
+  <w:abstractNum w:abstractNumId="10">
     <w:nsid w:val="51770038"/>
     <w:multiLevelType w:val="hybridMultilevel"/>
     <w:tmpl w:val="1AF44BCA"/>
@@ -3442,7 +6468,7 @@
       </w:pPr>
     </w:lvl>
   </w:abstractNum>
-  <w:abstractNum w:abstractNumId="6">
+  <w:abstractNum w:abstractNumId="11">
     <w:nsid w:val="517C4F95"/>
     <w:multiLevelType w:val="hybridMultilevel"/>
     <w:tmpl w:val="CBDA184A"/>
@@ -3528,7 +6554,93 @@
       </w:pPr>
     </w:lvl>
   </w:abstractNum>
-  <w:abstractNum w:abstractNumId="7">
+  <w:abstractNum w:abstractNumId="12">
+    <w:nsid w:val="57FA49AF"/>
+    <w:multiLevelType w:val="hybridMultilevel"/>
+    <w:tmpl w:val="6B2CF088"/>
+    <w:lvl w:ilvl="0" w:tplc="D00AC05C">
+      <w:start w:val="1"/>
+      <w:numFmt w:val="decimal"/>
+      <w:lvlText w:val="%1."/>
+      <w:lvlJc w:val="left"/>
+      <w:pPr>
+        <w:ind w:left="720" w:hanging="360"/>
+      </w:pPr>
+    </w:lvl>
+    <w:lvl w:ilvl="1" w:tplc="40090019" w:tentative="1">
+      <w:start w:val="1"/>
+      <w:numFmt w:val="lowerLetter"/>
+      <w:lvlText w:val="%2."/>
+      <w:lvlJc w:val="left"/>
+      <w:pPr>
+        <w:ind w:left="1440" w:hanging="360"/>
+      </w:pPr>
+    </w:lvl>
+    <w:lvl w:ilvl="2" w:tplc="4009001B" w:tentative="1">
+      <w:start w:val="1"/>
+      <w:numFmt w:val="lowerRoman"/>
+      <w:lvlText w:val="%3."/>
+      <w:lvlJc w:val="right"/>
+      <w:pPr>
+        <w:ind w:left="2160" w:hanging="180"/>
+      </w:pPr>
+    </w:lvl>
+    <w:lvl w:ilvl="3" w:tplc="4009000F" w:tentative="1">
+      <w:start w:val="1"/>
+      <w:numFmt w:val="decimal"/>
+      <w:lvlText w:val="%4."/>
+      <w:lvlJc w:val="left"/>
+      <w:pPr>
+        <w:ind w:left="2880" w:hanging="360"/>
+      </w:pPr>
+    </w:lvl>
+    <w:lvl w:ilvl="4" w:tplc="40090019" w:tentative="1">
+      <w:start w:val="1"/>
+      <w:numFmt w:val="lowerLetter"/>
+      <w:lvlText w:val="%5."/>
+      <w:lvlJc w:val="left"/>
+      <w:pPr>
+        <w:ind w:left="3600" w:hanging="360"/>
+      </w:pPr>
+    </w:lvl>
+    <w:lvl w:ilvl="5" w:tplc="4009001B" w:tentative="1">
+      <w:start w:val="1"/>
+      <w:numFmt w:val="lowerRoman"/>
+      <w:lvlText w:val="%6."/>
+      <w:lvlJc w:val="right"/>
+      <w:pPr>
+        <w:ind w:left="4320" w:hanging="180"/>
+      </w:pPr>
+    </w:lvl>
+    <w:lvl w:ilvl="6" w:tplc="4009000F" w:tentative="1">
+      <w:start w:val="1"/>
+      <w:numFmt w:val="decimal"/>
+      <w:lvlText w:val="%7."/>
+      <w:lvlJc w:val="left"/>
+      <w:pPr>
+        <w:ind w:left="5040" w:hanging="360"/>
+      </w:pPr>
+    </w:lvl>
+    <w:lvl w:ilvl="7" w:tplc="40090019" w:tentative="1">
+      <w:start w:val="1"/>
+      <w:numFmt w:val="lowerLetter"/>
+      <w:lvlText w:val="%8."/>
+      <w:lvlJc w:val="left"/>
+      <w:pPr>
+        <w:ind w:left="5760" w:hanging="360"/>
+      </w:pPr>
+    </w:lvl>
+    <w:lvl w:ilvl="8" w:tplc="4009001B" w:tentative="1">
+      <w:start w:val="1"/>
+      <w:numFmt w:val="lowerRoman"/>
+      <w:lvlText w:val="%9."/>
+      <w:lvlJc w:val="right"/>
+      <w:pPr>
+        <w:ind w:left="6480" w:hanging="180"/>
+      </w:pPr>
+    </w:lvl>
+  </w:abstractNum>
+  <w:abstractNum w:abstractNumId="13">
     <w:nsid w:val="5FDD5E01"/>
     <w:multiLevelType w:val="hybridMultilevel"/>
     <w:tmpl w:val="FC525A58"/>
@@ -3614,7 +6726,93 @@
       </w:pPr>
     </w:lvl>
   </w:abstractNum>
-  <w:abstractNum w:abstractNumId="8">
+  <w:abstractNum w:abstractNumId="14">
+    <w:nsid w:val="73E031E8"/>
+    <w:multiLevelType w:val="hybridMultilevel"/>
+    <w:tmpl w:val="D63EBDD2"/>
+    <w:lvl w:ilvl="0" w:tplc="D00AC05C">
+      <w:start w:val="1"/>
+      <w:numFmt w:val="decimal"/>
+      <w:lvlText w:val="%1."/>
+      <w:lvlJc w:val="left"/>
+      <w:pPr>
+        <w:ind w:left="720" w:hanging="360"/>
+      </w:pPr>
+    </w:lvl>
+    <w:lvl w:ilvl="1" w:tplc="40090019" w:tentative="1">
+      <w:start w:val="1"/>
+      <w:numFmt w:val="lowerLetter"/>
+      <w:lvlText w:val="%2."/>
+      <w:lvlJc w:val="left"/>
+      <w:pPr>
+        <w:ind w:left="1440" w:hanging="360"/>
+      </w:pPr>
+    </w:lvl>
+    <w:lvl w:ilvl="2" w:tplc="4009001B" w:tentative="1">
+      <w:start w:val="1"/>
+      <w:numFmt w:val="lowerRoman"/>
+      <w:lvlText w:val="%3."/>
+      <w:lvlJc w:val="right"/>
+      <w:pPr>
+        <w:ind w:left="2160" w:hanging="180"/>
+      </w:pPr>
+    </w:lvl>
+    <w:lvl w:ilvl="3" w:tplc="4009000F" w:tentative="1">
+      <w:start w:val="1"/>
+      <w:numFmt w:val="decimal"/>
+      <w:lvlText w:val="%4."/>
+      <w:lvlJc w:val="left"/>
+      <w:pPr>
+        <w:ind w:left="2880" w:hanging="360"/>
+      </w:pPr>
+    </w:lvl>
+    <w:lvl w:ilvl="4" w:tplc="40090019" w:tentative="1">
+      <w:start w:val="1"/>
+      <w:numFmt w:val="lowerLetter"/>
+      <w:lvlText w:val="%5."/>
+      <w:lvlJc w:val="left"/>
+      <w:pPr>
+        <w:ind w:left="3600" w:hanging="360"/>
+      </w:pPr>
+    </w:lvl>
+    <w:lvl w:ilvl="5" w:tplc="4009001B" w:tentative="1">
+      <w:start w:val="1"/>
+      <w:numFmt w:val="lowerRoman"/>
+      <w:lvlText w:val="%6."/>
+      <w:lvlJc w:val="right"/>
+      <w:pPr>
+        <w:ind w:left="4320" w:hanging="180"/>
+      </w:pPr>
+    </w:lvl>
+    <w:lvl w:ilvl="6" w:tplc="4009000F" w:tentative="1">
+      <w:start w:val="1"/>
+      <w:numFmt w:val="decimal"/>
+      <w:lvlText w:val="%7."/>
+      <w:lvlJc w:val="left"/>
+      <w:pPr>
+        <w:ind w:left="5040" w:hanging="360"/>
+      </w:pPr>
+    </w:lvl>
+    <w:lvl w:ilvl="7" w:tplc="40090019" w:tentative="1">
+      <w:start w:val="1"/>
+      <w:numFmt w:val="lowerLetter"/>
+      <w:lvlText w:val="%8."/>
+      <w:lvlJc w:val="left"/>
+      <w:pPr>
+        <w:ind w:left="5760" w:hanging="360"/>
+      </w:pPr>
+    </w:lvl>
+    <w:lvl w:ilvl="8" w:tplc="4009001B" w:tentative="1">
+      <w:start w:val="1"/>
+      <w:numFmt w:val="lowerRoman"/>
+      <w:lvlText w:val="%9."/>
+      <w:lvlJc w:val="right"/>
+      <w:pPr>
+        <w:ind w:left="6480" w:hanging="180"/>
+      </w:pPr>
+    </w:lvl>
+  </w:abstractNum>
+  <w:abstractNum w:abstractNumId="15">
     <w:nsid w:val="79DF3850"/>
     <w:multiLevelType w:val="hybridMultilevel"/>
     <w:tmpl w:val="76BEC40C"/>
@@ -3700,7 +6898,7 @@
       </w:pPr>
     </w:lvl>
   </w:abstractNum>
-  <w:abstractNum w:abstractNumId="9">
+  <w:abstractNum w:abstractNumId="16">
     <w:nsid w:val="7AE56AB2"/>
     <w:multiLevelType w:val="hybridMultilevel"/>
     <w:tmpl w:val="F536C598"/>
@@ -3786,35 +6984,145 @@
       </w:pPr>
     </w:lvl>
   </w:abstractNum>
+  <w:abstractNum w:abstractNumId="17">
+    <w:nsid w:val="7F8B4FFE"/>
+    <w:multiLevelType w:val="hybridMultilevel"/>
+    <w:tmpl w:val="2898B7B2"/>
+    <w:lvl w:ilvl="0" w:tplc="D00AC05C">
+      <w:start w:val="1"/>
+      <w:numFmt w:val="decimal"/>
+      <w:lvlText w:val="%1."/>
+      <w:lvlJc w:val="left"/>
+      <w:pPr>
+        <w:ind w:left="720" w:hanging="360"/>
+      </w:pPr>
+    </w:lvl>
+    <w:lvl w:ilvl="1" w:tplc="40090019" w:tentative="1">
+      <w:start w:val="1"/>
+      <w:numFmt w:val="lowerLetter"/>
+      <w:lvlText w:val="%2."/>
+      <w:lvlJc w:val="left"/>
+      <w:pPr>
+        <w:ind w:left="1440" w:hanging="360"/>
+      </w:pPr>
+    </w:lvl>
+    <w:lvl w:ilvl="2" w:tplc="4009001B" w:tentative="1">
+      <w:start w:val="1"/>
+      <w:numFmt w:val="lowerRoman"/>
+      <w:lvlText w:val="%3."/>
+      <w:lvlJc w:val="right"/>
+      <w:pPr>
+        <w:ind w:left="2160" w:hanging="180"/>
+      </w:pPr>
+    </w:lvl>
+    <w:lvl w:ilvl="3" w:tplc="4009000F" w:tentative="1">
+      <w:start w:val="1"/>
+      <w:numFmt w:val="decimal"/>
+      <w:lvlText w:val="%4."/>
+      <w:lvlJc w:val="left"/>
+      <w:pPr>
+        <w:ind w:left="2880" w:hanging="360"/>
+      </w:pPr>
+    </w:lvl>
+    <w:lvl w:ilvl="4" w:tplc="40090019" w:tentative="1">
+      <w:start w:val="1"/>
+      <w:numFmt w:val="lowerLetter"/>
+      <w:lvlText w:val="%5."/>
+      <w:lvlJc w:val="left"/>
+      <w:pPr>
+        <w:ind w:left="3600" w:hanging="360"/>
+      </w:pPr>
+    </w:lvl>
+    <w:lvl w:ilvl="5" w:tplc="4009001B" w:tentative="1">
+      <w:start w:val="1"/>
+      <w:numFmt w:val="lowerRoman"/>
+      <w:lvlText w:val="%6."/>
+      <w:lvlJc w:val="right"/>
+      <w:pPr>
+        <w:ind w:left="4320" w:hanging="180"/>
+      </w:pPr>
+    </w:lvl>
+    <w:lvl w:ilvl="6" w:tplc="4009000F" w:tentative="1">
+      <w:start w:val="1"/>
+      <w:numFmt w:val="decimal"/>
+      <w:lvlText w:val="%7."/>
+      <w:lvlJc w:val="left"/>
+      <w:pPr>
+        <w:ind w:left="5040" w:hanging="360"/>
+      </w:pPr>
+    </w:lvl>
+    <w:lvl w:ilvl="7" w:tplc="40090019" w:tentative="1">
+      <w:start w:val="1"/>
+      <w:numFmt w:val="lowerLetter"/>
+      <w:lvlText w:val="%8."/>
+      <w:lvlJc w:val="left"/>
+      <w:pPr>
+        <w:ind w:left="5760" w:hanging="360"/>
+      </w:pPr>
+    </w:lvl>
+    <w:lvl w:ilvl="8" w:tplc="4009001B" w:tentative="1">
+      <w:start w:val="1"/>
+      <w:numFmt w:val="lowerRoman"/>
+      <w:lvlText w:val="%9."/>
+      <w:lvlJc w:val="right"/>
+      <w:pPr>
+        <w:ind w:left="6480" w:hanging="180"/>
+      </w:pPr>
+    </w:lvl>
+  </w:abstractNum>
   <w:num w:numId="1">
-    <w:abstractNumId w:val="4"/>
+    <w:abstractNumId w:val="9"/>
   </w:num>
   <w:num w:numId="2">
-    <w:abstractNumId w:val="5"/>
+    <w:abstractNumId w:val="10"/>
   </w:num>
   <w:num w:numId="3">
+    <w:abstractNumId w:val="13"/>
+  </w:num>
+  <w:num w:numId="4">
     <w:abstractNumId w:val="7"/>
   </w:num>
-  <w:num w:numId="4">
+  <w:num w:numId="5">
     <w:abstractNumId w:val="3"/>
   </w:num>
-  <w:num w:numId="5">
-    <w:abstractNumId w:val="1"/>
-  </w:num>
   <w:num w:numId="6">
-    <w:abstractNumId w:val="6"/>
+    <w:abstractNumId w:val="11"/>
   </w:num>
   <w:num w:numId="7">
-    <w:abstractNumId w:val="8"/>
+    <w:abstractNumId w:val="15"/>
   </w:num>
   <w:num w:numId="8">
-    <w:abstractNumId w:val="2"/>
+    <w:abstractNumId w:val="6"/>
   </w:num>
   <w:num w:numId="9">
     <w:abstractNumId w:val="0"/>
   </w:num>
   <w:num w:numId="10">
-    <w:abstractNumId w:val="9"/>
+    <w:abstractNumId w:val="16"/>
+  </w:num>
+  <w:num w:numId="11">
+    <w:abstractNumId w:val="14"/>
+  </w:num>
+  <w:num w:numId="12">
+    <w:abstractNumId w:val="1"/>
+  </w:num>
+  <w:num w:numId="13">
+    <w:abstractNumId w:val="5"/>
+  </w:num>
+  <w:num w:numId="14">
+    <w:abstractNumId w:val="12"/>
+  </w:num>
+  <w:num w:numId="15">
+    <w:abstractNumId w:val="17"/>
+  </w:num>
+  <w:num w:numId="16">
+    <w:abstractNumId w:val="2"/>
+  </w:num>
+  <w:num w:numId="17">
+    <w:abstractNumId w:val="4"/>
+  </w:num>
+  <w:num w:numId="18">
+    <w:abstractNumId w:val="8"/>
   </w:num>
 </w:numbering>
 </file>
@@ -4652,7 +7960,7 @@
 </file>
 
 <file path=customXml/itemProps1.xml><?xml version="1.0" encoding="utf-8"?>
-<ds:datastoreItem xmlns:ds="http://schemas.openxmlformats.org/officeDocument/2006/customXml" ds:itemID="{09359A24-7DD5-4F96-9930-492776C8BDCF}">
+<ds:datastoreItem xmlns:ds="http://schemas.openxmlformats.org/officeDocument/2006/customXml" ds:itemID="{F27E6A94-7671-46FA-AF9C-8D973526D430}">
   <ds:schemaRefs>
     <ds:schemaRef ds:uri="http://schemas.openxmlformats.org/officeDocument/2006/bibliography"/>
   </ds:schemaRefs>

</xml_diff>

<commit_message>
Many changes for standard
</commit_message>
<xml_diff>
--- a/KegID App Standard.docx
+++ b/KegID App Standard.docx
@@ -628,10 +628,10 @@
                 <w:lang w:eastAsia="en-IN"/>
               </w:rPr>
               <w:drawing>
-                <wp:inline distT="0" distB="0" distL="0" distR="0" wp14:anchorId="0C48A65A" wp14:editId="5AE468E4">
+                <wp:inline distT="0" distB="0" distL="0" distR="0" wp14:anchorId="025A93B3" wp14:editId="52B76EE4">
                   <wp:extent cx="3038400" cy="5400000"/>
                   <wp:effectExtent l="0" t="0" r="0" b="0"/>
-                  <wp:docPr id="7" name="Picture 7"/>
+                  <wp:docPr id="16" name="Picture 16" descr="C:\Users\jdj1\AppData\Local\Microsoft\Windows\INetCache\Content.Word\Screenshot_20180313-131145.png"/>
                   <wp:cNvGraphicFramePr>
                     <a:graphicFrameLocks xmlns:a="http://schemas.openxmlformats.org/drawingml/2006/main" noChangeAspect="1"/>
                   </wp:cNvGraphicFramePr>
@@ -639,7 +639,7 @@
                     <a:graphicData uri="http://schemas.openxmlformats.org/drawingml/2006/picture">
                       <pic:pic xmlns:pic="http://schemas.openxmlformats.org/drawingml/2006/picture">
                         <pic:nvPicPr>
-                          <pic:cNvPr id="0" name="Picture 12"/>
+                          <pic:cNvPr id="0" name="Picture 3" descr="C:\Users\jdj1\AppData\Local\Microsoft\Windows\INetCache\Content.Word\Screenshot_20180313-131145.png"/>
                           <pic:cNvPicPr>
                             <a:picLocks noChangeAspect="1" noChangeArrowheads="1"/>
                           </pic:cNvPicPr>
@@ -925,17 +925,14 @@
             </w:pPr>
             <w:r>
               <w:rPr>
-                <w:b/>
                 <w:noProof/>
-                <w:sz w:val="36"/>
-                <w:szCs w:val="36"/>
                 <w:lang w:eastAsia="en-IN"/>
               </w:rPr>
               <w:drawing>
-                <wp:inline distT="0" distB="0" distL="0" distR="0" wp14:anchorId="7C49A84A" wp14:editId="434202AE">
+                <wp:inline distT="0" distB="0" distL="0" distR="0" wp14:anchorId="040030D2" wp14:editId="0B4B7DFA">
                   <wp:extent cx="3038400" cy="5400000"/>
                   <wp:effectExtent l="0" t="0" r="0" b="0"/>
-                  <wp:docPr id="5" name="Picture 5" descr="C:\Users\jdj1\Desktop\Dashboard2.png"/>
+                  <wp:docPr id="19" name="Picture 19" descr="C:\Users\jdj1\AppData\Local\Microsoft\Windows\INetCache\Content.Word\Screenshot_20180313-134245.png"/>
                   <wp:cNvGraphicFramePr>
                     <a:graphicFrameLocks xmlns:a="http://schemas.openxmlformats.org/drawingml/2006/main" noChangeAspect="1"/>
                   </wp:cNvGraphicFramePr>
@@ -943,7 +940,7 @@
                     <a:graphicData uri="http://schemas.openxmlformats.org/drawingml/2006/picture">
                       <pic:pic xmlns:pic="http://schemas.openxmlformats.org/drawingml/2006/picture">
                         <pic:nvPicPr>
-                          <pic:cNvPr id="0" name="Picture 1" descr="C:\Users\jdj1\Desktop\Dashboard2.png"/>
+                          <pic:cNvPr id="0" name="Picture 5" descr="C:\Users\jdj1\AppData\Local\Microsoft\Windows\INetCache\Content.Word\Screenshot_20180313-134245.png"/>
                           <pic:cNvPicPr>
                             <a:picLocks noChangeAspect="1" noChangeArrowheads="1"/>
                           </pic:cNvPicPr>
@@ -1220,14 +1217,17 @@
             </w:pPr>
             <w:r>
               <w:rPr>
+                <w:b/>
                 <w:noProof/>
+                <w:sz w:val="36"/>
+                <w:szCs w:val="36"/>
                 <w:lang w:eastAsia="en-IN"/>
               </w:rPr>
               <w:drawing>
-                <wp:inline distT="0" distB="0" distL="0" distR="0" wp14:anchorId="4D777CF8" wp14:editId="019A803E">
+                <wp:inline distT="0" distB="0" distL="0" distR="0" wp14:anchorId="46F88288" wp14:editId="42388B71">
                   <wp:extent cx="3038400" cy="5400000"/>
                   <wp:effectExtent l="0" t="0" r="0" b="0"/>
-                  <wp:docPr id="13" name="Picture 13"/>
+                  <wp:docPr id="29" name="Picture 29" descr="C:\Project\KegID\Screenshots\Xamarin Screenshort\Android\Setting.png"/>
                   <wp:cNvGraphicFramePr>
                     <a:graphicFrameLocks xmlns:a="http://schemas.openxmlformats.org/drawingml/2006/main" noChangeAspect="1"/>
                   </wp:cNvGraphicFramePr>
@@ -1235,7 +1235,7 @@
                     <a:graphicData uri="http://schemas.openxmlformats.org/drawingml/2006/picture">
                       <pic:pic xmlns:pic="http://schemas.openxmlformats.org/drawingml/2006/picture">
                         <pic:nvPicPr>
-                          <pic:cNvPr id="0" name="Picture 16"/>
+                          <pic:cNvPr id="0" name="Picture 7" descr="C:\Project\KegID\Screenshots\Xamarin Screenshort\Android\Setting.png"/>
                           <pic:cNvPicPr>
                             <a:picLocks noChangeAspect="1" noChangeArrowheads="1"/>
                           </pic:cNvPicPr>
@@ -1523,17 +1523,14 @@
             </w:pPr>
             <w:r>
               <w:rPr>
-                <w:b/>
                 <w:noProof/>
-                <w:sz w:val="36"/>
-                <w:szCs w:val="36"/>
                 <w:lang w:eastAsia="en-IN"/>
               </w:rPr>
               <w:drawing>
-                <wp:inline distT="0" distB="0" distL="0" distR="0" wp14:anchorId="6363D647" wp14:editId="3FAC0540">
+                <wp:inline distT="0" distB="0" distL="0" distR="0" wp14:anchorId="66C60F4A" wp14:editId="0D347A16">
                   <wp:extent cx="3038400" cy="5400000"/>
                   <wp:effectExtent l="0" t="0" r="0" b="0"/>
-                  <wp:docPr id="8" name="Picture 8" descr="C:\Project\KegID\Screenshots\Xamarin Screenshort\Android\Move1.png"/>
+                  <wp:docPr id="33" name="Picture 33" descr="C:\Users\jdj1\AppData\Local\Microsoft\Windows\INetCache\Content.Word\Screenshot_20180313-150511.png"/>
                   <wp:cNvGraphicFramePr>
                     <a:graphicFrameLocks xmlns:a="http://schemas.openxmlformats.org/drawingml/2006/main" noChangeAspect="1"/>
                   </wp:cNvGraphicFramePr>
@@ -1541,7 +1538,7 @@
                     <a:graphicData uri="http://schemas.openxmlformats.org/drawingml/2006/picture">
                       <pic:pic xmlns:pic="http://schemas.openxmlformats.org/drawingml/2006/picture">
                         <pic:nvPicPr>
-                          <pic:cNvPr id="0" name="Picture 2" descr="C:\Project\KegID\Screenshots\Xamarin Screenshort\Android\Move1.png"/>
+                          <pic:cNvPr id="0" name="Picture 10" descr="C:\Users\jdj1\AppData\Local\Microsoft\Windows\INetCache\Content.Word\Screenshot_20180313-150511.png"/>
                           <pic:cNvPicPr>
                             <a:picLocks noChangeAspect="1" noChangeArrowheads="1"/>
                           </pic:cNvPicPr>
@@ -1818,17 +1815,14 @@
             </w:pPr>
             <w:r>
               <w:rPr>
-                <w:b/>
                 <w:noProof/>
-                <w:sz w:val="36"/>
-                <w:szCs w:val="36"/>
                 <w:lang w:eastAsia="en-IN"/>
               </w:rPr>
               <w:drawing>
-                <wp:inline distT="0" distB="0" distL="0" distR="0" wp14:anchorId="19763A76" wp14:editId="349951CA">
+                <wp:inline distT="0" distB="0" distL="0" distR="0" wp14:anchorId="34C31815" wp14:editId="2285A35E">
                   <wp:extent cx="3038400" cy="5400000"/>
                   <wp:effectExtent l="0" t="0" r="0" b="0"/>
-                  <wp:docPr id="26" name="Picture 26" descr="C:\Project\KegID\Screenshots\Xamarin Screenshort\Android\Partners.png"/>
+                  <wp:docPr id="39" name="Picture 39" descr="C:\Users\jdj1\AppData\Local\Microsoft\Windows\INetCache\Content.Word\Screenshot_20180313-152319.png"/>
                   <wp:cNvGraphicFramePr>
                     <a:graphicFrameLocks xmlns:a="http://schemas.openxmlformats.org/drawingml/2006/main" noChangeAspect="1"/>
                   </wp:cNvGraphicFramePr>
@@ -1836,7 +1830,7 @@
                     <a:graphicData uri="http://schemas.openxmlformats.org/drawingml/2006/picture">
                       <pic:pic xmlns:pic="http://schemas.openxmlformats.org/drawingml/2006/picture">
                         <pic:nvPicPr>
-                          <pic:cNvPr id="0" name="Picture 9" descr="C:\Project\KegID\Screenshots\Xamarin Screenshort\Android\Partners.png"/>
+                          <pic:cNvPr id="0" name="Picture 14" descr="C:\Users\jdj1\AppData\Local\Microsoft\Windows\INetCache\Content.Word\Screenshot_20180313-152319.png"/>
                           <pic:cNvPicPr>
                             <a:picLocks noChangeAspect="1" noChangeArrowheads="1"/>
                           </pic:cNvPicPr>
@@ -2124,17 +2118,14 @@
             </w:pPr>
             <w:r>
               <w:rPr>
-                <w:b/>
                 <w:noProof/>
-                <w:sz w:val="36"/>
-                <w:szCs w:val="36"/>
                 <w:lang w:eastAsia="en-IN"/>
               </w:rPr>
               <w:drawing>
-                <wp:inline distT="0" distB="0" distL="0" distR="0" wp14:anchorId="0357D973" wp14:editId="3332F1E9">
+                <wp:inline distT="0" distB="0" distL="0" distR="0" wp14:anchorId="649B71E4" wp14:editId="05A2E185">
                   <wp:extent cx="3038400" cy="5400000"/>
                   <wp:effectExtent l="0" t="0" r="0" b="0"/>
-                  <wp:docPr id="18" name="Picture 18" descr="C:\Project\KegID\Screenshots\Xamarin Screenshort\Android\AddPartner.png"/>
+                  <wp:docPr id="41" name="Picture 41" descr="C:\Users\jdj1\AppData\Local\Microsoft\Windows\INetCache\Content.Word\Screenshot_20180313-153444.png"/>
                   <wp:cNvGraphicFramePr>
                     <a:graphicFrameLocks xmlns:a="http://schemas.openxmlformats.org/drawingml/2006/main" noChangeAspect="1"/>
                   </wp:cNvGraphicFramePr>
@@ -2142,7 +2133,7 @@
                     <a:graphicData uri="http://schemas.openxmlformats.org/drawingml/2006/picture">
                       <pic:pic xmlns:pic="http://schemas.openxmlformats.org/drawingml/2006/picture">
                         <pic:nvPicPr>
-                          <pic:cNvPr id="0" name="Picture 7" descr="C:\Project\KegID\Screenshots\Xamarin Screenshort\Android\AddPartner.png"/>
+                          <pic:cNvPr id="0" name="Picture 16" descr="C:\Users\jdj1\AppData\Local\Microsoft\Windows\INetCache\Content.Word\Screenshot_20180313-153444.png"/>
                           <pic:cNvPicPr>
                             <a:picLocks noChangeAspect="1" noChangeArrowheads="1"/>
                           </pic:cNvPicPr>
@@ -2419,17 +2410,14 @@
             </w:pPr>
             <w:r>
               <w:rPr>
-                <w:b/>
                 <w:noProof/>
-                <w:sz w:val="36"/>
-                <w:szCs w:val="36"/>
                 <w:lang w:eastAsia="en-IN"/>
               </w:rPr>
               <w:drawing>
-                <wp:inline distT="0" distB="0" distL="0" distR="0" wp14:anchorId="18402D8D" wp14:editId="689AA5E3">
+                <wp:inline distT="0" distB="0" distL="0" distR="0" wp14:anchorId="3FB13A13" wp14:editId="5C26474C">
                   <wp:extent cx="3038400" cy="5400000"/>
                   <wp:effectExtent l="0" t="0" r="0" b="0"/>
-                  <wp:docPr id="14" name="Picture 14" descr="C:\Project\KegID\Screenshots\Xamarin Screenshort\Android\AddTags.png"/>
+                  <wp:docPr id="44" name="Picture 44" descr="C:\Users\jdj1\AppData\Local\Microsoft\Windows\INetCache\Content.Word\Screenshot_20180313-154504.png"/>
                   <wp:cNvGraphicFramePr>
                     <a:graphicFrameLocks xmlns:a="http://schemas.openxmlformats.org/drawingml/2006/main" noChangeAspect="1"/>
                   </wp:cNvGraphicFramePr>
@@ -2437,7 +2425,7 @@
                     <a:graphicData uri="http://schemas.openxmlformats.org/drawingml/2006/picture">
                       <pic:pic xmlns:pic="http://schemas.openxmlformats.org/drawingml/2006/picture">
                         <pic:nvPicPr>
-                          <pic:cNvPr id="0" name="Picture 6" descr="C:\Project\KegID\Screenshots\Xamarin Screenshort\Android\AddTags.png"/>
+                          <pic:cNvPr id="0" name="Picture 18" descr="C:\Users\jdj1\AppData\Local\Microsoft\Windows\INetCache\Content.Word\Screenshot_20180313-154504.png"/>
                           <pic:cNvPicPr>
                             <a:picLocks noChangeAspect="1" noChangeArrowheads="1"/>
                           </pic:cNvPicPr>
@@ -2729,17 +2717,14 @@
             </w:pPr>
             <w:r>
               <w:rPr>
-                <w:b/>
                 <w:noProof/>
-                <w:sz w:val="36"/>
-                <w:szCs w:val="36"/>
                 <w:lang w:eastAsia="en-IN"/>
               </w:rPr>
               <w:drawing>
-                <wp:inline distT="0" distB="0" distL="0" distR="0" wp14:anchorId="7DBC8523" wp14:editId="07729802">
+                <wp:inline distT="0" distB="0" distL="0" distR="0" wp14:anchorId="2E63AF13" wp14:editId="5DA3B81C">
                   <wp:extent cx="3038400" cy="5400000"/>
                   <wp:effectExtent l="0" t="0" r="0" b="0"/>
-                  <wp:docPr id="28" name="Picture 28" descr="C:\Users\jdj1\Desktop\Scan.png"/>
+                  <wp:docPr id="48" name="Picture 48" descr="C:\Users\jdj1\AppData\Local\Microsoft\Windows\INetCache\Content.Word\Screenshot_20180313-160353.png"/>
                   <wp:cNvGraphicFramePr>
                     <a:graphicFrameLocks xmlns:a="http://schemas.openxmlformats.org/drawingml/2006/main" noChangeAspect="1"/>
                   </wp:cNvGraphicFramePr>
@@ -2747,7 +2732,7 @@
                     <a:graphicData uri="http://schemas.openxmlformats.org/drawingml/2006/picture">
                       <pic:pic xmlns:pic="http://schemas.openxmlformats.org/drawingml/2006/picture">
                         <pic:nvPicPr>
-                          <pic:cNvPr id="0" name="Picture 11" descr="C:\Users\jdj1\Desktop\Scan.png"/>
+                          <pic:cNvPr id="0" name="Picture 24" descr="C:\Users\jdj1\AppData\Local\Microsoft\Windows\INetCache\Content.Word\Screenshot_20180313-160353.png"/>
                           <pic:cNvPicPr>
                             <a:picLocks noChangeAspect="1" noChangeArrowheads="1"/>
                           </pic:cNvPicPr>
@@ -3042,10 +3027,10 @@
                 <w:lang w:eastAsia="en-IN"/>
               </w:rPr>
               <w:drawing>
-                <wp:inline distT="0" distB="0" distL="0" distR="0" wp14:anchorId="4A86BAE6" wp14:editId="31FF3956">
+                <wp:inline distT="0" distB="0" distL="0" distR="0" wp14:anchorId="1DD473C6" wp14:editId="05388ED2">
                   <wp:extent cx="3038400" cy="5400000"/>
                   <wp:effectExtent l="0" t="0" r="0" b="0"/>
-                  <wp:docPr id="34" name="Picture 34" descr="C:\Users\jdj1\AppData\Local\Microsoft\Windows\INetCache\Content.Word\Screenshot_20180309-202238.png"/>
+                  <wp:docPr id="8" name="Picture 8" descr="C:\Users\jdj1\AppData\Local\Microsoft\Windows\INetCache\Content.Word\Screenshot_20180313-175755.png"/>
                   <wp:cNvGraphicFramePr>
                     <a:graphicFrameLocks xmlns:a="http://schemas.openxmlformats.org/drawingml/2006/main" noChangeAspect="1"/>
                   </wp:cNvGraphicFramePr>
@@ -3053,7 +3038,7 @@
                     <a:graphicData uri="http://schemas.openxmlformats.org/drawingml/2006/picture">
                       <pic:pic xmlns:pic="http://schemas.openxmlformats.org/drawingml/2006/picture">
                         <pic:nvPicPr>
-                          <pic:cNvPr id="0" name="Picture 17" descr="C:\Users\jdj1\AppData\Local\Microsoft\Windows\INetCache\Content.Word\Screenshot_20180309-202238.png"/>
+                          <pic:cNvPr id="0" name="Picture 5" descr="C:\Users\jdj1\AppData\Local\Microsoft\Windows\INetCache\Content.Word\Screenshot_20180313-175755.png"/>
                           <pic:cNvPicPr>
                             <a:picLocks noChangeAspect="1" noChangeArrowheads="1"/>
                           </pic:cNvPicPr>
@@ -3335,17 +3320,14 @@
             </w:pPr>
             <w:r>
               <w:rPr>
-                <w:b/>
                 <w:noProof/>
-                <w:sz w:val="36"/>
-                <w:szCs w:val="36"/>
                 <w:lang w:eastAsia="en-IN"/>
               </w:rPr>
               <w:drawing>
-                <wp:inline distT="0" distB="0" distL="0" distR="0" wp14:anchorId="64947780" wp14:editId="75A358B7">
+                <wp:inline distT="0" distB="0" distL="0" distR="0" wp14:anchorId="452B2284" wp14:editId="6DCE079C">
                   <wp:extent cx="3038400" cy="5400000"/>
                   <wp:effectExtent l="0" t="0" r="0" b="0"/>
-                  <wp:docPr id="15" name="Picture 15" descr="C:\Users\jdj1\Desktop\Fill.png"/>
+                  <wp:docPr id="28" name="Picture 28" descr="C:\Users\jdj1\AppData\Local\Microsoft\Windows\INetCache\Content.Word\Screenshot_20180313-181752.png"/>
                   <wp:cNvGraphicFramePr>
                     <a:graphicFrameLocks xmlns:a="http://schemas.openxmlformats.org/drawingml/2006/main" noChangeAspect="1"/>
                   </wp:cNvGraphicFramePr>
@@ -3353,7 +3335,7 @@
                     <a:graphicData uri="http://schemas.openxmlformats.org/drawingml/2006/picture">
                       <pic:pic xmlns:pic="http://schemas.openxmlformats.org/drawingml/2006/picture">
                         <pic:nvPicPr>
-                          <pic:cNvPr id="0" name="Picture 2" descr="C:\Users\jdj1\Desktop\Fill.png"/>
+                          <pic:cNvPr id="0" name="Picture 17" descr="C:\Users\jdj1\AppData\Local\Microsoft\Windows\INetCache\Content.Word\Screenshot_20180313-181752.png"/>
                           <pic:cNvPicPr>
                             <a:picLocks noChangeAspect="1" noChangeArrowheads="1"/>
                           </pic:cNvPicPr>
@@ -3634,17 +3616,14 @@
             </w:pPr>
             <w:r>
               <w:rPr>
-                <w:b/>
                 <w:noProof/>
-                <w:sz w:val="36"/>
-                <w:szCs w:val="36"/>
                 <w:lang w:eastAsia="en-IN"/>
               </w:rPr>
               <w:drawing>
-                <wp:inline distT="0" distB="0" distL="0" distR="0" wp14:anchorId="5DB48AC2" wp14:editId="28ED8883">
+                <wp:inline distT="0" distB="0" distL="0" distR="0" wp14:anchorId="4BA01025" wp14:editId="3B8FB00F">
                   <wp:extent cx="3038400" cy="5400000"/>
                   <wp:effectExtent l="0" t="0" r="0" b="0"/>
-                  <wp:docPr id="24" name="Picture 24" descr="C:\Users\jdj1\Desktop\Select Batch.png"/>
+                  <wp:docPr id="32" name="Picture 32" descr="C:\Users\jdj1\AppData\Local\Microsoft\Windows\INetCache\Content.Word\Screenshot_20180313-183525.png"/>
                   <wp:cNvGraphicFramePr>
                     <a:graphicFrameLocks xmlns:a="http://schemas.openxmlformats.org/drawingml/2006/main" noChangeAspect="1"/>
                   </wp:cNvGraphicFramePr>
@@ -3652,7 +3631,7 @@
                     <a:graphicData uri="http://schemas.openxmlformats.org/drawingml/2006/picture">
                       <pic:pic xmlns:pic="http://schemas.openxmlformats.org/drawingml/2006/picture">
                         <pic:nvPicPr>
-                          <pic:cNvPr id="0" name="Picture 5" descr="C:\Users\jdj1\Desktop\Select Batch.png"/>
+                          <pic:cNvPr id="0" name="Picture 19" descr="C:\Users\jdj1\AppData\Local\Microsoft\Windows\INetCache\Content.Word\Screenshot_20180313-183525.png"/>
                           <pic:cNvPicPr>
                             <a:picLocks noChangeAspect="1" noChangeArrowheads="1"/>
                           </pic:cNvPicPr>
@@ -3887,17 +3866,14 @@
             </w:pPr>
             <w:r>
               <w:rPr>
-                <w:b/>
                 <w:noProof/>
-                <w:sz w:val="36"/>
-                <w:szCs w:val="36"/>
                 <w:lang w:eastAsia="en-IN"/>
               </w:rPr>
               <w:drawing>
-                <wp:inline distT="0" distB="0" distL="0" distR="0" wp14:anchorId="506A0220" wp14:editId="58BE729F">
+                <wp:inline distT="0" distB="0" distL="0" distR="0" wp14:anchorId="1243D10D" wp14:editId="7C766A35">
                   <wp:extent cx="3038400" cy="5400000"/>
                   <wp:effectExtent l="0" t="0" r="0" b="0"/>
-                  <wp:docPr id="36" name="Picture 36" descr="C:\Users\jdj1\Desktop\Add Batch.png"/>
+                  <wp:docPr id="35" name="Picture 35" descr="C:\Users\jdj1\AppData\Local\Microsoft\Windows\INetCache\Content.Word\Screenshot_20180313-184339.png"/>
                   <wp:cNvGraphicFramePr>
                     <a:graphicFrameLocks xmlns:a="http://schemas.openxmlformats.org/drawingml/2006/main" noChangeAspect="1"/>
                   </wp:cNvGraphicFramePr>
@@ -3905,7 +3881,7 @@
                     <a:graphicData uri="http://schemas.openxmlformats.org/drawingml/2006/picture">
                       <pic:pic xmlns:pic="http://schemas.openxmlformats.org/drawingml/2006/picture">
                         <pic:nvPicPr>
-                          <pic:cNvPr id="0" name="Picture 8" descr="C:\Users\jdj1\Desktop\Add Batch.png"/>
+                          <pic:cNvPr id="0" name="Picture 21" descr="C:\Users\jdj1\AppData\Local\Microsoft\Windows\INetCache\Content.Word\Screenshot_20180313-184339.png"/>
                           <pic:cNvPicPr>
                             <a:picLocks noChangeAspect="1" noChangeArrowheads="1"/>
                           </pic:cNvPicPr>
@@ -4196,17 +4172,14 @@
             </w:pPr>
             <w:r>
               <w:rPr>
-                <w:b/>
                 <w:noProof/>
-                <w:sz w:val="36"/>
-                <w:szCs w:val="36"/>
                 <w:lang w:eastAsia="en-IN"/>
               </w:rPr>
               <w:drawing>
-                <wp:inline distT="0" distB="0" distL="0" distR="0" wp14:anchorId="7CE17726" wp14:editId="21E3EC28">
+                <wp:inline distT="0" distB="0" distL="0" distR="0" wp14:anchorId="7E25A645" wp14:editId="78D69A26">
                   <wp:extent cx="3038400" cy="5400000"/>
                   <wp:effectExtent l="0" t="0" r="0" b="0"/>
-                  <wp:docPr id="11" name="Picture 11" descr="C:\Project\KegID\Screenshots\Xamarin Screenshort\Android\Fill\Select Size.png"/>
+                  <wp:docPr id="46" name="Picture 46" descr="C:\Users\jdj1\AppData\Local\Microsoft\Windows\INetCache\Content.Word\Screenshot_20180313-185045.png"/>
                   <wp:cNvGraphicFramePr>
                     <a:graphicFrameLocks xmlns:a="http://schemas.openxmlformats.org/drawingml/2006/main" noChangeAspect="1"/>
                   </wp:cNvGraphicFramePr>
@@ -4214,7 +4187,7 @@
                     <a:graphicData uri="http://schemas.openxmlformats.org/drawingml/2006/picture">
                       <pic:pic xmlns:pic="http://schemas.openxmlformats.org/drawingml/2006/picture">
                         <pic:nvPicPr>
-                          <pic:cNvPr id="0" name="Picture 2" descr="C:\Project\KegID\Screenshots\Xamarin Screenshort\Android\Fill\Select Size.png"/>
+                          <pic:cNvPr id="0" name="Picture 23" descr="C:\Users\jdj1\AppData\Local\Microsoft\Windows\INetCache\Content.Word\Screenshot_20180313-185045.png"/>
                           <pic:cNvPicPr>
                             <a:picLocks noChangeAspect="1" noChangeArrowheads="1"/>
                           </pic:cNvPicPr>
@@ -4503,10 +4476,10 @@
                 <w:lang w:eastAsia="en-IN"/>
               </w:rPr>
               <w:drawing>
-                <wp:inline distT="0" distB="0" distL="0" distR="0" wp14:anchorId="4AAEF2AA" wp14:editId="589D135D">
+                <wp:inline distT="0" distB="0" distL="0" distR="0" wp14:anchorId="0C5E716E" wp14:editId="2FE85E9A">
                   <wp:extent cx="3038400" cy="5400000"/>
                   <wp:effectExtent l="0" t="0" r="0" b="0"/>
-                  <wp:docPr id="27" name="Picture 27" descr="C:\Project\KegID\Screenshots\Xamarin Screenshort\Android\Fill\Add Pallets.png"/>
+                  <wp:docPr id="47" name="Picture 47" descr="C:\Project\KegID\Screenshots\Xamarin Screenshort\Android\Fill\Screenshot_20180313-190638.png"/>
                   <wp:cNvGraphicFramePr>
                     <a:graphicFrameLocks xmlns:a="http://schemas.openxmlformats.org/drawingml/2006/main" noChangeAspect="1"/>
                   </wp:cNvGraphicFramePr>
@@ -4514,7 +4487,7 @@
                     <a:graphicData uri="http://schemas.openxmlformats.org/drawingml/2006/picture">
                       <pic:pic xmlns:pic="http://schemas.openxmlformats.org/drawingml/2006/picture">
                         <pic:nvPicPr>
-                          <pic:cNvPr id="0" name="Picture 4" descr="C:\Project\KegID\Screenshots\Xamarin Screenshort\Android\Fill\Add Pallets.png"/>
+                          <pic:cNvPr id="0" name="Picture 25" descr="C:\Project\KegID\Screenshots\Xamarin Screenshort\Android\Fill\Screenshot_20180313-190638.png"/>
                           <pic:cNvPicPr>
                             <a:picLocks noChangeAspect="1" noChangeArrowheads="1"/>
                           </pic:cNvPicPr>
@@ -4795,17 +4768,14 @@
             </w:pPr>
             <w:r>
               <w:rPr>
-                <w:b/>
                 <w:noProof/>
-                <w:sz w:val="36"/>
-                <w:szCs w:val="36"/>
                 <w:lang w:eastAsia="en-IN"/>
               </w:rPr>
               <w:drawing>
-                <wp:inline distT="0" distB="0" distL="0" distR="0" wp14:anchorId="520192A8" wp14:editId="6052989E">
+                <wp:inline distT="0" distB="0" distL="0" distR="0" wp14:anchorId="1E83A6C2" wp14:editId="76DA8CE8">
                   <wp:extent cx="3038400" cy="5400000"/>
                   <wp:effectExtent l="0" t="0" r="0" b="0"/>
-                  <wp:docPr id="38" name="Picture 38" descr="C:\Project\KegID\Screenshots\Xamarin Screenshort\Android\Fill\Fill Scan.png"/>
+                  <wp:docPr id="50" name="Picture 50" descr="C:\Users\jdj1\AppData\Local\Microsoft\Windows\INetCache\Content.Word\Screenshot_20180313-194012.png"/>
                   <wp:cNvGraphicFramePr>
                     <a:graphicFrameLocks xmlns:a="http://schemas.openxmlformats.org/drawingml/2006/main" noChangeAspect="1"/>
                   </wp:cNvGraphicFramePr>
@@ -4813,7 +4783,7 @@
                     <a:graphicData uri="http://schemas.openxmlformats.org/drawingml/2006/picture">
                       <pic:pic xmlns:pic="http://schemas.openxmlformats.org/drawingml/2006/picture">
                         <pic:nvPicPr>
-                          <pic:cNvPr id="0" name="Picture 7" descr="C:\Project\KegID\Screenshots\Xamarin Screenshort\Android\Fill\Fill Scan.png"/>
+                          <pic:cNvPr id="0" name="Picture 28" descr="C:\Users\jdj1\AppData\Local\Microsoft\Windows\INetCache\Content.Word\Screenshot_20180313-194012.png"/>
                           <pic:cNvPicPr>
                             <a:picLocks noChangeAspect="1" noChangeArrowheads="1"/>
                           </pic:cNvPicPr>
@@ -5105,14 +5075,17 @@
             </w:pPr>
             <w:r>
               <w:rPr>
+                <w:b/>
                 <w:noProof/>
+                <w:sz w:val="36"/>
+                <w:szCs w:val="36"/>
                 <w:lang w:eastAsia="en-IN"/>
               </w:rPr>
               <w:drawing>
-                <wp:inline distT="0" distB="0" distL="0" distR="0" wp14:anchorId="20745080" wp14:editId="330EC98F">
+                <wp:inline distT="0" distB="0" distL="0" distR="0" wp14:anchorId="2F278C74" wp14:editId="4E337E4E">
                   <wp:extent cx="3038400" cy="5400000"/>
                   <wp:effectExtent l="0" t="0" r="0" b="0"/>
-                  <wp:docPr id="42" name="Picture 42" descr="C:\Users\jdj1\AppData\Local\Microsoft\Windows\INetCache\Content.Word\Build Pallet"/>
+                  <wp:docPr id="51" name="Picture 51" descr="C:\Project\KegID\Screenshots\Xamarin Screenshort\Android\Palletize\Build Pallet.png"/>
                   <wp:cNvGraphicFramePr>
                     <a:graphicFrameLocks xmlns:a="http://schemas.openxmlformats.org/drawingml/2006/main" noChangeAspect="1"/>
                   </wp:cNvGraphicFramePr>
@@ -5120,7 +5093,7 @@
                     <a:graphicData uri="http://schemas.openxmlformats.org/drawingml/2006/picture">
                       <pic:pic xmlns:pic="http://schemas.openxmlformats.org/drawingml/2006/picture">
                         <pic:nvPicPr>
-                          <pic:cNvPr id="0" name="Picture 8" descr="C:\Users\jdj1\AppData\Local\Microsoft\Windows\INetCache\Content.Word\Build Pallet"/>
+                          <pic:cNvPr id="0" name="Picture 30" descr="C:\Project\KegID\Screenshots\Xamarin Screenshort\Android\Palletize\Build Pallet.png"/>
                           <pic:cNvPicPr>
                             <a:picLocks noChangeAspect="1" noChangeArrowheads="1"/>
                           </pic:cNvPicPr>
@@ -5409,10 +5382,10 @@
                 <w:lang w:eastAsia="en-IN"/>
               </w:rPr>
               <w:drawing>
-                <wp:inline distT="0" distB="0" distL="0" distR="0" wp14:anchorId="38990B80" wp14:editId="79E6BF08">
+                <wp:inline distT="0" distB="0" distL="0" distR="0" wp14:anchorId="5AF97FAE" wp14:editId="75CD3540">
                   <wp:extent cx="3038400" cy="5400000"/>
                   <wp:effectExtent l="0" t="0" r="0" b="0"/>
-                  <wp:docPr id="45" name="Picture 45" descr="C:\Project\KegID\Screenshots\Xamarin Screenshort\Android\Maintian\Maintain.png"/>
+                  <wp:docPr id="52" name="Picture 52" descr="C:\Project\KegID\Screenshots\Xamarin Screenshort\Android\Maintian\Maintain.png"/>
                   <wp:cNvGraphicFramePr>
                     <a:graphicFrameLocks xmlns:a="http://schemas.openxmlformats.org/drawingml/2006/main" noChangeAspect="1"/>
                   </wp:cNvGraphicFramePr>
@@ -5420,7 +5393,7 @@
                     <a:graphicData uri="http://schemas.openxmlformats.org/drawingml/2006/picture">
                       <pic:pic xmlns:pic="http://schemas.openxmlformats.org/drawingml/2006/picture">
                         <pic:nvPicPr>
-                          <pic:cNvPr id="0" name="Picture 10" descr="C:\Project\KegID\Screenshots\Xamarin Screenshort\Android\Maintian\Maintain.png"/>
+                          <pic:cNvPr id="0" name="Picture 31" descr="C:\Project\KegID\Screenshots\Xamarin Screenshort\Android\Maintian\Maintain.png"/>
                           <pic:cNvPicPr>
                             <a:picLocks noChangeAspect="1" noChangeArrowheads="1"/>
                           </pic:cNvPicPr>
@@ -7960,7 +7933,7 @@
 </file>
 
 <file path=customXml/itemProps1.xml><?xml version="1.0" encoding="utf-8"?>
-<ds:datastoreItem xmlns:ds="http://schemas.openxmlformats.org/officeDocument/2006/customXml" ds:itemID="{F27E6A94-7671-46FA-AF9C-8D973526D430}">
+<ds:datastoreItem xmlns:ds="http://schemas.openxmlformats.org/officeDocument/2006/customXml" ds:itemID="{78A8EA11-60B9-4948-9C92-57E72D1C3205}">
   <ds:schemaRefs>
     <ds:schemaRef ds:uri="http://schemas.openxmlformats.org/officeDocument/2006/bibliography"/>
   </ds:schemaRefs>

</xml_diff>

<commit_message>
Many UI enhancement for android app
</commit_message>
<xml_diff>
--- a/KegID App Standard.docx
+++ b/KegID App Standard.docx
@@ -2114,7 +2114,6 @@
                 <w:szCs w:val="36"/>
               </w:rPr>
             </w:pPr>
-            <w:bookmarkStart w:id="1" w:name="_GoBack"/>
             <w:r>
               <w:rPr>
                 <w:b/>
@@ -2172,7 +2171,6 @@
                 </wp:inline>
               </w:drawing>
             </w:r>
-            <w:bookmarkEnd w:id="1"/>
           </w:p>
         </w:tc>
       </w:tr>
@@ -3327,10 +3325,10 @@
                 <w:lang w:eastAsia="en-IN"/>
               </w:rPr>
               <w:drawing>
-                <wp:inline distT="0" distB="0" distL="0" distR="0" wp14:anchorId="452B2284" wp14:editId="6DCE079C">
+                <wp:inline distT="0" distB="0" distL="0" distR="0" wp14:anchorId="263F3897" wp14:editId="3981F494">
                   <wp:extent cx="3038400" cy="5400000"/>
                   <wp:effectExtent l="0" t="0" r="0" b="0"/>
-                  <wp:docPr id="28" name="Picture 28" descr="C:\Users\jdj1\AppData\Local\Microsoft\Windows\INetCache\Content.Word\Screenshot_20180313-181752.png"/>
+                  <wp:docPr id="4" name="Picture 4" descr="C:\Users\jdj1\AppData\Local\Microsoft\Windows\INetCache\Content.Word\Screenshot_20180315-153640.png"/>
                   <wp:cNvGraphicFramePr>
                     <a:graphicFrameLocks xmlns:a="http://schemas.openxmlformats.org/drawingml/2006/main" noChangeAspect="1"/>
                   </wp:cNvGraphicFramePr>
@@ -3338,7 +3336,7 @@
                     <a:graphicData uri="http://schemas.openxmlformats.org/drawingml/2006/picture">
                       <pic:pic xmlns:pic="http://schemas.openxmlformats.org/drawingml/2006/picture">
                         <pic:nvPicPr>
-                          <pic:cNvPr id="0" name="Picture 17" descr="C:\Users\jdj1\AppData\Local\Microsoft\Windows\INetCache\Content.Word\Screenshot_20180313-181752.png"/>
+                          <pic:cNvPr id="0" name="Picture 1" descr="C:\Users\jdj1\AppData\Local\Microsoft\Windows\INetCache\Content.Word\Screenshot_20180315-153640.png"/>
                           <pic:cNvPicPr>
                             <a:picLocks noChangeAspect="1" noChangeArrowheads="1"/>
                           </pic:cNvPicPr>
@@ -3619,14 +3617,17 @@
             </w:pPr>
             <w:r>
               <w:rPr>
+                <w:b/>
                 <w:noProof/>
+                <w:sz w:val="36"/>
+                <w:szCs w:val="36"/>
                 <w:lang w:eastAsia="en-IN"/>
               </w:rPr>
               <w:drawing>
-                <wp:inline distT="0" distB="0" distL="0" distR="0" wp14:anchorId="4BA01025" wp14:editId="3B8FB00F">
+                <wp:inline distT="0" distB="0" distL="0" distR="0" wp14:anchorId="46F98B94" wp14:editId="15CFACE0">
                   <wp:extent cx="3038400" cy="5400000"/>
                   <wp:effectExtent l="0" t="0" r="0" b="0"/>
-                  <wp:docPr id="32" name="Picture 32" descr="C:\Users\jdj1\AppData\Local\Microsoft\Windows\INetCache\Content.Word\Screenshot_20180313-183525.png"/>
+                  <wp:docPr id="5" name="Picture 5" descr="C:\Project\KegID\Screenshots\Xamarin Screenshort\Android\Fill\Select Batch.png"/>
                   <wp:cNvGraphicFramePr>
                     <a:graphicFrameLocks xmlns:a="http://schemas.openxmlformats.org/drawingml/2006/main" noChangeAspect="1"/>
                   </wp:cNvGraphicFramePr>
@@ -3634,7 +3635,7 @@
                     <a:graphicData uri="http://schemas.openxmlformats.org/drawingml/2006/picture">
                       <pic:pic xmlns:pic="http://schemas.openxmlformats.org/drawingml/2006/picture">
                         <pic:nvPicPr>
-                          <pic:cNvPr id="0" name="Picture 19" descr="C:\Users\jdj1\AppData\Local\Microsoft\Windows\INetCache\Content.Word\Screenshot_20180313-183525.png"/>
+                          <pic:cNvPr id="0" name="Picture 3" descr="C:\Project\KegID\Screenshots\Xamarin Screenshort\Android\Fill\Select Batch.png"/>
                           <pic:cNvPicPr>
                             <a:picLocks noChangeAspect="1" noChangeArrowheads="1"/>
                           </pic:cNvPicPr>
@@ -3873,10 +3874,10 @@
                 <w:lang w:eastAsia="en-IN"/>
               </w:rPr>
               <w:drawing>
-                <wp:inline distT="0" distB="0" distL="0" distR="0" wp14:anchorId="1243D10D" wp14:editId="7C766A35">
+                <wp:inline distT="0" distB="0" distL="0" distR="0" wp14:anchorId="3C8DC1DE" wp14:editId="6AA163EF">
                   <wp:extent cx="3038400" cy="5400000"/>
                   <wp:effectExtent l="0" t="0" r="0" b="0"/>
-                  <wp:docPr id="35" name="Picture 35" descr="C:\Users\jdj1\AppData\Local\Microsoft\Windows\INetCache\Content.Word\Screenshot_20180313-184339.png"/>
+                  <wp:docPr id="7" name="Picture 7" descr="C:\Project\KegID\Screenshots\Xamarin Screenshort\Android\Fill\Add Batch.png"/>
                   <wp:cNvGraphicFramePr>
                     <a:graphicFrameLocks xmlns:a="http://schemas.openxmlformats.org/drawingml/2006/main" noChangeAspect="1"/>
                   </wp:cNvGraphicFramePr>
@@ -3884,7 +3885,7 @@
                     <a:graphicData uri="http://schemas.openxmlformats.org/drawingml/2006/picture">
                       <pic:pic xmlns:pic="http://schemas.openxmlformats.org/drawingml/2006/picture">
                         <pic:nvPicPr>
-                          <pic:cNvPr id="0" name="Picture 21" descr="C:\Users\jdj1\AppData\Local\Microsoft\Windows\INetCache\Content.Word\Screenshot_20180313-184339.png"/>
+                          <pic:cNvPr id="0" name="Picture 4" descr="C:\Project\KegID\Screenshots\Xamarin Screenshort\Android\Fill\Add Batch.png"/>
                           <pic:cNvPicPr>
                             <a:picLocks noChangeAspect="1" noChangeArrowheads="1"/>
                           </pic:cNvPicPr>
@@ -4479,10 +4480,10 @@
                 <w:lang w:eastAsia="en-IN"/>
               </w:rPr>
               <w:drawing>
-                <wp:inline distT="0" distB="0" distL="0" distR="0" wp14:anchorId="0C5E716E" wp14:editId="2FE85E9A">
+                <wp:inline distT="0" distB="0" distL="0" distR="0" wp14:anchorId="48C23357" wp14:editId="1051FAD9">
                   <wp:extent cx="3038400" cy="5400000"/>
                   <wp:effectExtent l="0" t="0" r="0" b="0"/>
-                  <wp:docPr id="47" name="Picture 47" descr="C:\Project\KegID\Screenshots\Xamarin Screenshort\Android\Fill\Screenshot_20180313-190638.png"/>
+                  <wp:docPr id="24" name="Picture 24" descr="C:\Project\KegID\Screenshots\Xamarin Screenshort\Android\Fill\Add Pallets.png"/>
                   <wp:cNvGraphicFramePr>
                     <a:graphicFrameLocks xmlns:a="http://schemas.openxmlformats.org/drawingml/2006/main" noChangeAspect="1"/>
                   </wp:cNvGraphicFramePr>
@@ -4490,7 +4491,7 @@
                     <a:graphicData uri="http://schemas.openxmlformats.org/drawingml/2006/picture">
                       <pic:pic xmlns:pic="http://schemas.openxmlformats.org/drawingml/2006/picture">
                         <pic:nvPicPr>
-                          <pic:cNvPr id="0" name="Picture 25" descr="C:\Project\KegID\Screenshots\Xamarin Screenshort\Android\Fill\Screenshot_20180313-190638.png"/>
+                          <pic:cNvPr id="0" name="Picture 7" descr="C:\Project\KegID\Screenshots\Xamarin Screenshort\Android\Fill\Add Pallets.png"/>
                           <pic:cNvPicPr>
                             <a:picLocks noChangeAspect="1" noChangeArrowheads="1"/>
                           </pic:cNvPicPr>
@@ -4771,14 +4772,17 @@
             </w:pPr>
             <w:r>
               <w:rPr>
+                <w:b/>
                 <w:noProof/>
+                <w:sz w:val="36"/>
+                <w:szCs w:val="36"/>
                 <w:lang w:eastAsia="en-IN"/>
               </w:rPr>
               <w:drawing>
-                <wp:inline distT="0" distB="0" distL="0" distR="0" wp14:anchorId="1E83A6C2" wp14:editId="76DA8CE8">
+                <wp:inline distT="0" distB="0" distL="0" distR="0" wp14:anchorId="3A3EF9D9" wp14:editId="6598360C">
                   <wp:extent cx="3038400" cy="5400000"/>
                   <wp:effectExtent l="0" t="0" r="0" b="0"/>
-                  <wp:docPr id="50" name="Picture 50" descr="C:\Users\jdj1\AppData\Local\Microsoft\Windows\INetCache\Content.Word\Screenshot_20180313-194012.png"/>
+                  <wp:docPr id="10" name="Picture 10" descr="C:\Project\KegID\Screenshots\Xamarin Screenshort\Android\Fill\Fill Scan.png"/>
                   <wp:cNvGraphicFramePr>
                     <a:graphicFrameLocks xmlns:a="http://schemas.openxmlformats.org/drawingml/2006/main" noChangeAspect="1"/>
                   </wp:cNvGraphicFramePr>
@@ -4786,7 +4790,7 @@
                     <a:graphicData uri="http://schemas.openxmlformats.org/drawingml/2006/picture">
                       <pic:pic xmlns:pic="http://schemas.openxmlformats.org/drawingml/2006/picture">
                         <pic:nvPicPr>
-                          <pic:cNvPr id="0" name="Picture 28" descr="C:\Users\jdj1\AppData\Local\Microsoft\Windows\INetCache\Content.Word\Screenshot_20180313-194012.png"/>
+                          <pic:cNvPr id="0" name="Picture 5" descr="C:\Project\KegID\Screenshots\Xamarin Screenshort\Android\Fill\Fill Scan.png"/>
                           <pic:cNvPicPr>
                             <a:picLocks noChangeAspect="1" noChangeArrowheads="1"/>
                           </pic:cNvPicPr>
@@ -5085,10 +5089,10 @@
                 <w:lang w:eastAsia="en-IN"/>
               </w:rPr>
               <w:drawing>
-                <wp:inline distT="0" distB="0" distL="0" distR="0" wp14:anchorId="2F278C74" wp14:editId="4E337E4E">
+                <wp:inline distT="0" distB="0" distL="0" distR="0" wp14:anchorId="4F16063A" wp14:editId="6B644793">
                   <wp:extent cx="3038400" cy="5400000"/>
                   <wp:effectExtent l="0" t="0" r="0" b="0"/>
-                  <wp:docPr id="51" name="Picture 51" descr="C:\Project\KegID\Screenshots\Xamarin Screenshort\Android\Palletize\Build Pallet.png"/>
+                  <wp:docPr id="26" name="Picture 26" descr="C:\Project\KegID\Screenshots\Xamarin Screenshort\Android\Palletize\Build Pallet.png"/>
                   <wp:cNvGraphicFramePr>
                     <a:graphicFrameLocks xmlns:a="http://schemas.openxmlformats.org/drawingml/2006/main" noChangeAspect="1"/>
                   </wp:cNvGraphicFramePr>
@@ -5096,7 +5100,7 @@
                     <a:graphicData uri="http://schemas.openxmlformats.org/drawingml/2006/picture">
                       <pic:pic xmlns:pic="http://schemas.openxmlformats.org/drawingml/2006/picture">
                         <pic:nvPicPr>
-                          <pic:cNvPr id="0" name="Picture 30" descr="C:\Project\KegID\Screenshots\Xamarin Screenshort\Android\Palletize\Build Pallet.png"/>
+                          <pic:cNvPr id="0" name="Picture 8" descr="C:\Project\KegID\Screenshots\Xamarin Screenshort\Android\Palletize\Build Pallet.png"/>
                           <pic:cNvPicPr>
                             <a:picLocks noChangeAspect="1" noChangeArrowheads="1"/>
                           </pic:cNvPicPr>
@@ -5166,6 +5170,324 @@
           <w:sz w:val="36"/>
           <w:szCs w:val="36"/>
         </w:rPr>
+        <w:t>Pallet</w:t>
+      </w:r>
+      <w:r>
+        <w:rPr>
+          <w:b/>
+          <w:sz w:val="36"/>
+          <w:szCs w:val="36"/>
+        </w:rPr>
+        <w:t xml:space="preserve"> Details</w:t>
+      </w:r>
+    </w:p>
+    <w:tbl>
+      <w:tblPr>
+        <w:tblStyle w:val="TableGrid"/>
+        <w:tblW w:w="0" w:type="auto"/>
+        <w:tblLook w:val="04A0" w:firstRow="1" w:lastRow="0" w:firstColumn="1" w:lastColumn="0" w:noHBand="0" w:noVBand="1"/>
+      </w:tblPr>
+      <w:tblGrid>
+        <w:gridCol w:w="5016"/>
+        <w:gridCol w:w="3932"/>
+        <w:gridCol w:w="5000"/>
+      </w:tblGrid>
+      <w:tr>
+        <w:tc>
+          <w:tcPr>
+            <w:tcW w:w="4649" w:type="dxa"/>
+          </w:tcPr>
+          <w:p>
+            <w:pPr>
+              <w:jc w:val="center"/>
+              <w:rPr>
+                <w:b/>
+                <w:noProof/>
+                <w:sz w:val="36"/>
+                <w:szCs w:val="36"/>
+              </w:rPr>
+            </w:pPr>
+            <w:r>
+              <w:rPr>
+                <w:b/>
+                <w:noProof/>
+                <w:sz w:val="36"/>
+                <w:szCs w:val="36"/>
+              </w:rPr>
+              <w:t>Current</w:t>
+            </w:r>
+          </w:p>
+        </w:tc>
+        <w:tc>
+          <w:tcPr>
+            <w:tcW w:w="4649" w:type="dxa"/>
+          </w:tcPr>
+          <w:p>
+            <w:pPr>
+              <w:jc w:val="center"/>
+              <w:rPr>
+                <w:b/>
+                <w:sz w:val="36"/>
+                <w:szCs w:val="36"/>
+              </w:rPr>
+            </w:pPr>
+            <w:proofErr w:type="spellStart"/>
+            <w:r>
+              <w:rPr>
+                <w:b/>
+                <w:sz w:val="36"/>
+                <w:szCs w:val="36"/>
+              </w:rPr>
+              <w:t>Xamarin</w:t>
+            </w:r>
+            <w:proofErr w:type="spellEnd"/>
+            <w:r>
+              <w:rPr>
+                <w:b/>
+                <w:sz w:val="36"/>
+                <w:szCs w:val="36"/>
+              </w:rPr>
+              <w:t xml:space="preserve"> iOS</w:t>
+            </w:r>
+          </w:p>
+        </w:tc>
+        <w:tc>
+          <w:tcPr>
+            <w:tcW w:w="4650" w:type="dxa"/>
+          </w:tcPr>
+          <w:p>
+            <w:pPr>
+              <w:jc w:val="center"/>
+              <w:rPr>
+                <w:b/>
+                <w:sz w:val="36"/>
+                <w:szCs w:val="36"/>
+              </w:rPr>
+            </w:pPr>
+            <w:proofErr w:type="spellStart"/>
+            <w:r>
+              <w:rPr>
+                <w:b/>
+                <w:sz w:val="36"/>
+                <w:szCs w:val="36"/>
+              </w:rPr>
+              <w:t>Xamarin</w:t>
+            </w:r>
+            <w:proofErr w:type="spellEnd"/>
+            <w:r>
+              <w:rPr>
+                <w:b/>
+                <w:sz w:val="36"/>
+                <w:szCs w:val="36"/>
+              </w:rPr>
+              <w:t xml:space="preserve"> Android</w:t>
+            </w:r>
+          </w:p>
+        </w:tc>
+      </w:tr>
+      <w:tr>
+        <w:tc>
+          <w:tcPr>
+            <w:tcW w:w="4649" w:type="dxa"/>
+          </w:tcPr>
+          <w:p>
+            <w:pPr>
+              <w:jc w:val="center"/>
+              <w:rPr>
+                <w:b/>
+                <w:sz w:val="36"/>
+                <w:szCs w:val="36"/>
+              </w:rPr>
+            </w:pPr>
+            <w:r>
+              <w:rPr>
+                <w:b/>
+                <w:noProof/>
+                <w:sz w:val="36"/>
+                <w:szCs w:val="36"/>
+                <w:lang w:eastAsia="en-IN"/>
+              </w:rPr>
+              <w:drawing>
+                <wp:inline distT="0" distB="0" distL="0" distR="0" wp14:anchorId="4B5754D9" wp14:editId="705EE9C9">
+                  <wp:extent cx="3042000" cy="5400000"/>
+                  <wp:effectExtent l="0" t="0" r="6350" b="0"/>
+                  <wp:docPr id="27" name="Picture 27" descr="C:\Project\KegID\Screenshots\Xamarin Screenshort\Current\Fill\Fill Scan.PNG"/>
+                  <wp:cNvGraphicFramePr>
+                    <a:graphicFrameLocks xmlns:a="http://schemas.openxmlformats.org/drawingml/2006/main" noChangeAspect="1"/>
+                  </wp:cNvGraphicFramePr>
+                  <a:graphic xmlns:a="http://schemas.openxmlformats.org/drawingml/2006/main">
+                    <a:graphicData uri="http://schemas.openxmlformats.org/drawingml/2006/picture">
+                      <pic:pic xmlns:pic="http://schemas.openxmlformats.org/drawingml/2006/picture">
+                        <pic:nvPicPr>
+                          <pic:cNvPr id="0" name="Picture 6" descr="C:\Project\KegID\Screenshots\Xamarin Screenshort\Current\Fill\Fill Scan.PNG"/>
+                          <pic:cNvPicPr>
+                            <a:picLocks noChangeAspect="1" noChangeArrowheads="1"/>
+                          </pic:cNvPicPr>
+                        </pic:nvPicPr>
+                        <pic:blipFill>
+                          <a:blip r:embed="rId37">
+                            <a:extLst>
+                              <a:ext uri="{28A0092B-C50C-407E-A947-70E740481C1C}">
+                                <a14:useLocalDpi xmlns:a14="http://schemas.microsoft.com/office/drawing/2010/main" val="0"/>
+                              </a:ext>
+                            </a:extLst>
+                          </a:blip>
+                          <a:srcRect/>
+                          <a:stretch>
+                            <a:fillRect/>
+                          </a:stretch>
+                        </pic:blipFill>
+                        <pic:spPr bwMode="auto">
+                          <a:xfrm>
+                            <a:off x="0" y="0"/>
+                            <a:ext cx="3042000" cy="5400000"/>
+                          </a:xfrm>
+                          <a:prstGeom prst="rect">
+                            <a:avLst/>
+                          </a:prstGeom>
+                          <a:noFill/>
+                          <a:ln>
+                            <a:noFill/>
+                          </a:ln>
+                        </pic:spPr>
+                      </pic:pic>
+                    </a:graphicData>
+                  </a:graphic>
+                </wp:inline>
+              </w:drawing>
+            </w:r>
+          </w:p>
+        </w:tc>
+        <w:tc>
+          <w:tcPr>
+            <w:tcW w:w="4649" w:type="dxa"/>
+          </w:tcPr>
+          <w:p>
+            <w:pPr>
+              <w:jc w:val="center"/>
+              <w:rPr>
+                <w:b/>
+                <w:sz w:val="36"/>
+                <w:szCs w:val="36"/>
+                <w:lang w:val="en-US"/>
+              </w:rPr>
+            </w:pPr>
+          </w:p>
+        </w:tc>
+        <w:tc>
+          <w:tcPr>
+            <w:tcW w:w="4650" w:type="dxa"/>
+          </w:tcPr>
+          <w:p>
+            <w:pPr>
+              <w:jc w:val="center"/>
+              <w:rPr>
+                <w:b/>
+                <w:sz w:val="36"/>
+                <w:szCs w:val="36"/>
+              </w:rPr>
+            </w:pPr>
+            <w:r>
+              <w:rPr>
+                <w:b/>
+                <w:noProof/>
+                <w:sz w:val="36"/>
+                <w:szCs w:val="36"/>
+                <w:lang w:eastAsia="en-IN"/>
+              </w:rPr>
+              <w:drawing>
+                <wp:inline distT="0" distB="0" distL="0" distR="0" wp14:anchorId="62E41BDF" wp14:editId="52ED2198">
+                  <wp:extent cx="3038400" cy="5400000"/>
+                  <wp:effectExtent l="0" t="0" r="0" b="0"/>
+                  <wp:docPr id="34" name="Picture 34" descr="C:\Project\KegID\Screenshots\Xamarin Screenshort\Android\Palletize\Pallet Details.png"/>
+                  <wp:cNvGraphicFramePr>
+                    <a:graphicFrameLocks xmlns:a="http://schemas.openxmlformats.org/drawingml/2006/main" noChangeAspect="1"/>
+                  </wp:cNvGraphicFramePr>
+                  <a:graphic xmlns:a="http://schemas.openxmlformats.org/drawingml/2006/main">
+                    <a:graphicData uri="http://schemas.openxmlformats.org/drawingml/2006/picture">
+                      <pic:pic xmlns:pic="http://schemas.openxmlformats.org/drawingml/2006/picture">
+                        <pic:nvPicPr>
+                          <pic:cNvPr id="0" name="Picture 9" descr="C:\Project\KegID\Screenshots\Xamarin Screenshort\Android\Palletize\Pallet Details.png"/>
+                          <pic:cNvPicPr>
+                            <a:picLocks noChangeAspect="1" noChangeArrowheads="1"/>
+                          </pic:cNvPicPr>
+                        </pic:nvPicPr>
+                        <pic:blipFill>
+                          <a:blip r:embed="rId40" cstate="print">
+                            <a:extLst>
+                              <a:ext uri="{28A0092B-C50C-407E-A947-70E740481C1C}">
+                                <a14:useLocalDpi xmlns:a14="http://schemas.microsoft.com/office/drawing/2010/main" val="0"/>
+                              </a:ext>
+                            </a:extLst>
+                          </a:blip>
+                          <a:srcRect/>
+                          <a:stretch>
+                            <a:fillRect/>
+                          </a:stretch>
+                        </pic:blipFill>
+                        <pic:spPr bwMode="auto">
+                          <a:xfrm>
+                            <a:off x="0" y="0"/>
+                            <a:ext cx="3038400" cy="5400000"/>
+                          </a:xfrm>
+                          <a:prstGeom prst="rect">
+                            <a:avLst/>
+                          </a:prstGeom>
+                          <a:noFill/>
+                          <a:ln>
+                            <a:noFill/>
+                          </a:ln>
+                        </pic:spPr>
+                      </pic:pic>
+                    </a:graphicData>
+                  </a:graphic>
+                </wp:inline>
+              </w:drawing>
+            </w:r>
+          </w:p>
+        </w:tc>
+      </w:tr>
+    </w:tbl>
+    <w:p>
+      <w:pPr>
+        <w:jc w:val="center"/>
+        <w:rPr>
+          <w:b/>
+          <w:sz w:val="36"/>
+          <w:szCs w:val="36"/>
+        </w:rPr>
+      </w:pPr>
+    </w:p>
+    <w:p>
+      <w:pPr>
+        <w:pStyle w:val="ListParagraph"/>
+        <w:rPr>
+          <w:b/>
+          <w:sz w:val="36"/>
+          <w:szCs w:val="36"/>
+        </w:rPr>
+      </w:pPr>
+    </w:p>
+    <w:p>
+      <w:pPr>
+        <w:pStyle w:val="ListParagraph"/>
+        <w:numPr>
+          <w:ilvl w:val="0"/>
+          <w:numId w:val="1"/>
+        </w:numPr>
+        <w:rPr>
+          <w:b/>
+          <w:sz w:val="36"/>
+          <w:szCs w:val="36"/>
+        </w:rPr>
+      </w:pPr>
+      <w:r>
+        <w:rPr>
+          <w:b/>
+          <w:sz w:val="36"/>
+          <w:szCs w:val="36"/>
+        </w:rPr>
+        <w:lastRenderedPageBreak/>
         <w:t>Maintain</w:t>
       </w:r>
     </w:p>
@@ -5384,10 +5706,10 @@
                 <w:lang w:eastAsia="en-IN"/>
               </w:rPr>
               <w:drawing>
-                <wp:inline distT="0" distB="0" distL="0" distR="0" wp14:anchorId="5AF97FAE" wp14:editId="75CD3540">
+                <wp:inline distT="0" distB="0" distL="0" distR="0" wp14:anchorId="62548FF7" wp14:editId="1E7E3D7E">
                   <wp:extent cx="3038400" cy="5400000"/>
                   <wp:effectExtent l="0" t="0" r="0" b="0"/>
-                  <wp:docPr id="52" name="Picture 52" descr="C:\Project\KegID\Screenshots\Xamarin Screenshort\Android\Maintian\Maintain.png"/>
+                  <wp:docPr id="36" name="Picture 36" descr="C:\Project\KegID\Screenshots\Xamarin Screenshort\Android\Maintian\Maintain.png"/>
                   <wp:cNvGraphicFramePr>
                     <a:graphicFrameLocks xmlns:a="http://schemas.openxmlformats.org/drawingml/2006/main" noChangeAspect="1"/>
                   </wp:cNvGraphicFramePr>
@@ -5395,13 +5717,13 @@
                     <a:graphicData uri="http://schemas.openxmlformats.org/drawingml/2006/picture">
                       <pic:pic xmlns:pic="http://schemas.openxmlformats.org/drawingml/2006/picture">
                         <pic:nvPicPr>
-                          <pic:cNvPr id="0" name="Picture 31" descr="C:\Project\KegID\Screenshots\Xamarin Screenshort\Android\Maintian\Maintain.png"/>
+                          <pic:cNvPr id="0" name="Picture 10" descr="C:\Project\KegID\Screenshots\Xamarin Screenshort\Android\Maintian\Maintain.png"/>
                           <pic:cNvPicPr>
                             <a:picLocks noChangeAspect="1" noChangeArrowheads="1"/>
                           </pic:cNvPicPr>
                         </pic:nvPicPr>
                         <pic:blipFill>
-                          <a:blip r:embed="rId40" cstate="print">
+                          <a:blip r:embed="rId41" cstate="print">
                             <a:extLst>
                               <a:ext uri="{28A0092B-C50C-407E-A947-70E740481C1C}">
                                 <a14:useLocalDpi xmlns:a14="http://schemas.microsoft.com/office/drawing/2010/main" val="0"/>
@@ -5446,6 +5768,304 @@
         </w:rPr>
       </w:pPr>
     </w:p>
+    <w:p>
+      <w:pPr>
+        <w:pStyle w:val="ListParagraph"/>
+        <w:numPr>
+          <w:ilvl w:val="0"/>
+          <w:numId w:val="1"/>
+        </w:numPr>
+        <w:rPr>
+          <w:b/>
+          <w:sz w:val="36"/>
+          <w:szCs w:val="36"/>
+        </w:rPr>
+      </w:pPr>
+      <w:r>
+        <w:rPr>
+          <w:b/>
+          <w:sz w:val="36"/>
+          <w:szCs w:val="36"/>
+        </w:rPr>
+        <w:t>Maintain Scan</w:t>
+      </w:r>
+    </w:p>
+    <w:tbl>
+      <w:tblPr>
+        <w:tblStyle w:val="TableGrid"/>
+        <w:tblW w:w="0" w:type="auto"/>
+        <w:tblLook w:val="04A0" w:firstRow="1" w:lastRow="0" w:firstColumn="1" w:lastColumn="0" w:noHBand="0" w:noVBand="1"/>
+      </w:tblPr>
+      <w:tblGrid>
+        <w:gridCol w:w="5016"/>
+        <w:gridCol w:w="3932"/>
+        <w:gridCol w:w="5000"/>
+      </w:tblGrid>
+      <w:tr>
+        <w:tc>
+          <w:tcPr>
+            <w:tcW w:w="4649" w:type="dxa"/>
+          </w:tcPr>
+          <w:p>
+            <w:pPr>
+              <w:jc w:val="center"/>
+              <w:rPr>
+                <w:b/>
+                <w:noProof/>
+                <w:sz w:val="36"/>
+                <w:szCs w:val="36"/>
+              </w:rPr>
+            </w:pPr>
+            <w:r>
+              <w:rPr>
+                <w:b/>
+                <w:noProof/>
+                <w:sz w:val="36"/>
+                <w:szCs w:val="36"/>
+              </w:rPr>
+              <w:t>Current</w:t>
+            </w:r>
+          </w:p>
+        </w:tc>
+        <w:tc>
+          <w:tcPr>
+            <w:tcW w:w="4649" w:type="dxa"/>
+          </w:tcPr>
+          <w:p>
+            <w:pPr>
+              <w:jc w:val="center"/>
+              <w:rPr>
+                <w:b/>
+                <w:sz w:val="36"/>
+                <w:szCs w:val="36"/>
+              </w:rPr>
+            </w:pPr>
+            <w:proofErr w:type="spellStart"/>
+            <w:r>
+              <w:rPr>
+                <w:b/>
+                <w:sz w:val="36"/>
+                <w:szCs w:val="36"/>
+              </w:rPr>
+              <w:t>Xamarin</w:t>
+            </w:r>
+            <w:proofErr w:type="spellEnd"/>
+            <w:r>
+              <w:rPr>
+                <w:b/>
+                <w:sz w:val="36"/>
+                <w:szCs w:val="36"/>
+              </w:rPr>
+              <w:t xml:space="preserve"> iOS</w:t>
+            </w:r>
+          </w:p>
+        </w:tc>
+        <w:tc>
+          <w:tcPr>
+            <w:tcW w:w="4650" w:type="dxa"/>
+          </w:tcPr>
+          <w:p>
+            <w:pPr>
+              <w:jc w:val="center"/>
+              <w:rPr>
+                <w:b/>
+                <w:sz w:val="36"/>
+                <w:szCs w:val="36"/>
+              </w:rPr>
+            </w:pPr>
+            <w:proofErr w:type="spellStart"/>
+            <w:r>
+              <w:rPr>
+                <w:b/>
+                <w:sz w:val="36"/>
+                <w:szCs w:val="36"/>
+              </w:rPr>
+              <w:t>Xamarin</w:t>
+            </w:r>
+            <w:proofErr w:type="spellEnd"/>
+            <w:r>
+              <w:rPr>
+                <w:b/>
+                <w:sz w:val="36"/>
+                <w:szCs w:val="36"/>
+              </w:rPr>
+              <w:t xml:space="preserve"> Android</w:t>
+            </w:r>
+          </w:p>
+        </w:tc>
+      </w:tr>
+      <w:tr>
+        <w:tc>
+          <w:tcPr>
+            <w:tcW w:w="4649" w:type="dxa"/>
+          </w:tcPr>
+          <w:p>
+            <w:pPr>
+              <w:jc w:val="center"/>
+              <w:rPr>
+                <w:b/>
+                <w:sz w:val="36"/>
+                <w:szCs w:val="36"/>
+              </w:rPr>
+            </w:pPr>
+            <w:r>
+              <w:rPr>
+                <w:b/>
+                <w:noProof/>
+                <w:sz w:val="36"/>
+                <w:szCs w:val="36"/>
+                <w:lang w:eastAsia="en-IN"/>
+              </w:rPr>
+              <w:drawing>
+                <wp:inline distT="0" distB="0" distL="0" distR="0" wp14:anchorId="77A4D821" wp14:editId="0A0454EA">
+                  <wp:extent cx="3042000" cy="5400000"/>
+                  <wp:effectExtent l="0" t="0" r="6350" b="0"/>
+                  <wp:docPr id="38" name="Picture 38" descr="C:\Project\KegID\Screenshots\Xamarin Screenshort\Current\Fill\Fill Scan.PNG"/>
+                  <wp:cNvGraphicFramePr>
+                    <a:graphicFrameLocks xmlns:a="http://schemas.openxmlformats.org/drawingml/2006/main" noChangeAspect="1"/>
+                  </wp:cNvGraphicFramePr>
+                  <a:graphic xmlns:a="http://schemas.openxmlformats.org/drawingml/2006/main">
+                    <a:graphicData uri="http://schemas.openxmlformats.org/drawingml/2006/picture">
+                      <pic:pic xmlns:pic="http://schemas.openxmlformats.org/drawingml/2006/picture">
+                        <pic:nvPicPr>
+                          <pic:cNvPr id="0" name="Picture 6" descr="C:\Project\KegID\Screenshots\Xamarin Screenshort\Current\Fill\Fill Scan.PNG"/>
+                          <pic:cNvPicPr>
+                            <a:picLocks noChangeAspect="1" noChangeArrowheads="1"/>
+                          </pic:cNvPicPr>
+                        </pic:nvPicPr>
+                        <pic:blipFill>
+                          <a:blip r:embed="rId37">
+                            <a:extLst>
+                              <a:ext uri="{28A0092B-C50C-407E-A947-70E740481C1C}">
+                                <a14:useLocalDpi xmlns:a14="http://schemas.microsoft.com/office/drawing/2010/main" val="0"/>
+                              </a:ext>
+                            </a:extLst>
+                          </a:blip>
+                          <a:srcRect/>
+                          <a:stretch>
+                            <a:fillRect/>
+                          </a:stretch>
+                        </pic:blipFill>
+                        <pic:spPr bwMode="auto">
+                          <a:xfrm>
+                            <a:off x="0" y="0"/>
+                            <a:ext cx="3042000" cy="5400000"/>
+                          </a:xfrm>
+                          <a:prstGeom prst="rect">
+                            <a:avLst/>
+                          </a:prstGeom>
+                          <a:noFill/>
+                          <a:ln>
+                            <a:noFill/>
+                          </a:ln>
+                        </pic:spPr>
+                      </pic:pic>
+                    </a:graphicData>
+                  </a:graphic>
+                </wp:inline>
+              </w:drawing>
+            </w:r>
+          </w:p>
+        </w:tc>
+        <w:tc>
+          <w:tcPr>
+            <w:tcW w:w="4649" w:type="dxa"/>
+          </w:tcPr>
+          <w:p>
+            <w:pPr>
+              <w:jc w:val="center"/>
+              <w:rPr>
+                <w:b/>
+                <w:sz w:val="36"/>
+                <w:szCs w:val="36"/>
+                <w:lang w:val="en-US"/>
+              </w:rPr>
+            </w:pPr>
+          </w:p>
+        </w:tc>
+        <w:tc>
+          <w:tcPr>
+            <w:tcW w:w="4650" w:type="dxa"/>
+          </w:tcPr>
+          <w:p>
+            <w:pPr>
+              <w:jc w:val="center"/>
+              <w:rPr>
+                <w:b/>
+                <w:sz w:val="36"/>
+                <w:szCs w:val="36"/>
+              </w:rPr>
+            </w:pPr>
+            <w:bookmarkStart w:id="1" w:name="_GoBack"/>
+            <w:r>
+              <w:rPr>
+                <w:noProof/>
+                <w:lang w:eastAsia="en-IN"/>
+              </w:rPr>
+              <w:drawing>
+                <wp:inline distT="0" distB="0" distL="0" distR="0" wp14:anchorId="295A9D6D" wp14:editId="78F0758E">
+                  <wp:extent cx="3038400" cy="5400000"/>
+                  <wp:effectExtent l="0" t="0" r="0" b="0"/>
+                  <wp:docPr id="41" name="Picture 41" descr="C:\Users\jdj1\AppData\Local\Microsoft\Windows\INetCache\Content.Word\Screenshot_20180315-162159.png"/>
+                  <wp:cNvGraphicFramePr>
+                    <a:graphicFrameLocks xmlns:a="http://schemas.openxmlformats.org/drawingml/2006/main" noChangeAspect="1"/>
+                  </wp:cNvGraphicFramePr>
+                  <a:graphic xmlns:a="http://schemas.openxmlformats.org/drawingml/2006/main">
+                    <a:graphicData uri="http://schemas.openxmlformats.org/drawingml/2006/picture">
+                      <pic:pic xmlns:pic="http://schemas.openxmlformats.org/drawingml/2006/picture">
+                        <pic:nvPicPr>
+                          <pic:cNvPr id="0" name="Picture 11" descr="C:\Users\jdj1\AppData\Local\Microsoft\Windows\INetCache\Content.Word\Screenshot_20180315-162159.png"/>
+                          <pic:cNvPicPr>
+                            <a:picLocks noChangeAspect="1" noChangeArrowheads="1"/>
+                          </pic:cNvPicPr>
+                        </pic:nvPicPr>
+                        <pic:blipFill>
+                          <a:blip r:embed="rId42" cstate="print">
+                            <a:extLst>
+                              <a:ext uri="{28A0092B-C50C-407E-A947-70E740481C1C}">
+                                <a14:useLocalDpi xmlns:a14="http://schemas.microsoft.com/office/drawing/2010/main" val="0"/>
+                              </a:ext>
+                            </a:extLst>
+                          </a:blip>
+                          <a:srcRect/>
+                          <a:stretch>
+                            <a:fillRect/>
+                          </a:stretch>
+                        </pic:blipFill>
+                        <pic:spPr bwMode="auto">
+                          <a:xfrm>
+                            <a:off x="0" y="0"/>
+                            <a:ext cx="3038400" cy="5400000"/>
+                          </a:xfrm>
+                          <a:prstGeom prst="rect">
+                            <a:avLst/>
+                          </a:prstGeom>
+                          <a:noFill/>
+                          <a:ln>
+                            <a:noFill/>
+                          </a:ln>
+                        </pic:spPr>
+                      </pic:pic>
+                    </a:graphicData>
+                  </a:graphic>
+                </wp:inline>
+              </w:drawing>
+            </w:r>
+            <w:bookmarkEnd w:id="1"/>
+          </w:p>
+        </w:tc>
+      </w:tr>
+    </w:tbl>
+    <w:p>
+      <w:pPr>
+        <w:jc w:val="center"/>
+        <w:rPr>
+          <w:b/>
+          <w:sz w:val="36"/>
+          <w:szCs w:val="36"/>
+        </w:rPr>
+      </w:pPr>
+    </w:p>
     <w:sectPr>
       <w:pgSz w:w="16838" w:h="23811" w:code="8"/>
       <w:pgMar w:top="1440" w:right="1440" w:bottom="1440" w:left="1440" w:header="708" w:footer="708" w:gutter="0"/>
@@ -5841,6 +6461,92 @@
     </w:lvl>
   </w:abstractNum>
   <w:abstractNum w:abstractNumId="4">
+    <w:nsid w:val="13393425"/>
+    <w:multiLevelType w:val="hybridMultilevel"/>
+    <w:tmpl w:val="0E1A6684"/>
+    <w:lvl w:ilvl="0" w:tplc="D00AC05C">
+      <w:start w:val="1"/>
+      <w:numFmt w:val="decimal"/>
+      <w:lvlText w:val="%1."/>
+      <w:lvlJc w:val="left"/>
+      <w:pPr>
+        <w:ind w:left="720" w:hanging="360"/>
+      </w:pPr>
+    </w:lvl>
+    <w:lvl w:ilvl="1" w:tplc="40090019" w:tentative="1">
+      <w:start w:val="1"/>
+      <w:numFmt w:val="lowerLetter"/>
+      <w:lvlText w:val="%2."/>
+      <w:lvlJc w:val="left"/>
+      <w:pPr>
+        <w:ind w:left="1440" w:hanging="360"/>
+      </w:pPr>
+    </w:lvl>
+    <w:lvl w:ilvl="2" w:tplc="4009001B" w:tentative="1">
+      <w:start w:val="1"/>
+      <w:numFmt w:val="lowerRoman"/>
+      <w:lvlText w:val="%3."/>
+      <w:lvlJc w:val="right"/>
+      <w:pPr>
+        <w:ind w:left="2160" w:hanging="180"/>
+      </w:pPr>
+    </w:lvl>
+    <w:lvl w:ilvl="3" w:tplc="4009000F" w:tentative="1">
+      <w:start w:val="1"/>
+      <w:numFmt w:val="decimal"/>
+      <w:lvlText w:val="%4."/>
+      <w:lvlJc w:val="left"/>
+      <w:pPr>
+        <w:ind w:left="2880" w:hanging="360"/>
+      </w:pPr>
+    </w:lvl>
+    <w:lvl w:ilvl="4" w:tplc="40090019" w:tentative="1">
+      <w:start w:val="1"/>
+      <w:numFmt w:val="lowerLetter"/>
+      <w:lvlText w:val="%5."/>
+      <w:lvlJc w:val="left"/>
+      <w:pPr>
+        <w:ind w:left="3600" w:hanging="360"/>
+      </w:pPr>
+    </w:lvl>
+    <w:lvl w:ilvl="5" w:tplc="4009001B" w:tentative="1">
+      <w:start w:val="1"/>
+      <w:numFmt w:val="lowerRoman"/>
+      <w:lvlText w:val="%6."/>
+      <w:lvlJc w:val="right"/>
+      <w:pPr>
+        <w:ind w:left="4320" w:hanging="180"/>
+      </w:pPr>
+    </w:lvl>
+    <w:lvl w:ilvl="6" w:tplc="4009000F" w:tentative="1">
+      <w:start w:val="1"/>
+      <w:numFmt w:val="decimal"/>
+      <w:lvlText w:val="%7."/>
+      <w:lvlJc w:val="left"/>
+      <w:pPr>
+        <w:ind w:left="5040" w:hanging="360"/>
+      </w:pPr>
+    </w:lvl>
+    <w:lvl w:ilvl="7" w:tplc="40090019" w:tentative="1">
+      <w:start w:val="1"/>
+      <w:numFmt w:val="lowerLetter"/>
+      <w:lvlText w:val="%8."/>
+      <w:lvlJc w:val="left"/>
+      <w:pPr>
+        <w:ind w:left="5760" w:hanging="360"/>
+      </w:pPr>
+    </w:lvl>
+    <w:lvl w:ilvl="8" w:tplc="4009001B" w:tentative="1">
+      <w:start w:val="1"/>
+      <w:numFmt w:val="lowerRoman"/>
+      <w:lvlText w:val="%9."/>
+      <w:lvlJc w:val="right"/>
+      <w:pPr>
+        <w:ind w:left="6480" w:hanging="180"/>
+      </w:pPr>
+    </w:lvl>
+  </w:abstractNum>
+  <w:abstractNum w:abstractNumId="5">
     <w:nsid w:val="1E1A15AA"/>
     <w:multiLevelType w:val="hybridMultilevel"/>
     <w:tmpl w:val="D540997C"/>
@@ -5926,7 +6632,7 @@
       </w:pPr>
     </w:lvl>
   </w:abstractNum>
-  <w:abstractNum w:abstractNumId="5">
+  <w:abstractNum w:abstractNumId="6">
     <w:nsid w:val="20343566"/>
     <w:multiLevelType w:val="hybridMultilevel"/>
     <w:tmpl w:val="5F743EEC"/>
@@ -6012,7 +6718,7 @@
       </w:pPr>
     </w:lvl>
   </w:abstractNum>
-  <w:abstractNum w:abstractNumId="6">
+  <w:abstractNum w:abstractNumId="7">
     <w:nsid w:val="2465010A"/>
     <w:multiLevelType w:val="hybridMultilevel"/>
     <w:tmpl w:val="18FA89BC"/>
@@ -6098,7 +6804,7 @@
       </w:pPr>
     </w:lvl>
   </w:abstractNum>
-  <w:abstractNum w:abstractNumId="7">
+  <w:abstractNum w:abstractNumId="8">
     <w:nsid w:val="2C2958B4"/>
     <w:multiLevelType w:val="hybridMultilevel"/>
     <w:tmpl w:val="08528BA0"/>
@@ -6184,7 +6890,93 @@
       </w:pPr>
     </w:lvl>
   </w:abstractNum>
-  <w:abstractNum w:abstractNumId="8">
+  <w:abstractNum w:abstractNumId="9">
+    <w:nsid w:val="31D043F2"/>
+    <w:multiLevelType w:val="hybridMultilevel"/>
+    <w:tmpl w:val="C422BE6E"/>
+    <w:lvl w:ilvl="0" w:tplc="D00AC05C">
+      <w:start w:val="1"/>
+      <w:numFmt w:val="decimal"/>
+      <w:lvlText w:val="%1."/>
+      <w:lvlJc w:val="left"/>
+      <w:pPr>
+        <w:ind w:left="720" w:hanging="360"/>
+      </w:pPr>
+    </w:lvl>
+    <w:lvl w:ilvl="1" w:tplc="40090019" w:tentative="1">
+      <w:start w:val="1"/>
+      <w:numFmt w:val="lowerLetter"/>
+      <w:lvlText w:val="%2."/>
+      <w:lvlJc w:val="left"/>
+      <w:pPr>
+        <w:ind w:left="1440" w:hanging="360"/>
+      </w:pPr>
+    </w:lvl>
+    <w:lvl w:ilvl="2" w:tplc="4009001B" w:tentative="1">
+      <w:start w:val="1"/>
+      <w:numFmt w:val="lowerRoman"/>
+      <w:lvlText w:val="%3."/>
+      <w:lvlJc w:val="right"/>
+      <w:pPr>
+        <w:ind w:left="2160" w:hanging="180"/>
+      </w:pPr>
+    </w:lvl>
+    <w:lvl w:ilvl="3" w:tplc="4009000F" w:tentative="1">
+      <w:start w:val="1"/>
+      <w:numFmt w:val="decimal"/>
+      <w:lvlText w:val="%4."/>
+      <w:lvlJc w:val="left"/>
+      <w:pPr>
+        <w:ind w:left="2880" w:hanging="360"/>
+      </w:pPr>
+    </w:lvl>
+    <w:lvl w:ilvl="4" w:tplc="40090019" w:tentative="1">
+      <w:start w:val="1"/>
+      <w:numFmt w:val="lowerLetter"/>
+      <w:lvlText w:val="%5."/>
+      <w:lvlJc w:val="left"/>
+      <w:pPr>
+        <w:ind w:left="3600" w:hanging="360"/>
+      </w:pPr>
+    </w:lvl>
+    <w:lvl w:ilvl="5" w:tplc="4009001B" w:tentative="1">
+      <w:start w:val="1"/>
+      <w:numFmt w:val="lowerRoman"/>
+      <w:lvlText w:val="%6."/>
+      <w:lvlJc w:val="right"/>
+      <w:pPr>
+        <w:ind w:left="4320" w:hanging="180"/>
+      </w:pPr>
+    </w:lvl>
+    <w:lvl w:ilvl="6" w:tplc="4009000F" w:tentative="1">
+      <w:start w:val="1"/>
+      <w:numFmt w:val="decimal"/>
+      <w:lvlText w:val="%7."/>
+      <w:lvlJc w:val="left"/>
+      <w:pPr>
+        <w:ind w:left="5040" w:hanging="360"/>
+      </w:pPr>
+    </w:lvl>
+    <w:lvl w:ilvl="7" w:tplc="40090019" w:tentative="1">
+      <w:start w:val="1"/>
+      <w:numFmt w:val="lowerLetter"/>
+      <w:lvlText w:val="%8."/>
+      <w:lvlJc w:val="left"/>
+      <w:pPr>
+        <w:ind w:left="5760" w:hanging="360"/>
+      </w:pPr>
+    </w:lvl>
+    <w:lvl w:ilvl="8" w:tplc="4009001B" w:tentative="1">
+      <w:start w:val="1"/>
+      <w:numFmt w:val="lowerRoman"/>
+      <w:lvlText w:val="%9."/>
+      <w:lvlJc w:val="right"/>
+      <w:pPr>
+        <w:ind w:left="6480" w:hanging="180"/>
+      </w:pPr>
+    </w:lvl>
+  </w:abstractNum>
+  <w:abstractNum w:abstractNumId="10">
     <w:nsid w:val="359A1AB2"/>
     <w:multiLevelType w:val="hybridMultilevel"/>
     <w:tmpl w:val="1BB6732E"/>
@@ -6270,10 +7062,10 @@
       </w:pPr>
     </w:lvl>
   </w:abstractNum>
-  <w:abstractNum w:abstractNumId="9">
+  <w:abstractNum w:abstractNumId="11">
     <w:nsid w:val="39D43006"/>
     <w:multiLevelType w:val="hybridMultilevel"/>
-    <w:tmpl w:val="C422BE6E"/>
+    <w:tmpl w:val="1F16EDF8"/>
     <w:lvl w:ilvl="0" w:tplc="D00AC05C">
       <w:start w:val="1"/>
       <w:numFmt w:val="decimal"/>
@@ -6356,7 +7148,7 @@
       </w:pPr>
     </w:lvl>
   </w:abstractNum>
-  <w:abstractNum w:abstractNumId="10">
+  <w:abstractNum w:abstractNumId="12">
     <w:nsid w:val="51770038"/>
     <w:multiLevelType w:val="hybridMultilevel"/>
     <w:tmpl w:val="1AF44BCA"/>
@@ -6442,7 +7234,7 @@
       </w:pPr>
     </w:lvl>
   </w:abstractNum>
-  <w:abstractNum w:abstractNumId="11">
+  <w:abstractNum w:abstractNumId="13">
     <w:nsid w:val="517C4F95"/>
     <w:multiLevelType w:val="hybridMultilevel"/>
     <w:tmpl w:val="CBDA184A"/>
@@ -6528,7 +7320,7 @@
       </w:pPr>
     </w:lvl>
   </w:abstractNum>
-  <w:abstractNum w:abstractNumId="12">
+  <w:abstractNum w:abstractNumId="14">
     <w:nsid w:val="57FA49AF"/>
     <w:multiLevelType w:val="hybridMultilevel"/>
     <w:tmpl w:val="6B2CF088"/>
@@ -6614,7 +7406,7 @@
       </w:pPr>
     </w:lvl>
   </w:abstractNum>
-  <w:abstractNum w:abstractNumId="13">
+  <w:abstractNum w:abstractNumId="15">
     <w:nsid w:val="5FDD5E01"/>
     <w:multiLevelType w:val="hybridMultilevel"/>
     <w:tmpl w:val="FC525A58"/>
@@ -6700,7 +7492,7 @@
       </w:pPr>
     </w:lvl>
   </w:abstractNum>
-  <w:abstractNum w:abstractNumId="14">
+  <w:abstractNum w:abstractNumId="16">
     <w:nsid w:val="73E031E8"/>
     <w:multiLevelType w:val="hybridMultilevel"/>
     <w:tmpl w:val="D63EBDD2"/>
@@ -6786,7 +7578,7 @@
       </w:pPr>
     </w:lvl>
   </w:abstractNum>
-  <w:abstractNum w:abstractNumId="15">
+  <w:abstractNum w:abstractNumId="17">
     <w:nsid w:val="79DF3850"/>
     <w:multiLevelType w:val="hybridMultilevel"/>
     <w:tmpl w:val="76BEC40C"/>
@@ -6872,7 +7664,7 @@
       </w:pPr>
     </w:lvl>
   </w:abstractNum>
-  <w:abstractNum w:abstractNumId="16">
+  <w:abstractNum w:abstractNumId="18">
     <w:nsid w:val="7AE56AB2"/>
     <w:multiLevelType w:val="hybridMultilevel"/>
     <w:tmpl w:val="F536C598"/>
@@ -6958,7 +7750,7 @@
       </w:pPr>
     </w:lvl>
   </w:abstractNum>
-  <w:abstractNum w:abstractNumId="17">
+  <w:abstractNum w:abstractNumId="19">
     <w:nsid w:val="7F8B4FFE"/>
     <w:multiLevelType w:val="hybridMultilevel"/>
     <w:tmpl w:val="2898B7B2"/>
@@ -7045,58 +7837,64 @@
     </w:lvl>
   </w:abstractNum>
   <w:num w:numId="1">
-    <w:abstractNumId w:val="9"/>
+    <w:abstractNumId w:val="11"/>
   </w:num>
   <w:num w:numId="2">
-    <w:abstractNumId w:val="10"/>
+    <w:abstractNumId w:val="12"/>
   </w:num>
   <w:num w:numId="3">
-    <w:abstractNumId w:val="13"/>
+    <w:abstractNumId w:val="15"/>
   </w:num>
   <w:num w:numId="4">
-    <w:abstractNumId w:val="7"/>
+    <w:abstractNumId w:val="8"/>
   </w:num>
   <w:num w:numId="5">
     <w:abstractNumId w:val="3"/>
   </w:num>
   <w:num w:numId="6">
-    <w:abstractNumId w:val="11"/>
+    <w:abstractNumId w:val="13"/>
   </w:num>
   <w:num w:numId="7">
-    <w:abstractNumId w:val="15"/>
+    <w:abstractNumId w:val="17"/>
   </w:num>
   <w:num w:numId="8">
-    <w:abstractNumId w:val="6"/>
+    <w:abstractNumId w:val="7"/>
   </w:num>
   <w:num w:numId="9">
     <w:abstractNumId w:val="0"/>
   </w:num>
   <w:num w:numId="10">
-    <w:abstractNumId w:val="16"/>
+    <w:abstractNumId w:val="18"/>
   </w:num>
   <w:num w:numId="11">
-    <w:abstractNumId w:val="14"/>
+    <w:abstractNumId w:val="16"/>
   </w:num>
   <w:num w:numId="12">
     <w:abstractNumId w:val="1"/>
   </w:num>
   <w:num w:numId="13">
-    <w:abstractNumId w:val="5"/>
+    <w:abstractNumId w:val="6"/>
   </w:num>
   <w:num w:numId="14">
-    <w:abstractNumId w:val="12"/>
+    <w:abstractNumId w:val="14"/>
   </w:num>
   <w:num w:numId="15">
-    <w:abstractNumId w:val="17"/>
+    <w:abstractNumId w:val="19"/>
   </w:num>
   <w:num w:numId="16">
     <w:abstractNumId w:val="2"/>
   </w:num>
   <w:num w:numId="17">
-    <w:abstractNumId w:val="4"/>
+    <w:abstractNumId w:val="5"/>
   </w:num>
   <w:num w:numId="18">
-    <w:abstractNumId w:val="8"/>
+    <w:abstractNumId w:val="10"/>
+  </w:num>
+  <w:num w:numId="19">
+    <w:abstractNumId w:val="9"/>
+  </w:num>
+  <w:num w:numId="20">
+    <w:abstractNumId w:val="4"/>
   </w:num>
 </w:numbering>
 </file>
@@ -7934,7 +8732,7 @@
 </file>
 
 <file path=customXml/itemProps1.xml><?xml version="1.0" encoding="utf-8"?>
-<ds:datastoreItem xmlns:ds="http://schemas.openxmlformats.org/officeDocument/2006/customXml" ds:itemID="{60F97329-0768-4B63-91DB-88D7A83AE520}">
+<ds:datastoreItem xmlns:ds="http://schemas.openxmlformats.org/officeDocument/2006/customXml" ds:itemID="{7D7145CB-E685-4A8E-A7C3-8B4476A760EA}">
   <ds:schemaRefs>
     <ds:schemaRef ds:uri="http://schemas.openxmlformats.org/officeDocument/2006/bibliography"/>
   </ds:schemaRefs>

</xml_diff>